<commit_message>
Attempt to fix automatization not working when server sleeping
</commit_message>
<xml_diff>
--- a/docs/Deliverable 2/Sprint 1 documentation.docx
+++ b/docs/Deliverable 2/Sprint 1 documentation.docx
@@ -2151,6 +2151,7 @@
       </w:pPr>
       <w:r>
         <w:rPr>
+          <w:noProof/>
           <w:lang w:val="en-US"/>
         </w:rPr>
         <w:drawing>
@@ -2679,19 +2680,7 @@
         <w:rPr>
           <w:lang w:val="en-US"/>
         </w:rPr>
-        <w:t xml:space="preserve">Facebook also allows us to customize how much would be willing to spend on a weekly basis. We have decided to spend about 140€ monthly for a </w:t>
-      </w:r>
-      <w:r>
-        <w:rPr>
-          <w:lang w:val="en-US"/>
-        </w:rPr>
-        <w:t>F</w:t>
-      </w:r>
-      <w:r>
-        <w:rPr>
-          <w:lang w:val="en-US"/>
-        </w:rPr>
-        <w:t>acebook advertisement which targets people of between 18 and 50 years old.</w:t>
+        <w:t>Facebook also allows us to customize how much would be willing to spend on a weekly basis. We have decided to spend about 140€ monthly for a Facebook advertisement which targets people of between 18 and 50 years old.</w:t>
       </w:r>
     </w:p>
     <w:p>
@@ -2704,31 +2693,7 @@
         <w:rPr>
           <w:lang w:val="en-US"/>
         </w:rPr>
-        <w:t xml:space="preserve">Same as </w:t>
-      </w:r>
-      <w:r>
-        <w:rPr>
-          <w:lang w:val="en-US"/>
-        </w:rPr>
-        <w:t>Facebook</w:t>
-      </w:r>
-      <w:r>
-        <w:rPr>
-          <w:lang w:val="en-US"/>
-        </w:rPr>
-        <w:t>,</w:t>
-      </w:r>
-      <w:r>
-        <w:rPr>
-          <w:lang w:val="en-US"/>
-        </w:rPr>
-        <w:t xml:space="preserve"> Twitter</w:t>
-      </w:r>
-      <w:r>
-        <w:rPr>
-          <w:lang w:val="en-US"/>
-        </w:rPr>
-        <w:t xml:space="preserve"> allows us to set a daily price. We will be using a similar budget to the one for Facebook, 5€ daily, which means ~150€ monthly for an audience between 18 and 49 years old.</w:t>
+        <w:t>Same as Facebook, Twitter allows us to set a daily price. We will be using a similar budget to the one for Facebook, 5€ daily, which means ~150€ monthly for an audience between 18 and 49 years old.</w:t>
       </w:r>
     </w:p>
     <w:p>
@@ -2741,13 +2706,7 @@
         <w:rPr>
           <w:lang w:val="en-US"/>
         </w:rPr>
-        <w:t>In conclusion, w</w:t>
-      </w:r>
-      <w:r>
-        <w:rPr>
-          <w:lang w:val="en-US"/>
-        </w:rPr>
-        <w:t>e will be spending approximately 510€ monthly in advertisement. If in our project costs we are going to include the cost for the first 6 months, we will have a total cost of 3060€.</w:t>
+        <w:t>In conclusion, we will be spending approximately 510€ monthly in advertisement. If in our project costs we are going to include the cost for the first 6 months, we will have a total cost of 3060€.</w:t>
       </w:r>
     </w:p>
     <w:p>
@@ -2765,19 +2724,6 @@
     </w:p>
     <w:p>
       <w:pPr>
-        <w:rPr>
-          <w:lang w:val="en-US"/>
-        </w:rPr>
-      </w:pPr>
-      <w:r>
-        <w:rPr>
-          <w:lang w:val="en-US"/>
-        </w:rPr>
-        <w:br w:type="page"/>
-      </w:r>
-    </w:p>
-    <w:p>
-      <w:pPr>
         <w:pStyle w:val="Ttulo1"/>
         <w:rPr>
           <w:lang w:val="en-US"/>
@@ -2787,7 +2733,6 @@
         <w:rPr>
           <w:lang w:val="en-US"/>
         </w:rPr>
-        <w:lastRenderedPageBreak/>
         <w:t>Development planning</w:t>
       </w:r>
     </w:p>
@@ -2880,16 +2825,15 @@
         <w:rPr>
           <w:lang w:val="en-US"/>
         </w:rPr>
-        <w:t xml:space="preserve">Team members performance </w:t>
-      </w:r>
-      <w:r>
-        <w:rPr>
-          <w:lang w:val="en-US"/>
-        </w:rPr>
-        <w:t>measurement</w:t>
+        <w:t>Team members performance measurement</w:t>
       </w:r>
     </w:p>
     <w:p>
+      <w:pPr>
+        <w:rPr>
+          <w:lang w:val="en-US"/>
+        </w:rPr>
+      </w:pPr>
       <w:r>
         <w:rPr>
           <w:lang w:val="en-US"/>
@@ -2929,50 +2873,10 @@
         <w:t xml:space="preserve"> ratio of this task. For each team member, the mean of their efficiency will be calculated, and it will be the member’s performance ratio. </w:t>
       </w:r>
       <w:r>
-        <w:t xml:space="preserve">A ratio </w:t>
-      </w:r>
-      <w:proofErr w:type="spellStart"/>
-      <w:r>
-        <w:t>between</w:t>
-      </w:r>
-      <w:proofErr w:type="spellEnd"/>
-      <w:r>
-        <w:t xml:space="preserve"> 0.8 a</w:t>
-      </w:r>
-      <w:r>
-        <w:t xml:space="preserve">nd 1.2 </w:t>
-      </w:r>
-      <w:proofErr w:type="spellStart"/>
-      <w:r>
-        <w:t>is</w:t>
-      </w:r>
-      <w:proofErr w:type="spellEnd"/>
-      <w:r>
-        <w:t xml:space="preserve"> </w:t>
-      </w:r>
-      <w:proofErr w:type="spellStart"/>
-      <w:r>
-        <w:t>considered</w:t>
-      </w:r>
-      <w:proofErr w:type="spellEnd"/>
-      <w:r>
-        <w:t xml:space="preserve"> </w:t>
-      </w:r>
-      <w:proofErr w:type="spellStart"/>
-      <w:r>
-        <w:t>the</w:t>
-      </w:r>
-      <w:proofErr w:type="spellEnd"/>
-      <w:r>
-        <w:t xml:space="preserve"> </w:t>
-      </w:r>
-      <w:proofErr w:type="spellStart"/>
-      <w:r>
-        <w:t>expected</w:t>
-      </w:r>
-      <w:proofErr w:type="spellEnd"/>
-      <w:r>
-        <w:t xml:space="preserve"> performance.</w:t>
+        <w:rPr>
+          <w:lang w:val="en-US"/>
+        </w:rPr>
+        <w:t>A ratio between 0.8 and 1.2 is considered the expected performance.</w:t>
       </w:r>
     </w:p>
     <w:p>
@@ -3023,6 +2927,7 @@
         <w:rPr>
           <w:lang w:val="en-US"/>
         </w:rPr>
+        <w:lastRenderedPageBreak/>
         <w:t xml:space="preserve">Besides this ratio, it will also be </w:t>
       </w:r>
       <w:proofErr w:type="gramStart"/>
@@ -3076,36 +2981,46 @@
         <w:rPr>
           <w:lang w:val="en-US"/>
         </w:rPr>
-        <w:t xml:space="preserve"> measure the project manager </w:t>
-      </w:r>
-      <w:proofErr w:type="spellStart"/>
-      <w:r>
-        <w:rPr>
-          <w:lang w:val="en-US"/>
-        </w:rPr>
-        <w:t>effiency</w:t>
-      </w:r>
-      <w:proofErr w:type="spellEnd"/>
-      <w:r>
-        <w:rPr>
-          <w:lang w:val="en-US"/>
-        </w:rPr>
-        <w:t xml:space="preserve"> using a different method. </w:t>
-      </w:r>
-      <w:r>
-        <w:rPr>
-          <w:lang w:val="en-US"/>
-        </w:rPr>
-        <w:t xml:space="preserve">We came to the </w:t>
-      </w:r>
-      <w:proofErr w:type="spellStart"/>
-      <w:r>
-        <w:rPr>
-          <w:lang w:val="en-US"/>
-        </w:rPr>
-        <w:t>conclusión</w:t>
-      </w:r>
-      <w:proofErr w:type="spellEnd"/>
+        <w:t xml:space="preserve"> measure the project manager effi</w:t>
+      </w:r>
+      <w:r>
+        <w:rPr>
+          <w:lang w:val="en-US"/>
+        </w:rPr>
+        <w:t>ci</w:t>
+      </w:r>
+      <w:r>
+        <w:rPr>
+          <w:lang w:val="en-US"/>
+        </w:rPr>
+        <w:t xml:space="preserve">ency using a different method. </w:t>
+      </w:r>
+      <w:r>
+        <w:rPr>
+          <w:lang w:val="en-US"/>
+        </w:rPr>
+        <w:t xml:space="preserve">We </w:t>
+      </w:r>
+      <w:proofErr w:type="gramStart"/>
+      <w:r>
+        <w:rPr>
+          <w:lang w:val="en-US"/>
+        </w:rPr>
+        <w:t>came to the conclusi</w:t>
+      </w:r>
+      <w:r>
+        <w:rPr>
+          <w:lang w:val="en-US"/>
+        </w:rPr>
+        <w:t>o</w:t>
+      </w:r>
+      <w:r>
+        <w:rPr>
+          <w:lang w:val="en-US"/>
+        </w:rPr>
+        <w:t>n</w:t>
+      </w:r>
+      <w:proofErr w:type="gramEnd"/>
       <w:r>
         <w:rPr>
           <w:lang w:val="en-US"/>
@@ -3290,7 +3205,6 @@
         <w:rPr>
           <w:lang w:val="en-US"/>
         </w:rPr>
-        <w:lastRenderedPageBreak/>
         <w:t xml:space="preserve">Unexpected problems or the member did not have the skill required to complete the task in that timeframe. If there where unexpected obstacles, these problems and how they were solved will be written down in order to easily deal with them should the appear again. If the problem was that the team member was simply not able to do the tasks within the estimated time, it will be taken into account so that he is not assigned similar </w:t>
       </w:r>
       <w:proofErr w:type="gramStart"/>
@@ -3309,6 +3223,11 @@
       </w:r>
     </w:p>
     <w:p>
+      <w:pPr>
+        <w:rPr>
+          <w:lang w:val="en-US"/>
+        </w:rPr>
+      </w:pPr>
       <w:r>
         <w:rPr>
           <w:lang w:val="en-US"/>
@@ -3345,11 +3264,22 @@
         </w:rPr>
         <w:t>hat all the team can reach an optimal efficiency ratio, just with less urgency the closer their ratio is to the ideal.</w:t>
       </w:r>
-      <w:bookmarkStart w:id="0" w:name="_GoBack"/>
-      <w:bookmarkEnd w:id="0"/>
     </w:p>
     <w:p>
       <w:pPr>
+        <w:rPr>
+          <w:lang w:val="en-US"/>
+        </w:rPr>
+      </w:pPr>
+      <w:r>
+        <w:rPr>
+          <w:lang w:val="en-US"/>
+        </w:rPr>
+        <w:br w:type="page"/>
+      </w:r>
+    </w:p>
+    <w:p>
+      <w:pPr>
         <w:pStyle w:val="Ttulo1"/>
         <w:rPr>
           <w:lang w:val="en-US"/>
@@ -3359,6 +3289,7 @@
         <w:rPr>
           <w:lang w:val="en-US"/>
         </w:rPr>
+        <w:lastRenderedPageBreak/>
         <w:t xml:space="preserve">Sprint </w:t>
       </w:r>
       <w:r>
@@ -3385,10 +3316,9 @@
         <w:gridCol w:w="988"/>
         <w:gridCol w:w="1260"/>
         <w:gridCol w:w="32"/>
-        <w:gridCol w:w="1563"/>
-        <w:gridCol w:w="12"/>
-        <w:gridCol w:w="1746"/>
-        <w:gridCol w:w="1623"/>
+        <w:gridCol w:w="1401"/>
+        <w:gridCol w:w="1843"/>
+        <w:gridCol w:w="1700"/>
         <w:gridCol w:w="1270"/>
       </w:tblGrid>
       <w:tr>
@@ -3412,7 +3342,7 @@
         <w:tc>
           <w:tcPr>
             <w:tcW w:w="7506" w:type="dxa"/>
-            <w:gridSpan w:val="7"/>
+            <w:gridSpan w:val="6"/>
           </w:tcPr>
           <w:p>
             <w:pPr>
@@ -3472,7 +3402,7 @@
         </w:tc>
         <w:tc>
           <w:tcPr>
-            <w:tcW w:w="1595" w:type="dxa"/>
+            <w:tcW w:w="1433" w:type="dxa"/>
             <w:gridSpan w:val="2"/>
           </w:tcPr>
           <w:p>
@@ -3487,8 +3417,7 @@
         </w:tc>
         <w:tc>
           <w:tcPr>
-            <w:tcW w:w="1758" w:type="dxa"/>
-            <w:gridSpan w:val="2"/>
+            <w:tcW w:w="1843" w:type="dxa"/>
           </w:tcPr>
           <w:p>
             <w:pPr>
@@ -3502,7 +3431,7 @@
         </w:tc>
         <w:tc>
           <w:tcPr>
-            <w:tcW w:w="1623" w:type="dxa"/>
+            <w:tcW w:w="1700" w:type="dxa"/>
           </w:tcPr>
           <w:p>
             <w:pPr>
@@ -3566,8 +3495,8 @@
         </w:tc>
         <w:tc>
           <w:tcPr>
-            <w:tcW w:w="2867" w:type="dxa"/>
-            <w:gridSpan w:val="4"/>
+            <w:tcW w:w="2693" w:type="dxa"/>
+            <w:gridSpan w:val="3"/>
           </w:tcPr>
           <w:p>
             <w:pPr>
@@ -3617,7 +3546,7 @@
         </w:tc>
         <w:tc>
           <w:tcPr>
-            <w:tcW w:w="1746" w:type="dxa"/>
+            <w:tcW w:w="1843" w:type="dxa"/>
           </w:tcPr>
           <w:p>
             <w:pPr>
@@ -3631,7 +3560,7 @@
         </w:tc>
         <w:tc>
           <w:tcPr>
-            <w:tcW w:w="2893" w:type="dxa"/>
+            <w:tcW w:w="2970" w:type="dxa"/>
             <w:gridSpan w:val="2"/>
           </w:tcPr>
           <w:p>
@@ -3668,7 +3597,7 @@
         <w:tc>
           <w:tcPr>
             <w:tcW w:w="7506" w:type="dxa"/>
-            <w:gridSpan w:val="7"/>
+            <w:gridSpan w:val="6"/>
           </w:tcPr>
           <w:p>
             <w:pPr>
@@ -3721,8 +3650,7 @@
         </w:tc>
         <w:tc>
           <w:tcPr>
-            <w:tcW w:w="1575" w:type="dxa"/>
-            <w:gridSpan w:val="2"/>
+            <w:tcW w:w="1401" w:type="dxa"/>
           </w:tcPr>
           <w:p>
             <w:pPr>
@@ -3757,7 +3685,7 @@
         </w:tc>
         <w:tc>
           <w:tcPr>
-            <w:tcW w:w="1746" w:type="dxa"/>
+            <w:tcW w:w="1843" w:type="dxa"/>
           </w:tcPr>
           <w:p>
             <w:pPr>
@@ -3783,7 +3711,7 @@
         </w:tc>
         <w:tc>
           <w:tcPr>
-            <w:tcW w:w="1623" w:type="dxa"/>
+            <w:tcW w:w="1700" w:type="dxa"/>
           </w:tcPr>
           <w:p>
             <w:pPr>
@@ -3918,7 +3846,7 @@
         </w:tc>
         <w:tc>
           <w:tcPr>
-            <w:tcW w:w="1595" w:type="dxa"/>
+            <w:tcW w:w="1433" w:type="dxa"/>
             <w:gridSpan w:val="2"/>
           </w:tcPr>
           <w:p>
@@ -3960,8 +3888,7 @@
         </w:tc>
         <w:tc>
           <w:tcPr>
-            <w:tcW w:w="1758" w:type="dxa"/>
-            <w:gridSpan w:val="2"/>
+            <w:tcW w:w="1843" w:type="dxa"/>
           </w:tcPr>
           <w:p>
             <w:pPr>
@@ -4041,7 +3968,7 @@
         </w:tc>
         <w:tc>
           <w:tcPr>
-            <w:tcW w:w="1623" w:type="dxa"/>
+            <w:tcW w:w="1700" w:type="dxa"/>
           </w:tcPr>
           <w:p>
             <w:pPr>
@@ -4151,7 +4078,7 @@
         <w:tc>
           <w:tcPr>
             <w:tcW w:w="7506" w:type="dxa"/>
-            <w:gridSpan w:val="7"/>
+            <w:gridSpan w:val="6"/>
           </w:tcPr>
           <w:p>
             <w:pPr>
@@ -4207,8 +4134,8 @@
         </w:tc>
         <w:tc>
           <w:tcPr>
-            <w:tcW w:w="4613" w:type="dxa"/>
-            <w:gridSpan w:val="5"/>
+            <w:tcW w:w="4536" w:type="dxa"/>
+            <w:gridSpan w:val="4"/>
           </w:tcPr>
           <w:p>
             <w:pPr>
@@ -4228,7 +4155,7 @@
         </w:tc>
         <w:tc>
           <w:tcPr>
-            <w:tcW w:w="2893" w:type="dxa"/>
+            <w:tcW w:w="2970" w:type="dxa"/>
             <w:gridSpan w:val="2"/>
           </w:tcPr>
           <w:p>
@@ -4298,7 +4225,7 @@
         <w:tc>
           <w:tcPr>
             <w:tcW w:w="7506" w:type="dxa"/>
-            <w:gridSpan w:val="7"/>
+            <w:gridSpan w:val="6"/>
           </w:tcPr>
           <w:p>
             <w:pPr>
@@ -4371,7 +4298,7 @@
         </w:tc>
         <w:tc>
           <w:tcPr>
-            <w:tcW w:w="1595" w:type="dxa"/>
+            <w:tcW w:w="1433" w:type="dxa"/>
             <w:gridSpan w:val="2"/>
           </w:tcPr>
           <w:p>
@@ -4433,8 +4360,7 @@
         </w:tc>
         <w:tc>
           <w:tcPr>
-            <w:tcW w:w="1758" w:type="dxa"/>
-            <w:gridSpan w:val="2"/>
+            <w:tcW w:w="1843" w:type="dxa"/>
           </w:tcPr>
           <w:p>
             <w:pPr>
@@ -4488,7 +4414,7 @@
         </w:tc>
         <w:tc>
           <w:tcPr>
-            <w:tcW w:w="1623" w:type="dxa"/>
+            <w:tcW w:w="1700" w:type="dxa"/>
           </w:tcPr>
           <w:p>
             <w:pPr>
@@ -4515,7 +4441,6 @@
               <w:rPr>
                 <w:lang w:val="en-US"/>
               </w:rPr>
-              <w:lastRenderedPageBreak/>
               <w:t>refresh</w:t>
             </w:r>
             <w:r>
@@ -4576,7 +4501,6 @@
               <w:rPr>
                 <w:lang w:val="en-US"/>
               </w:rPr>
-              <w:lastRenderedPageBreak/>
               <w:t>Social network integration (Tests inclu</w:t>
             </w:r>
             <w:r>
@@ -4623,7 +4547,7 @@
         <w:tc>
           <w:tcPr>
             <w:tcW w:w="7506" w:type="dxa"/>
-            <w:gridSpan w:val="7"/>
+            <w:gridSpan w:val="6"/>
           </w:tcPr>
           <w:p>
             <w:pPr>
@@ -4674,8 +4598,8 @@
         </w:tc>
         <w:tc>
           <w:tcPr>
-            <w:tcW w:w="4613" w:type="dxa"/>
-            <w:gridSpan w:val="5"/>
+            <w:tcW w:w="4536" w:type="dxa"/>
+            <w:gridSpan w:val="4"/>
           </w:tcPr>
           <w:p>
             <w:pPr>
@@ -4695,7 +4619,7 @@
         </w:tc>
         <w:tc>
           <w:tcPr>
-            <w:tcW w:w="2893" w:type="dxa"/>
+            <w:tcW w:w="2970" w:type="dxa"/>
             <w:gridSpan w:val="2"/>
           </w:tcPr>
           <w:p>
@@ -4766,7 +4690,14 @@
         <w:rPr>
           <w:lang w:val="en-US"/>
         </w:rPr>
-        <w:t>asks planned were carried out, although it is true that the tests were no implemented in time and some bugs may appear later during the development. The status of the tasks at the end of this first week were the following</w:t>
+        <w:t xml:space="preserve">asks planned were carried out, although it is true that the tests were no implemented in time and some bugs may appear later during the development. The status of the tasks at the end of this </w:t>
+      </w:r>
+      <w:r>
+        <w:rPr>
+          <w:lang w:val="en-US"/>
+        </w:rPr>
+        <w:lastRenderedPageBreak/>
+        <w:t>first week were the following</w:t>
       </w:r>
       <w:r>
         <w:rPr>
@@ -4780,13 +4711,6 @@
         </w:rPr>
         <w:t>:</w:t>
       </w:r>
-    </w:p>
-    <w:p>
-      <w:pPr>
-        <w:rPr>
-          <w:lang w:val="en-US"/>
-        </w:rPr>
-      </w:pPr>
     </w:p>
     <w:tbl>
       <w:tblPr>
@@ -4796,9 +4720,9 @@
         <w:tblLook w:val="04A0" w:firstRow="1" w:lastRow="0" w:firstColumn="1" w:lastColumn="0" w:noHBand="0" w:noVBand="1"/>
       </w:tblPr>
       <w:tblGrid>
-        <w:gridCol w:w="1701"/>
-        <w:gridCol w:w="1276"/>
-        <w:gridCol w:w="3119"/>
+        <w:gridCol w:w="1843"/>
+        <w:gridCol w:w="1559"/>
+        <w:gridCol w:w="2694"/>
         <w:gridCol w:w="1275"/>
         <w:gridCol w:w="1123"/>
       </w:tblGrid>
@@ -4809,7 +4733,7 @@
         <w:tc>
           <w:tcPr>
             <w:cnfStyle w:val="001000000000" w:firstRow="0" w:lastRow="0" w:firstColumn="1" w:lastColumn="0" w:oddVBand="0" w:evenVBand="0" w:oddHBand="0" w:evenHBand="0" w:firstRowFirstColumn="0" w:firstRowLastColumn="0" w:lastRowFirstColumn="0" w:lastRowLastColumn="0"/>
-            <w:tcW w:w="1701" w:type="dxa"/>
+            <w:tcW w:w="1843" w:type="dxa"/>
             <w:tcBorders>
               <w:top w:val="nil"/>
               <w:left w:val="nil"/>
@@ -4830,7 +4754,7 @@
         </w:tc>
         <w:tc>
           <w:tcPr>
-            <w:tcW w:w="1276" w:type="dxa"/>
+            <w:tcW w:w="1559" w:type="dxa"/>
             <w:tcBorders>
               <w:top w:val="nil"/>
               <w:left w:val="single" w:sz="4" w:space="0" w:color="auto"/>
@@ -4864,7 +4788,7 @@
         </w:tc>
         <w:tc>
           <w:tcPr>
-            <w:tcW w:w="3119" w:type="dxa"/>
+            <w:tcW w:w="2694" w:type="dxa"/>
             <w:tcBorders>
               <w:top w:val="nil"/>
               <w:left w:val="single" w:sz="4" w:space="0" w:color="auto"/>
@@ -4958,7 +4882,7 @@
         <w:tc>
           <w:tcPr>
             <w:cnfStyle w:val="001000000000" w:firstRow="0" w:lastRow="0" w:firstColumn="1" w:lastColumn="0" w:oddVBand="0" w:evenVBand="0" w:oddHBand="0" w:evenHBand="0" w:firstRowFirstColumn="0" w:firstRowLastColumn="0" w:lastRowFirstColumn="0" w:lastRowLastColumn="0"/>
-            <w:tcW w:w="1701" w:type="dxa"/>
+            <w:tcW w:w="1843" w:type="dxa"/>
             <w:tcBorders>
               <w:top w:val="single" w:sz="4" w:space="0" w:color="auto"/>
               <w:bottom w:val="single" w:sz="4" w:space="0" w:color="auto"/>
@@ -4983,7 +4907,7 @@
         </w:tc>
         <w:tc>
           <w:tcPr>
-            <w:tcW w:w="1276" w:type="dxa"/>
+            <w:tcW w:w="1559" w:type="dxa"/>
             <w:tcBorders>
               <w:top w:val="nil"/>
               <w:bottom w:val="nil"/>
@@ -5022,7 +4946,7 @@
         </w:tc>
         <w:tc>
           <w:tcPr>
-            <w:tcW w:w="3119" w:type="dxa"/>
+            <w:tcW w:w="2694" w:type="dxa"/>
             <w:tcBorders>
               <w:top w:val="nil"/>
               <w:bottom w:val="nil"/>
@@ -5084,7 +5008,7 @@
         <w:tc>
           <w:tcPr>
             <w:cnfStyle w:val="001000000000" w:firstRow="0" w:lastRow="0" w:firstColumn="1" w:lastColumn="0" w:oddVBand="0" w:evenVBand="0" w:oddHBand="0" w:evenHBand="0" w:firstRowFirstColumn="0" w:firstRowLastColumn="0" w:lastRowFirstColumn="0" w:lastRowLastColumn="0"/>
-            <w:tcW w:w="1701" w:type="dxa"/>
+            <w:tcW w:w="1843" w:type="dxa"/>
             <w:tcBorders>
               <w:top w:val="single" w:sz="4" w:space="0" w:color="auto"/>
               <w:bottom w:val="single" w:sz="4" w:space="0" w:color="auto"/>
@@ -5109,7 +5033,7 @@
         </w:tc>
         <w:tc>
           <w:tcPr>
-            <w:tcW w:w="1276" w:type="dxa"/>
+            <w:tcW w:w="1559" w:type="dxa"/>
             <w:tcBorders>
               <w:top w:val="nil"/>
               <w:bottom w:val="nil"/>
@@ -5133,7 +5057,7 @@
         </w:tc>
         <w:tc>
           <w:tcPr>
-            <w:tcW w:w="3119" w:type="dxa"/>
+            <w:tcW w:w="2694" w:type="dxa"/>
             <w:tcBorders>
               <w:top w:val="nil"/>
               <w:bottom w:val="nil"/>
@@ -5212,7 +5136,7 @@
         <w:tc>
           <w:tcPr>
             <w:cnfStyle w:val="001000000000" w:firstRow="0" w:lastRow="0" w:firstColumn="1" w:lastColumn="0" w:oddVBand="0" w:evenVBand="0" w:oddHBand="0" w:evenHBand="0" w:firstRowFirstColumn="0" w:firstRowLastColumn="0" w:lastRowFirstColumn="0" w:lastRowLastColumn="0"/>
-            <w:tcW w:w="1701" w:type="dxa"/>
+            <w:tcW w:w="1843" w:type="dxa"/>
             <w:tcBorders>
               <w:top w:val="single" w:sz="4" w:space="0" w:color="auto"/>
               <w:bottom w:val="single" w:sz="4" w:space="0" w:color="auto"/>
@@ -5237,7 +5161,7 @@
         </w:tc>
         <w:tc>
           <w:tcPr>
-            <w:tcW w:w="1276" w:type="dxa"/>
+            <w:tcW w:w="1559" w:type="dxa"/>
             <w:tcBorders>
               <w:top w:val="nil"/>
               <w:bottom w:val="nil"/>
@@ -5261,7 +5185,7 @@
         </w:tc>
         <w:tc>
           <w:tcPr>
-            <w:tcW w:w="3119" w:type="dxa"/>
+            <w:tcW w:w="2694" w:type="dxa"/>
             <w:tcBorders>
               <w:top w:val="nil"/>
               <w:bottom w:val="nil"/>
@@ -5339,7 +5263,7 @@
         <w:tc>
           <w:tcPr>
             <w:cnfStyle w:val="001000000000" w:firstRow="0" w:lastRow="0" w:firstColumn="1" w:lastColumn="0" w:oddVBand="0" w:evenVBand="0" w:oddHBand="0" w:evenHBand="0" w:firstRowFirstColumn="0" w:firstRowLastColumn="0" w:lastRowFirstColumn="0" w:lastRowLastColumn="0"/>
-            <w:tcW w:w="1701" w:type="dxa"/>
+            <w:tcW w:w="1843" w:type="dxa"/>
             <w:tcBorders>
               <w:top w:val="single" w:sz="4" w:space="0" w:color="auto"/>
               <w:bottom w:val="single" w:sz="4" w:space="0" w:color="auto"/>
@@ -5364,7 +5288,7 @@
         </w:tc>
         <w:tc>
           <w:tcPr>
-            <w:tcW w:w="1276" w:type="dxa"/>
+            <w:tcW w:w="1559" w:type="dxa"/>
             <w:tcBorders>
               <w:top w:val="nil"/>
               <w:bottom w:val="nil"/>
@@ -5388,7 +5312,7 @@
         </w:tc>
         <w:tc>
           <w:tcPr>
-            <w:tcW w:w="3119" w:type="dxa"/>
+            <w:tcW w:w="2694" w:type="dxa"/>
             <w:tcBorders>
               <w:top w:val="nil"/>
               <w:bottom w:val="nil"/>
@@ -5467,7 +5391,7 @@
         <w:tc>
           <w:tcPr>
             <w:cnfStyle w:val="001000000000" w:firstRow="0" w:lastRow="0" w:firstColumn="1" w:lastColumn="0" w:oddVBand="0" w:evenVBand="0" w:oddHBand="0" w:evenHBand="0" w:firstRowFirstColumn="0" w:firstRowLastColumn="0" w:lastRowFirstColumn="0" w:lastRowLastColumn="0"/>
-            <w:tcW w:w="1701" w:type="dxa"/>
+            <w:tcW w:w="1843" w:type="dxa"/>
             <w:tcBorders>
               <w:top w:val="single" w:sz="4" w:space="0" w:color="auto"/>
               <w:bottom w:val="single" w:sz="4" w:space="0" w:color="auto"/>
@@ -5492,7 +5416,7 @@
         </w:tc>
         <w:tc>
           <w:tcPr>
-            <w:tcW w:w="1276" w:type="dxa"/>
+            <w:tcW w:w="1559" w:type="dxa"/>
             <w:tcBorders>
               <w:top w:val="nil"/>
               <w:bottom w:val="nil"/>
@@ -5516,7 +5440,7 @@
         </w:tc>
         <w:tc>
           <w:tcPr>
-            <w:tcW w:w="3119" w:type="dxa"/>
+            <w:tcW w:w="2694" w:type="dxa"/>
             <w:tcBorders>
               <w:top w:val="nil"/>
               <w:bottom w:val="nil"/>
@@ -5594,7 +5518,7 @@
         <w:tc>
           <w:tcPr>
             <w:cnfStyle w:val="001000000000" w:firstRow="0" w:lastRow="0" w:firstColumn="1" w:lastColumn="0" w:oddVBand="0" w:evenVBand="0" w:oddHBand="0" w:evenHBand="0" w:firstRowFirstColumn="0" w:firstRowLastColumn="0" w:lastRowFirstColumn="0" w:lastRowLastColumn="0"/>
-            <w:tcW w:w="1701" w:type="dxa"/>
+            <w:tcW w:w="1843" w:type="dxa"/>
             <w:tcBorders>
               <w:top w:val="single" w:sz="4" w:space="0" w:color="auto"/>
               <w:bottom w:val="single" w:sz="4" w:space="0" w:color="auto"/>
@@ -5619,7 +5543,7 @@
         </w:tc>
         <w:tc>
           <w:tcPr>
-            <w:tcW w:w="1276" w:type="dxa"/>
+            <w:tcW w:w="1559" w:type="dxa"/>
             <w:tcBorders>
               <w:top w:val="nil"/>
               <w:bottom w:val="nil"/>
@@ -5643,7 +5567,7 @@
         </w:tc>
         <w:tc>
           <w:tcPr>
-            <w:tcW w:w="3119" w:type="dxa"/>
+            <w:tcW w:w="2694" w:type="dxa"/>
             <w:tcBorders>
               <w:top w:val="nil"/>
               <w:bottom w:val="nil"/>
@@ -5722,7 +5646,674 @@
         <w:tc>
           <w:tcPr>
             <w:cnfStyle w:val="001000000000" w:firstRow="0" w:lastRow="0" w:firstColumn="1" w:lastColumn="0" w:oddVBand="0" w:evenVBand="0" w:oddHBand="0" w:evenHBand="0" w:firstRowFirstColumn="0" w:firstRowLastColumn="0" w:lastRowFirstColumn="0" w:lastRowLastColumn="0"/>
-            <w:tcW w:w="1701" w:type="dxa"/>
+            <w:tcW w:w="1843" w:type="dxa"/>
+            <w:tcBorders>
+              <w:top w:val="single" w:sz="4" w:space="0" w:color="auto"/>
+              <w:bottom w:val="single" w:sz="4" w:space="0" w:color="auto"/>
+            </w:tcBorders>
+          </w:tcPr>
+          <w:p>
+            <w:pPr>
+              <w:jc w:val="center"/>
+              <w:rPr>
+                <w:b w:val="0"/>
+                <w:lang w:val="en-US"/>
+              </w:rPr>
+            </w:pPr>
+            <w:r>
+              <w:rPr>
+                <w:b w:val="0"/>
+                <w:lang w:val="en-US"/>
+              </w:rPr>
+              <w:t>Front end design and user interface</w:t>
+            </w:r>
+          </w:p>
+        </w:tc>
+        <w:tc>
+          <w:tcPr>
+            <w:tcW w:w="1559" w:type="dxa"/>
+            <w:tcBorders>
+              <w:top w:val="nil"/>
+              <w:bottom w:val="nil"/>
+            </w:tcBorders>
+          </w:tcPr>
+          <w:p>
+            <w:pPr>
+              <w:jc w:val="center"/>
+              <w:cnfStyle w:val="000000100000" w:firstRow="0" w:lastRow="0" w:firstColumn="0" w:lastColumn="0" w:oddVBand="0" w:evenVBand="0" w:oddHBand="1" w:evenHBand="0" w:firstRowFirstColumn="0" w:firstRowLastColumn="0" w:lastRowFirstColumn="0" w:lastRowLastColumn="0"/>
+              <w:rPr>
+                <w:lang w:val="en-US"/>
+              </w:rPr>
+            </w:pPr>
+            <w:r>
+              <w:rPr>
+                <w:lang w:val="en-US"/>
+              </w:rPr>
+              <w:t>Daniel C.</w:t>
+            </w:r>
+          </w:p>
+        </w:tc>
+        <w:tc>
+          <w:tcPr>
+            <w:tcW w:w="2694" w:type="dxa"/>
+            <w:tcBorders>
+              <w:top w:val="nil"/>
+              <w:bottom w:val="nil"/>
+            </w:tcBorders>
+          </w:tcPr>
+          <w:p>
+            <w:pPr>
+              <w:jc w:val="center"/>
+              <w:cnfStyle w:val="000000100000" w:firstRow="0" w:lastRow="0" w:firstColumn="0" w:lastColumn="0" w:oddVBand="0" w:evenVBand="0" w:oddHBand="1" w:evenHBand="0" w:firstRowFirstColumn="0" w:firstRowLastColumn="0" w:lastRowFirstColumn="0" w:lastRowLastColumn="0"/>
+              <w:rPr>
+                <w:lang w:val="en-US"/>
+              </w:rPr>
+            </w:pPr>
+            <w:r>
+              <w:rPr>
+                <w:lang w:val="en-US"/>
+              </w:rPr>
+              <w:t>In progress</w:t>
+            </w:r>
+          </w:p>
+        </w:tc>
+        <w:tc>
+          <w:tcPr>
+            <w:tcW w:w="1275" w:type="dxa"/>
+            <w:tcBorders>
+              <w:top w:val="nil"/>
+              <w:bottom w:val="nil"/>
+            </w:tcBorders>
+          </w:tcPr>
+          <w:p>
+            <w:pPr>
+              <w:jc w:val="center"/>
+              <w:cnfStyle w:val="000000100000" w:firstRow="0" w:lastRow="0" w:firstColumn="0" w:lastColumn="0" w:oddVBand="0" w:evenVBand="0" w:oddHBand="1" w:evenHBand="0" w:firstRowFirstColumn="0" w:firstRowLastColumn="0" w:lastRowFirstColumn="0" w:lastRowLastColumn="0"/>
+              <w:rPr>
+                <w:lang w:val="en-US"/>
+              </w:rPr>
+            </w:pPr>
+            <w:r>
+              <w:rPr>
+                <w:lang w:val="en-US"/>
+              </w:rPr>
+              <w:t>1h</w:t>
+            </w:r>
+          </w:p>
+        </w:tc>
+        <w:tc>
+          <w:tcPr>
+            <w:tcW w:w="1123" w:type="dxa"/>
+            <w:tcBorders>
+              <w:top w:val="nil"/>
+              <w:bottom w:val="nil"/>
+            </w:tcBorders>
+          </w:tcPr>
+          <w:p>
+            <w:pPr>
+              <w:jc w:val="center"/>
+              <w:cnfStyle w:val="000000100000" w:firstRow="0" w:lastRow="0" w:firstColumn="0" w:lastColumn="0" w:oddVBand="0" w:evenVBand="0" w:oddHBand="1" w:evenHBand="0" w:firstRowFirstColumn="0" w:firstRowLastColumn="0" w:lastRowFirstColumn="0" w:lastRowLastColumn="0"/>
+              <w:rPr>
+                <w:lang w:val="en-US"/>
+              </w:rPr>
+            </w:pPr>
+            <w:r>
+              <w:rPr>
+                <w:lang w:val="en-US"/>
+              </w:rPr>
+              <w:t>10h</w:t>
+            </w:r>
+          </w:p>
+        </w:tc>
+      </w:tr>
+      <w:tr>
+        <w:trPr>
+          <w:trHeight w:val="293"/>
+        </w:trPr>
+        <w:tc>
+          <w:tcPr>
+            <w:cnfStyle w:val="001000000000" w:firstRow="0" w:lastRow="0" w:firstColumn="1" w:lastColumn="0" w:oddVBand="0" w:evenVBand="0" w:oddHBand="0" w:evenHBand="0" w:firstRowFirstColumn="0" w:firstRowLastColumn="0" w:lastRowFirstColumn="0" w:lastRowLastColumn="0"/>
+            <w:tcW w:w="1843" w:type="dxa"/>
+            <w:tcBorders>
+              <w:top w:val="single" w:sz="4" w:space="0" w:color="auto"/>
+              <w:bottom w:val="single" w:sz="4" w:space="0" w:color="auto"/>
+            </w:tcBorders>
+          </w:tcPr>
+          <w:p>
+            <w:pPr>
+              <w:jc w:val="center"/>
+              <w:rPr>
+                <w:b w:val="0"/>
+                <w:lang w:val="en-US"/>
+              </w:rPr>
+            </w:pPr>
+            <w:r>
+              <w:rPr>
+                <w:b w:val="0"/>
+                <w:lang w:val="en-US"/>
+              </w:rPr>
+              <w:t>User login and listing capsules</w:t>
+            </w:r>
+          </w:p>
+        </w:tc>
+        <w:tc>
+          <w:tcPr>
+            <w:tcW w:w="1559" w:type="dxa"/>
+            <w:tcBorders>
+              <w:top w:val="nil"/>
+              <w:bottom w:val="nil"/>
+            </w:tcBorders>
+          </w:tcPr>
+          <w:p>
+            <w:pPr>
+              <w:jc w:val="center"/>
+              <w:cnfStyle w:val="000000000000" w:firstRow="0" w:lastRow="0" w:firstColumn="0" w:lastColumn="0" w:oddVBand="0" w:evenVBand="0" w:oddHBand="0" w:evenHBand="0" w:firstRowFirstColumn="0" w:firstRowLastColumn="0" w:lastRowFirstColumn="0" w:lastRowLastColumn="0"/>
+              <w:rPr>
+                <w:lang w:val="en-US"/>
+              </w:rPr>
+            </w:pPr>
+            <w:r>
+              <w:rPr>
+                <w:lang w:val="en-US"/>
+              </w:rPr>
+              <w:t>Juan R.</w:t>
+            </w:r>
+          </w:p>
+        </w:tc>
+        <w:tc>
+          <w:tcPr>
+            <w:tcW w:w="2694" w:type="dxa"/>
+            <w:tcBorders>
+              <w:top w:val="nil"/>
+              <w:bottom w:val="nil"/>
+            </w:tcBorders>
+          </w:tcPr>
+          <w:p>
+            <w:pPr>
+              <w:jc w:val="center"/>
+              <w:cnfStyle w:val="000000000000" w:firstRow="0" w:lastRow="0" w:firstColumn="0" w:lastColumn="0" w:oddVBand="0" w:evenVBand="0" w:oddHBand="0" w:evenHBand="0" w:firstRowFirstColumn="0" w:firstRowLastColumn="0" w:lastRowFirstColumn="0" w:lastRowLastColumn="0"/>
+              <w:rPr>
+                <w:lang w:val="en-US"/>
+              </w:rPr>
+            </w:pPr>
+            <w:r>
+              <w:rPr>
+                <w:lang w:val="en-US"/>
+              </w:rPr>
+              <w:t>To be tested</w:t>
+            </w:r>
+          </w:p>
+        </w:tc>
+        <w:tc>
+          <w:tcPr>
+            <w:tcW w:w="1275" w:type="dxa"/>
+            <w:tcBorders>
+              <w:top w:val="nil"/>
+              <w:bottom w:val="nil"/>
+            </w:tcBorders>
+          </w:tcPr>
+          <w:p>
+            <w:pPr>
+              <w:jc w:val="center"/>
+              <w:cnfStyle w:val="000000000000" w:firstRow="0" w:lastRow="0" w:firstColumn="0" w:lastColumn="0" w:oddVBand="0" w:evenVBand="0" w:oddHBand="0" w:evenHBand="0" w:firstRowFirstColumn="0" w:firstRowLastColumn="0" w:lastRowFirstColumn="0" w:lastRowLastColumn="0"/>
+              <w:rPr>
+                <w:lang w:val="en-US"/>
+              </w:rPr>
+            </w:pPr>
+            <w:r>
+              <w:rPr>
+                <w:lang w:val="en-US"/>
+              </w:rPr>
+              <w:t>2.5</w:t>
+            </w:r>
+          </w:p>
+        </w:tc>
+        <w:tc>
+          <w:tcPr>
+            <w:tcW w:w="1123" w:type="dxa"/>
+            <w:tcBorders>
+              <w:top w:val="nil"/>
+              <w:bottom w:val="nil"/>
+            </w:tcBorders>
+          </w:tcPr>
+          <w:p>
+            <w:pPr>
+              <w:jc w:val="center"/>
+              <w:cnfStyle w:val="000000000000" w:firstRow="0" w:lastRow="0" w:firstColumn="0" w:lastColumn="0" w:oddVBand="0" w:evenVBand="0" w:oddHBand="0" w:evenHBand="0" w:firstRowFirstColumn="0" w:firstRowLastColumn="0" w:lastRowFirstColumn="0" w:lastRowLastColumn="0"/>
+              <w:rPr>
+                <w:lang w:val="en-US"/>
+              </w:rPr>
+            </w:pPr>
+            <w:r>
+              <w:rPr>
+                <w:lang w:val="en-US"/>
+              </w:rPr>
+              <w:t>2h</w:t>
+            </w:r>
+          </w:p>
+        </w:tc>
+      </w:tr>
+      <w:tr>
+        <w:trPr>
+          <w:cnfStyle w:val="000000100000" w:firstRow="0" w:lastRow="0" w:firstColumn="0" w:lastColumn="0" w:oddVBand="0" w:evenVBand="0" w:oddHBand="1" w:evenHBand="0" w:firstRowFirstColumn="0" w:firstRowLastColumn="0" w:lastRowFirstColumn="0" w:lastRowLastColumn="0"/>
+          <w:trHeight w:val="293"/>
+        </w:trPr>
+        <w:tc>
+          <w:tcPr>
+            <w:cnfStyle w:val="001000000000" w:firstRow="0" w:lastRow="0" w:firstColumn="1" w:lastColumn="0" w:oddVBand="0" w:evenVBand="0" w:oddHBand="0" w:evenHBand="0" w:firstRowFirstColumn="0" w:firstRowLastColumn="0" w:lastRowFirstColumn="0" w:lastRowLastColumn="0"/>
+            <w:tcW w:w="1843" w:type="dxa"/>
+            <w:tcBorders>
+              <w:top w:val="single" w:sz="4" w:space="0" w:color="auto"/>
+              <w:bottom w:val="single" w:sz="4" w:space="0" w:color="auto"/>
+            </w:tcBorders>
+          </w:tcPr>
+          <w:p>
+            <w:pPr>
+              <w:jc w:val="center"/>
+              <w:rPr>
+                <w:b w:val="0"/>
+                <w:lang w:val="en-US"/>
+              </w:rPr>
+            </w:pPr>
+            <w:r>
+              <w:rPr>
+                <w:b w:val="0"/>
+                <w:lang w:val="en-US"/>
+              </w:rPr>
+              <w:t>Advertisement budget</w:t>
+            </w:r>
+          </w:p>
+        </w:tc>
+        <w:tc>
+          <w:tcPr>
+            <w:tcW w:w="1559" w:type="dxa"/>
+            <w:tcBorders>
+              <w:top w:val="nil"/>
+              <w:bottom w:val="nil"/>
+            </w:tcBorders>
+          </w:tcPr>
+          <w:p>
+            <w:pPr>
+              <w:jc w:val="center"/>
+              <w:cnfStyle w:val="000000100000" w:firstRow="0" w:lastRow="0" w:firstColumn="0" w:lastColumn="0" w:oddVBand="0" w:evenVBand="0" w:oddHBand="1" w:evenHBand="0" w:firstRowFirstColumn="0" w:firstRowLastColumn="0" w:lastRowFirstColumn="0" w:lastRowLastColumn="0"/>
+              <w:rPr>
+                <w:lang w:val="en-US"/>
+              </w:rPr>
+            </w:pPr>
+            <w:r>
+              <w:rPr>
+                <w:lang w:val="en-US"/>
+              </w:rPr>
+              <w:t>Pablo R.</w:t>
+            </w:r>
+          </w:p>
+        </w:tc>
+        <w:tc>
+          <w:tcPr>
+            <w:tcW w:w="2694" w:type="dxa"/>
+            <w:tcBorders>
+              <w:top w:val="nil"/>
+              <w:bottom w:val="nil"/>
+            </w:tcBorders>
+          </w:tcPr>
+          <w:p>
+            <w:pPr>
+              <w:jc w:val="center"/>
+              <w:cnfStyle w:val="000000100000" w:firstRow="0" w:lastRow="0" w:firstColumn="0" w:lastColumn="0" w:oddVBand="0" w:evenVBand="0" w:oddHBand="1" w:evenHBand="0" w:firstRowFirstColumn="0" w:firstRowLastColumn="0" w:lastRowFirstColumn="0" w:lastRowLastColumn="0"/>
+              <w:rPr>
+                <w:lang w:val="en-US"/>
+              </w:rPr>
+            </w:pPr>
+            <w:r>
+              <w:rPr>
+                <w:lang w:val="en-US"/>
+              </w:rPr>
+              <w:t>Finished</w:t>
+            </w:r>
+          </w:p>
+        </w:tc>
+        <w:tc>
+          <w:tcPr>
+            <w:tcW w:w="1275" w:type="dxa"/>
+            <w:tcBorders>
+              <w:top w:val="nil"/>
+              <w:bottom w:val="nil"/>
+            </w:tcBorders>
+          </w:tcPr>
+          <w:p>
+            <w:pPr>
+              <w:jc w:val="center"/>
+              <w:cnfStyle w:val="000000100000" w:firstRow="0" w:lastRow="0" w:firstColumn="0" w:lastColumn="0" w:oddVBand="0" w:evenVBand="0" w:oddHBand="1" w:evenHBand="0" w:firstRowFirstColumn="0" w:firstRowLastColumn="0" w:lastRowFirstColumn="0" w:lastRowLastColumn="0"/>
+              <w:rPr>
+                <w:lang w:val="en-US"/>
+              </w:rPr>
+            </w:pPr>
+            <w:r>
+              <w:rPr>
+                <w:lang w:val="en-US"/>
+              </w:rPr>
+              <w:t>1.5h</w:t>
+            </w:r>
+          </w:p>
+        </w:tc>
+        <w:tc>
+          <w:tcPr>
+            <w:tcW w:w="1123" w:type="dxa"/>
+            <w:tcBorders>
+              <w:top w:val="nil"/>
+              <w:bottom w:val="nil"/>
+            </w:tcBorders>
+          </w:tcPr>
+          <w:p>
+            <w:pPr>
+              <w:jc w:val="center"/>
+              <w:cnfStyle w:val="000000100000" w:firstRow="0" w:lastRow="0" w:firstColumn="0" w:lastColumn="0" w:oddVBand="0" w:evenVBand="0" w:oddHBand="1" w:evenHBand="0" w:firstRowFirstColumn="0" w:firstRowLastColumn="0" w:lastRowFirstColumn="0" w:lastRowLastColumn="0"/>
+              <w:rPr>
+                <w:lang w:val="en-US"/>
+              </w:rPr>
+            </w:pPr>
+            <w:r>
+              <w:rPr>
+                <w:lang w:val="en-US"/>
+              </w:rPr>
+              <w:t>1.5h</w:t>
+            </w:r>
+          </w:p>
+        </w:tc>
+      </w:tr>
+      <w:tr>
+        <w:trPr>
+          <w:trHeight w:val="293"/>
+        </w:trPr>
+        <w:tc>
+          <w:tcPr>
+            <w:cnfStyle w:val="001000000000" w:firstRow="0" w:lastRow="0" w:firstColumn="1" w:lastColumn="0" w:oddVBand="0" w:evenVBand="0" w:oddHBand="0" w:evenHBand="0" w:firstRowFirstColumn="0" w:firstRowLastColumn="0" w:lastRowFirstColumn="0" w:lastRowLastColumn="0"/>
+            <w:tcW w:w="1843" w:type="dxa"/>
+            <w:tcBorders>
+              <w:top w:val="single" w:sz="4" w:space="0" w:color="auto"/>
+              <w:bottom w:val="single" w:sz="4" w:space="0" w:color="auto"/>
+            </w:tcBorders>
+          </w:tcPr>
+          <w:p>
+            <w:pPr>
+              <w:jc w:val="center"/>
+              <w:rPr>
+                <w:b w:val="0"/>
+                <w:lang w:val="en-US"/>
+              </w:rPr>
+            </w:pPr>
+            <w:r>
+              <w:rPr>
+                <w:b w:val="0"/>
+                <w:lang w:val="en-US"/>
+              </w:rPr>
+              <w:t>Create, update and delete basic capsules</w:t>
+            </w:r>
+          </w:p>
+        </w:tc>
+        <w:tc>
+          <w:tcPr>
+            <w:tcW w:w="1559" w:type="dxa"/>
+            <w:tcBorders>
+              <w:top w:val="nil"/>
+              <w:bottom w:val="nil"/>
+            </w:tcBorders>
+          </w:tcPr>
+          <w:p>
+            <w:pPr>
+              <w:jc w:val="center"/>
+              <w:cnfStyle w:val="000000000000" w:firstRow="0" w:lastRow="0" w:firstColumn="0" w:lastColumn="0" w:oddVBand="0" w:evenVBand="0" w:oddHBand="0" w:evenHBand="0" w:firstRowFirstColumn="0" w:firstRowLastColumn="0" w:lastRowFirstColumn="0" w:lastRowLastColumn="0"/>
+              <w:rPr>
+                <w:lang w:val="en-US"/>
+              </w:rPr>
+            </w:pPr>
+            <w:r>
+              <w:rPr>
+                <w:lang w:val="en-US"/>
+              </w:rPr>
+              <w:t>Rafael F.</w:t>
+            </w:r>
+          </w:p>
+        </w:tc>
+        <w:tc>
+          <w:tcPr>
+            <w:tcW w:w="2694" w:type="dxa"/>
+            <w:tcBorders>
+              <w:top w:val="nil"/>
+              <w:bottom w:val="nil"/>
+            </w:tcBorders>
+          </w:tcPr>
+          <w:p>
+            <w:pPr>
+              <w:jc w:val="center"/>
+              <w:cnfStyle w:val="000000000000" w:firstRow="0" w:lastRow="0" w:firstColumn="0" w:lastColumn="0" w:oddVBand="0" w:evenVBand="0" w:oddHBand="0" w:evenHBand="0" w:firstRowFirstColumn="0" w:firstRowLastColumn="0" w:lastRowFirstColumn="0" w:lastRowLastColumn="0"/>
+              <w:rPr>
+                <w:lang w:val="en-US"/>
+              </w:rPr>
+            </w:pPr>
+            <w:r>
+              <w:rPr>
+                <w:lang w:val="en-US"/>
+              </w:rPr>
+              <w:t>To be tested</w:t>
+            </w:r>
+          </w:p>
+        </w:tc>
+        <w:tc>
+          <w:tcPr>
+            <w:tcW w:w="1275" w:type="dxa"/>
+            <w:tcBorders>
+              <w:top w:val="nil"/>
+              <w:bottom w:val="nil"/>
+            </w:tcBorders>
+          </w:tcPr>
+          <w:p>
+            <w:pPr>
+              <w:jc w:val="center"/>
+              <w:cnfStyle w:val="000000000000" w:firstRow="0" w:lastRow="0" w:firstColumn="0" w:lastColumn="0" w:oddVBand="0" w:evenVBand="0" w:oddHBand="0" w:evenHBand="0" w:firstRowFirstColumn="0" w:firstRowLastColumn="0" w:lastRowFirstColumn="0" w:lastRowLastColumn="0"/>
+              <w:rPr>
+                <w:lang w:val="en-US"/>
+              </w:rPr>
+            </w:pPr>
+            <w:r>
+              <w:rPr>
+                <w:lang w:val="en-US"/>
+              </w:rPr>
+              <w:t>2.5h</w:t>
+            </w:r>
+          </w:p>
+        </w:tc>
+        <w:tc>
+          <w:tcPr>
+            <w:tcW w:w="1123" w:type="dxa"/>
+            <w:tcBorders>
+              <w:top w:val="nil"/>
+              <w:bottom w:val="nil"/>
+            </w:tcBorders>
+          </w:tcPr>
+          <w:p>
+            <w:pPr>
+              <w:jc w:val="center"/>
+              <w:cnfStyle w:val="000000000000" w:firstRow="0" w:lastRow="0" w:firstColumn="0" w:lastColumn="0" w:oddVBand="0" w:evenVBand="0" w:oddHBand="0" w:evenHBand="0" w:firstRowFirstColumn="0" w:firstRowLastColumn="0" w:lastRowFirstColumn="0" w:lastRowLastColumn="0"/>
+              <w:rPr>
+                <w:lang w:val="en-US"/>
+              </w:rPr>
+            </w:pPr>
+            <w:r>
+              <w:rPr>
+                <w:lang w:val="en-US"/>
+              </w:rPr>
+              <w:t>9h</w:t>
+            </w:r>
+          </w:p>
+        </w:tc>
+      </w:tr>
+      <w:tr>
+        <w:trPr>
+          <w:cnfStyle w:val="000000100000" w:firstRow="0" w:lastRow="0" w:firstColumn="0" w:lastColumn="0" w:oddVBand="0" w:evenVBand="0" w:oddHBand="1" w:evenHBand="0" w:firstRowFirstColumn="0" w:firstRowLastColumn="0" w:lastRowFirstColumn="0" w:lastRowLastColumn="0"/>
+          <w:trHeight w:val="293"/>
+        </w:trPr>
+        <w:tc>
+          <w:tcPr>
+            <w:cnfStyle w:val="001000000000" w:firstRow="0" w:lastRow="0" w:firstColumn="1" w:lastColumn="0" w:oddVBand="0" w:evenVBand="0" w:oddHBand="0" w:evenHBand="0" w:firstRowFirstColumn="0" w:firstRowLastColumn="0" w:lastRowFirstColumn="0" w:lastRowLastColumn="0"/>
+            <w:tcW w:w="1843" w:type="dxa"/>
+            <w:tcBorders>
+              <w:top w:val="single" w:sz="4" w:space="0" w:color="auto"/>
+              <w:bottom w:val="single" w:sz="4" w:space="0" w:color="auto"/>
+            </w:tcBorders>
+          </w:tcPr>
+          <w:p>
+            <w:pPr>
+              <w:jc w:val="center"/>
+              <w:rPr>
+                <w:b w:val="0"/>
+                <w:lang w:val="en-US"/>
+              </w:rPr>
+            </w:pPr>
+            <w:r>
+              <w:rPr>
+                <w:b w:val="0"/>
+                <w:lang w:val="en-US"/>
+              </w:rPr>
+              <w:t>Documentation for the sprint</w:t>
+            </w:r>
+          </w:p>
+        </w:tc>
+        <w:tc>
+          <w:tcPr>
+            <w:tcW w:w="1559" w:type="dxa"/>
+            <w:tcBorders>
+              <w:top w:val="nil"/>
+              <w:bottom w:val="nil"/>
+            </w:tcBorders>
+          </w:tcPr>
+          <w:p>
+            <w:pPr>
+              <w:jc w:val="center"/>
+              <w:cnfStyle w:val="000000100000" w:firstRow="0" w:lastRow="0" w:firstColumn="0" w:lastColumn="0" w:oddVBand="0" w:evenVBand="0" w:oddHBand="1" w:evenHBand="0" w:firstRowFirstColumn="0" w:firstRowLastColumn="0" w:lastRowFirstColumn="0" w:lastRowLastColumn="0"/>
+              <w:rPr>
+                <w:lang w:val="en-US"/>
+              </w:rPr>
+            </w:pPr>
+            <w:r>
+              <w:rPr>
+                <w:lang w:val="en-US"/>
+              </w:rPr>
+              <w:t>Adrian C.</w:t>
+            </w:r>
+          </w:p>
+          <w:p>
+            <w:pPr>
+              <w:jc w:val="center"/>
+              <w:cnfStyle w:val="000000100000" w:firstRow="0" w:lastRow="0" w:firstColumn="0" w:lastColumn="0" w:oddVBand="0" w:evenVBand="0" w:oddHBand="1" w:evenHBand="0" w:firstRowFirstColumn="0" w:firstRowLastColumn="0" w:lastRowFirstColumn="0" w:lastRowLastColumn="0"/>
+              <w:rPr>
+                <w:lang w:val="en-US"/>
+              </w:rPr>
+            </w:pPr>
+            <w:r>
+              <w:rPr>
+                <w:lang w:val="en-US"/>
+              </w:rPr>
+              <w:t>Daniel C.</w:t>
+            </w:r>
+          </w:p>
+          <w:p>
+            <w:pPr>
+              <w:jc w:val="center"/>
+              <w:cnfStyle w:val="000000100000" w:firstRow="0" w:lastRow="0" w:firstColumn="0" w:lastColumn="0" w:oddVBand="0" w:evenVBand="0" w:oddHBand="1" w:evenHBand="0" w:firstRowFirstColumn="0" w:firstRowLastColumn="0" w:lastRowFirstColumn="0" w:lastRowLastColumn="0"/>
+              <w:rPr>
+                <w:lang w:val="en-US"/>
+              </w:rPr>
+            </w:pPr>
+            <w:r>
+              <w:rPr>
+                <w:lang w:val="en-US"/>
+              </w:rPr>
+              <w:t>Juan R.</w:t>
+            </w:r>
+          </w:p>
+        </w:tc>
+        <w:tc>
+          <w:tcPr>
+            <w:tcW w:w="2694" w:type="dxa"/>
+            <w:tcBorders>
+              <w:top w:val="nil"/>
+              <w:bottom w:val="nil"/>
+            </w:tcBorders>
+          </w:tcPr>
+          <w:p>
+            <w:pPr>
+              <w:jc w:val="center"/>
+              <w:cnfStyle w:val="000000100000" w:firstRow="0" w:lastRow="0" w:firstColumn="0" w:lastColumn="0" w:oddVBand="0" w:evenVBand="0" w:oddHBand="1" w:evenHBand="0" w:firstRowFirstColumn="0" w:firstRowLastColumn="0" w:lastRowFirstColumn="0" w:lastRowLastColumn="0"/>
+              <w:rPr>
+                <w:lang w:val="en-US"/>
+              </w:rPr>
+            </w:pPr>
+            <w:r>
+              <w:rPr>
+                <w:lang w:val="en-US"/>
+              </w:rPr>
+              <w:t>Finished</w:t>
+            </w:r>
+          </w:p>
+        </w:tc>
+        <w:tc>
+          <w:tcPr>
+            <w:tcW w:w="1275" w:type="dxa"/>
+            <w:tcBorders>
+              <w:top w:val="nil"/>
+              <w:bottom w:val="nil"/>
+            </w:tcBorders>
+          </w:tcPr>
+          <w:p>
+            <w:pPr>
+              <w:jc w:val="center"/>
+              <w:cnfStyle w:val="000000100000" w:firstRow="0" w:lastRow="0" w:firstColumn="0" w:lastColumn="0" w:oddVBand="0" w:evenVBand="0" w:oddHBand="1" w:evenHBand="0" w:firstRowFirstColumn="0" w:firstRowLastColumn="0" w:lastRowFirstColumn="0" w:lastRowLastColumn="0"/>
+              <w:rPr>
+                <w:lang w:val="en-US"/>
+              </w:rPr>
+            </w:pPr>
+            <w:r>
+              <w:rPr>
+                <w:lang w:val="en-US"/>
+              </w:rPr>
+              <w:t>1.5h</w:t>
+            </w:r>
+          </w:p>
+        </w:tc>
+        <w:tc>
+          <w:tcPr>
+            <w:tcW w:w="1123" w:type="dxa"/>
+            <w:tcBorders>
+              <w:top w:val="nil"/>
+              <w:bottom w:val="nil"/>
+            </w:tcBorders>
+          </w:tcPr>
+          <w:p>
+            <w:pPr>
+              <w:jc w:val="center"/>
+              <w:cnfStyle w:val="000000100000" w:firstRow="0" w:lastRow="0" w:firstColumn="0" w:lastColumn="0" w:oddVBand="0" w:evenVBand="0" w:oddHBand="1" w:evenHBand="0" w:firstRowFirstColumn="0" w:firstRowLastColumn="0" w:lastRowFirstColumn="0" w:lastRowLastColumn="0"/>
+              <w:rPr>
+                <w:lang w:val="en-US"/>
+              </w:rPr>
+            </w:pPr>
+            <w:r>
+              <w:rPr>
+                <w:lang w:val="en-US"/>
+              </w:rPr>
+              <w:t>1.5h</w:t>
+            </w:r>
+          </w:p>
+        </w:tc>
+      </w:tr>
+      <w:tr>
+        <w:trPr>
+          <w:trHeight w:val="293"/>
+        </w:trPr>
+        <w:tc>
+          <w:tcPr>
+            <w:cnfStyle w:val="001000000000" w:firstRow="0" w:lastRow="0" w:firstColumn="1" w:lastColumn="0" w:oddVBand="0" w:evenVBand="0" w:oddHBand="0" w:evenHBand="0" w:firstRowFirstColumn="0" w:firstRowLastColumn="0" w:lastRowFirstColumn="0" w:lastRowLastColumn="0"/>
+            <w:tcW w:w="1843" w:type="dxa"/>
             <w:tcBorders>
               <w:top w:val="single" w:sz="4" w:space="0" w:color="auto"/>
             </w:tcBorders>
@@ -5740,13 +6331,13 @@
                 <w:b w:val="0"/>
                 <w:lang w:val="en-US"/>
               </w:rPr>
-              <w:t>Front end design and user interface</w:t>
-            </w:r>
-          </w:p>
-        </w:tc>
-        <w:tc>
-          <w:tcPr>
-            <w:tcW w:w="1276" w:type="dxa"/>
+              <w:t>Work on the presentation and rehearsal</w:t>
+            </w:r>
+          </w:p>
+        </w:tc>
+        <w:tc>
+          <w:tcPr>
+            <w:tcW w:w="1559" w:type="dxa"/>
             <w:tcBorders>
               <w:top w:val="nil"/>
             </w:tcBorders>
@@ -5754,22 +6345,37 @@
           <w:p>
             <w:pPr>
               <w:jc w:val="center"/>
-              <w:cnfStyle w:val="000000100000" w:firstRow="0" w:lastRow="0" w:firstColumn="0" w:lastColumn="0" w:oddVBand="0" w:evenVBand="0" w:oddHBand="1" w:evenHBand="0" w:firstRowFirstColumn="0" w:firstRowLastColumn="0" w:lastRowFirstColumn="0" w:lastRowLastColumn="0"/>
-              <w:rPr>
-                <w:lang w:val="en-US"/>
-              </w:rPr>
-            </w:pPr>
-            <w:r>
-              <w:rPr>
-                <w:lang w:val="en-US"/>
-              </w:rPr>
-              <w:t>Daniel C.</w:t>
-            </w:r>
-          </w:p>
-        </w:tc>
-        <w:tc>
-          <w:tcPr>
-            <w:tcW w:w="3119" w:type="dxa"/>
+              <w:cnfStyle w:val="000000000000" w:firstRow="0" w:lastRow="0" w:firstColumn="0" w:lastColumn="0" w:oddVBand="0" w:evenVBand="0" w:oddHBand="0" w:evenHBand="0" w:firstRowFirstColumn="0" w:firstRowLastColumn="0" w:lastRowFirstColumn="0" w:lastRowLastColumn="0"/>
+              <w:rPr>
+                <w:lang w:val="en-US"/>
+              </w:rPr>
+            </w:pPr>
+            <w:r>
+              <w:rPr>
+                <w:lang w:val="en-US"/>
+              </w:rPr>
+              <w:t>Rafael F.</w:t>
+            </w:r>
+          </w:p>
+          <w:p>
+            <w:pPr>
+              <w:jc w:val="center"/>
+              <w:cnfStyle w:val="000000000000" w:firstRow="0" w:lastRow="0" w:firstColumn="0" w:lastColumn="0" w:oddVBand="0" w:evenVBand="0" w:oddHBand="0" w:evenHBand="0" w:firstRowFirstColumn="0" w:firstRowLastColumn="0" w:lastRowFirstColumn="0" w:lastRowLastColumn="0"/>
+              <w:rPr>
+                <w:lang w:val="en-US"/>
+              </w:rPr>
+            </w:pPr>
+            <w:r>
+              <w:rPr>
+                <w:lang w:val="en-US"/>
+              </w:rPr>
+              <w:t>Pablo R.</w:t>
+            </w:r>
+          </w:p>
+        </w:tc>
+        <w:tc>
+          <w:tcPr>
+            <w:tcW w:w="2694" w:type="dxa"/>
             <w:tcBorders>
               <w:top w:val="nil"/>
             </w:tcBorders>
@@ -5777,16 +6383,16 @@
           <w:p>
             <w:pPr>
               <w:jc w:val="center"/>
-              <w:cnfStyle w:val="000000100000" w:firstRow="0" w:lastRow="0" w:firstColumn="0" w:lastColumn="0" w:oddVBand="0" w:evenVBand="0" w:oddHBand="1" w:evenHBand="0" w:firstRowFirstColumn="0" w:firstRowLastColumn="0" w:lastRowFirstColumn="0" w:lastRowLastColumn="0"/>
-              <w:rPr>
-                <w:lang w:val="en-US"/>
-              </w:rPr>
-            </w:pPr>
-            <w:r>
-              <w:rPr>
-                <w:lang w:val="en-US"/>
-              </w:rPr>
-              <w:t>In progress</w:t>
+              <w:cnfStyle w:val="000000000000" w:firstRow="0" w:lastRow="0" w:firstColumn="0" w:lastColumn="0" w:oddVBand="0" w:evenVBand="0" w:oddHBand="0" w:evenHBand="0" w:firstRowFirstColumn="0" w:firstRowLastColumn="0" w:lastRowFirstColumn="0" w:lastRowLastColumn="0"/>
+              <w:rPr>
+                <w:lang w:val="en-US"/>
+              </w:rPr>
+            </w:pPr>
+            <w:r>
+              <w:rPr>
+                <w:lang w:val="en-US"/>
+              </w:rPr>
+              <w:t>Finished</w:t>
             </w:r>
           </w:p>
         </w:tc>
@@ -5800,16 +6406,16 @@
           <w:p>
             <w:pPr>
               <w:jc w:val="center"/>
-              <w:cnfStyle w:val="000000100000" w:firstRow="0" w:lastRow="0" w:firstColumn="0" w:lastColumn="0" w:oddVBand="0" w:evenVBand="0" w:oddHBand="1" w:evenHBand="0" w:firstRowFirstColumn="0" w:firstRowLastColumn="0" w:lastRowFirstColumn="0" w:lastRowLastColumn="0"/>
-              <w:rPr>
-                <w:lang w:val="en-US"/>
-              </w:rPr>
-            </w:pPr>
-            <w:r>
-              <w:rPr>
-                <w:lang w:val="en-US"/>
-              </w:rPr>
-              <w:t>1h</w:t>
+              <w:cnfStyle w:val="000000000000" w:firstRow="0" w:lastRow="0" w:firstColumn="0" w:lastColumn="0" w:oddVBand="0" w:evenVBand="0" w:oddHBand="0" w:evenHBand="0" w:firstRowFirstColumn="0" w:firstRowLastColumn="0" w:lastRowFirstColumn="0" w:lastRowLastColumn="0"/>
+              <w:rPr>
+                <w:lang w:val="en-US"/>
+              </w:rPr>
+            </w:pPr>
+            <w:r>
+              <w:rPr>
+                <w:lang w:val="en-US"/>
+              </w:rPr>
+              <w:t>3h</w:t>
             </w:r>
           </w:p>
         </w:tc>
@@ -5823,21 +6429,1118 @@
           <w:p>
             <w:pPr>
               <w:jc w:val="center"/>
-              <w:cnfStyle w:val="000000100000" w:firstRow="0" w:lastRow="0" w:firstColumn="0" w:lastColumn="0" w:oddVBand="0" w:evenVBand="0" w:oddHBand="1" w:evenHBand="0" w:firstRowFirstColumn="0" w:firstRowLastColumn="0" w:lastRowFirstColumn="0" w:lastRowLastColumn="0"/>
-              <w:rPr>
-                <w:lang w:val="en-US"/>
-              </w:rPr>
-            </w:pPr>
-            <w:r>
-              <w:rPr>
-                <w:lang w:val="en-US"/>
-              </w:rPr>
-              <w:t>10h</w:t>
+              <w:cnfStyle w:val="000000000000" w:firstRow="0" w:lastRow="0" w:firstColumn="0" w:lastColumn="0" w:oddVBand="0" w:evenVBand="0" w:oddHBand="0" w:evenHBand="0" w:firstRowFirstColumn="0" w:firstRowLastColumn="0" w:lastRowFirstColumn="0" w:lastRowLastColumn="0"/>
+              <w:rPr>
+                <w:lang w:val="en-US"/>
+              </w:rPr>
+            </w:pPr>
+            <w:r>
+              <w:rPr>
+                <w:lang w:val="en-US"/>
+              </w:rPr>
+              <w:t>4h</w:t>
             </w:r>
           </w:p>
         </w:tc>
       </w:tr>
     </w:tbl>
+    <w:p>
+      <w:pPr>
+        <w:rPr>
+          <w:lang w:val="en-US"/>
+        </w:rPr>
+      </w:pPr>
+    </w:p>
+    <w:p>
+      <w:pPr>
+        <w:rPr>
+          <w:lang w:val="en-US"/>
+        </w:rPr>
+      </w:pPr>
+      <w:r>
+        <w:rPr>
+          <w:lang w:val="en-US"/>
+        </w:rPr>
+        <w:t>The reasons why</w:t>
+      </w:r>
+      <w:r>
+        <w:rPr>
+          <w:lang w:val="en-US"/>
+        </w:rPr>
+        <w:t xml:space="preserve"> some of the tasks could not be carried out are the following:</w:t>
+      </w:r>
+    </w:p>
+    <w:p>
+      <w:pPr>
+        <w:pStyle w:val="Prrafodelista"/>
+        <w:numPr>
+          <w:ilvl w:val="0"/>
+          <w:numId w:val="18"/>
+        </w:numPr>
+        <w:rPr>
+          <w:lang w:val="en-US"/>
+        </w:rPr>
+      </w:pPr>
+      <w:r>
+        <w:rPr>
+          <w:lang w:val="en-US"/>
+        </w:rPr>
+        <w:t>Implement angular in our website: We discovered compatibility problems between how angular works and the way our backend was being developed, in order to implement angular we would have to roll back some of the progress that had been made, and besides, none of our team members had enough angular knowledge to confidently say that it was going to work well.</w:t>
+      </w:r>
+    </w:p>
+    <w:p>
+      <w:pPr>
+        <w:pStyle w:val="Prrafodelista"/>
+        <w:numPr>
+          <w:ilvl w:val="0"/>
+          <w:numId w:val="18"/>
+        </w:numPr>
+        <w:rPr>
+          <w:lang w:val="en-US"/>
+        </w:rPr>
+      </w:pPr>
+      <w:r>
+        <w:rPr>
+          <w:lang w:val="en-US"/>
+        </w:rPr>
+        <w:t>Lack of testing in the features implemented: Due to lack of time, caused by delays in the initial planification</w:t>
+      </w:r>
+    </w:p>
+    <w:p>
+      <w:pPr>
+        <w:pStyle w:val="Prrafodelista"/>
+        <w:rPr>
+          <w:lang w:val="en-US"/>
+        </w:rPr>
+      </w:pPr>
+    </w:p>
+    <w:p>
+      <w:pPr>
+        <w:rPr>
+          <w:lang w:val="en-US"/>
+        </w:rPr>
+      </w:pPr>
+    </w:p>
+    <w:p>
+      <w:pPr>
+        <w:rPr>
+          <w:lang w:val="en-US"/>
+        </w:rPr>
+      </w:pPr>
+      <w:r>
+        <w:rPr>
+          <w:lang w:val="en-US"/>
+        </w:rPr>
+        <w:lastRenderedPageBreak/>
+        <w:t>The performance ratios of our team members at the end of the sprint was the following:</w:t>
+      </w:r>
+    </w:p>
+    <w:p>
+      <w:pPr>
+        <w:pStyle w:val="Prrafodelista"/>
+        <w:numPr>
+          <w:ilvl w:val="0"/>
+          <w:numId w:val="18"/>
+        </w:numPr>
+        <w:rPr>
+          <w:lang w:val="en-US"/>
+        </w:rPr>
+      </w:pPr>
+      <w:r>
+        <w:rPr>
+          <w:lang w:val="en-US"/>
+        </w:rPr>
+        <w:t xml:space="preserve">Adrián </w:t>
+      </w:r>
+      <w:proofErr w:type="spellStart"/>
+      <w:r>
+        <w:rPr>
+          <w:lang w:val="en-US"/>
+        </w:rPr>
+        <w:t>Cantón</w:t>
+      </w:r>
+      <w:proofErr w:type="spellEnd"/>
+      <w:r>
+        <w:rPr>
+          <w:lang w:val="en-US"/>
+        </w:rPr>
+        <w:t>: 1.34</w:t>
+      </w:r>
+    </w:p>
+    <w:p>
+      <w:pPr>
+        <w:pStyle w:val="Prrafodelista"/>
+        <w:numPr>
+          <w:ilvl w:val="0"/>
+          <w:numId w:val="18"/>
+        </w:numPr>
+        <w:rPr>
+          <w:lang w:val="en-US"/>
+        </w:rPr>
+      </w:pPr>
+      <w:r>
+        <w:rPr>
+          <w:lang w:val="en-US"/>
+        </w:rPr>
+        <w:t>Daniel Carpio: 1.05</w:t>
+      </w:r>
+    </w:p>
+    <w:p>
+      <w:pPr>
+        <w:pStyle w:val="Prrafodelista"/>
+        <w:numPr>
+          <w:ilvl w:val="0"/>
+          <w:numId w:val="18"/>
+        </w:numPr>
+        <w:rPr>
+          <w:lang w:val="en-US"/>
+        </w:rPr>
+      </w:pPr>
+      <w:r>
+        <w:rPr>
+          <w:lang w:val="en-US"/>
+        </w:rPr>
+        <w:t>Rafael F: 0.67</w:t>
+      </w:r>
+    </w:p>
+    <w:p>
+      <w:pPr>
+        <w:pStyle w:val="Prrafodelista"/>
+        <w:numPr>
+          <w:ilvl w:val="0"/>
+          <w:numId w:val="18"/>
+        </w:numPr>
+        <w:rPr>
+          <w:lang w:val="en-US"/>
+        </w:rPr>
+      </w:pPr>
+      <w:r>
+        <w:rPr>
+          <w:lang w:val="en-US"/>
+        </w:rPr>
+        <w:t>Pablo R: 0.84</w:t>
+      </w:r>
+    </w:p>
+    <w:p>
+      <w:pPr>
+        <w:pStyle w:val="Prrafodelista"/>
+        <w:numPr>
+          <w:ilvl w:val="0"/>
+          <w:numId w:val="18"/>
+        </w:numPr>
+        <w:rPr>
+          <w:lang w:val="en-US"/>
+        </w:rPr>
+      </w:pPr>
+      <w:r>
+        <w:rPr>
+          <w:lang w:val="en-US"/>
+        </w:rPr>
+        <w:t xml:space="preserve">Juan R: </w:t>
+      </w:r>
+      <w:r>
+        <w:rPr>
+          <w:lang w:val="en-US"/>
+        </w:rPr>
+        <w:t>1.06</w:t>
+      </w:r>
+    </w:p>
+    <w:p>
+      <w:pPr>
+        <w:rPr>
+          <w:lang w:val="en-US"/>
+        </w:rPr>
+      </w:pPr>
+      <w:r>
+        <w:rPr>
+          <w:lang w:val="en-US"/>
+        </w:rPr>
+        <w:t xml:space="preserve">After reviewing these ratios, we </w:t>
+      </w:r>
+      <w:proofErr w:type="gramStart"/>
+      <w:r>
+        <w:rPr>
+          <w:lang w:val="en-US"/>
+        </w:rPr>
+        <w:t>came to the conclusion</w:t>
+      </w:r>
+      <w:proofErr w:type="gramEnd"/>
+      <w:r>
+        <w:rPr>
+          <w:lang w:val="en-US"/>
+        </w:rPr>
+        <w:t xml:space="preserve"> that even if no member surpassed the “danger” </w:t>
+      </w:r>
+      <w:proofErr w:type="spellStart"/>
+      <w:r>
+        <w:rPr>
+          <w:lang w:val="en-US"/>
+        </w:rPr>
+        <w:t>tresholds</w:t>
+      </w:r>
+      <w:proofErr w:type="spellEnd"/>
+      <w:r>
+        <w:rPr>
+          <w:lang w:val="en-US"/>
+        </w:rPr>
+        <w:t>, some of us had ratios really far from ideal, and some tasks took way less time than expected, while others took much more time than expected, which meant that the could not be fully completed. Taking this into account and the feedback received, we came up with a new planning for the second week of our sprint:</w:t>
+      </w:r>
+    </w:p>
+    <w:tbl>
+      <w:tblPr>
+        <w:tblStyle w:val="Tablaconcuadrcula5oscura-nfasis1"/>
+        <w:tblW w:w="9067" w:type="dxa"/>
+        <w:tblLayout w:type="fixed"/>
+        <w:tblLook w:val="04A0" w:firstRow="1" w:lastRow="0" w:firstColumn="1" w:lastColumn="0" w:noHBand="0" w:noVBand="1"/>
+      </w:tblPr>
+      <w:tblGrid>
+        <w:gridCol w:w="987"/>
+        <w:gridCol w:w="1559"/>
+        <w:gridCol w:w="1417"/>
+        <w:gridCol w:w="1701"/>
+        <w:gridCol w:w="1844"/>
+        <w:gridCol w:w="1559"/>
+      </w:tblGrid>
+      <w:tr>
+        <w:trPr>
+          <w:cnfStyle w:val="100000000000" w:firstRow="1" w:lastRow="0" w:firstColumn="0" w:lastColumn="0" w:oddVBand="0" w:evenVBand="0" w:oddHBand="0" w:evenHBand="0" w:firstRowFirstColumn="0" w:firstRowLastColumn="0" w:lastRowFirstColumn="0" w:lastRowLastColumn="0"/>
+        </w:trPr>
+        <w:tc>
+          <w:tcPr>
+            <w:cnfStyle w:val="001000000000" w:firstRow="0" w:lastRow="0" w:firstColumn="1" w:lastColumn="0" w:oddVBand="0" w:evenVBand="0" w:oddHBand="0" w:evenHBand="0" w:firstRowFirstColumn="0" w:firstRowLastColumn="0" w:lastRowFirstColumn="0" w:lastRowLastColumn="0"/>
+            <w:tcW w:w="987" w:type="dxa"/>
+          </w:tcPr>
+          <w:p>
+            <w:pPr>
+              <w:jc w:val="center"/>
+            </w:pPr>
+            <w:r>
+              <w:t>Sprint 1</w:t>
+            </w:r>
+          </w:p>
+        </w:tc>
+        <w:tc>
+          <w:tcPr>
+            <w:tcW w:w="8080" w:type="dxa"/>
+            <w:gridSpan w:val="5"/>
+          </w:tcPr>
+          <w:p>
+            <w:pPr>
+              <w:jc w:val="center"/>
+              <w:cnfStyle w:val="100000000000" w:firstRow="1" w:lastRow="0" w:firstColumn="0" w:lastColumn="0" w:oddVBand="0" w:evenVBand="0" w:oddHBand="0" w:evenHBand="0" w:firstRowFirstColumn="0" w:firstRowLastColumn="0" w:lastRowFirstColumn="0" w:lastRowLastColumn="0"/>
+            </w:pPr>
+            <w:proofErr w:type="spellStart"/>
+            <w:r>
+              <w:t>Group</w:t>
+            </w:r>
+            <w:proofErr w:type="spellEnd"/>
+            <w:r>
+              <w:t xml:space="preserve"> </w:t>
+            </w:r>
+            <w:proofErr w:type="spellStart"/>
+            <w:r>
+              <w:t>members</w:t>
+            </w:r>
+            <w:proofErr w:type="spellEnd"/>
+          </w:p>
+        </w:tc>
+      </w:tr>
+      <w:tr>
+        <w:trPr>
+          <w:cnfStyle w:val="000000100000" w:firstRow="0" w:lastRow="0" w:firstColumn="0" w:lastColumn="0" w:oddVBand="0" w:evenVBand="0" w:oddHBand="1" w:evenHBand="0" w:firstRowFirstColumn="0" w:firstRowLastColumn="0" w:lastRowFirstColumn="0" w:lastRowLastColumn="0"/>
+          <w:trHeight w:val="293"/>
+        </w:trPr>
+        <w:tc>
+          <w:tcPr>
+            <w:cnfStyle w:val="001000000000" w:firstRow="0" w:lastRow="0" w:firstColumn="1" w:lastColumn="0" w:oddVBand="0" w:evenVBand="0" w:oddHBand="0" w:evenHBand="0" w:firstRowFirstColumn="0" w:firstRowLastColumn="0" w:lastRowFirstColumn="0" w:lastRowLastColumn="0"/>
+            <w:tcW w:w="987" w:type="dxa"/>
+          </w:tcPr>
+          <w:p>
+            <w:pPr>
+              <w:jc w:val="center"/>
+            </w:pPr>
+            <w:proofErr w:type="spellStart"/>
+            <w:r>
+              <w:t>Week</w:t>
+            </w:r>
+            <w:proofErr w:type="spellEnd"/>
+          </w:p>
+        </w:tc>
+        <w:tc>
+          <w:tcPr>
+            <w:tcW w:w="1559" w:type="dxa"/>
+          </w:tcPr>
+          <w:p>
+            <w:pPr>
+              <w:jc w:val="center"/>
+              <w:cnfStyle w:val="000000100000" w:firstRow="0" w:lastRow="0" w:firstColumn="0" w:lastColumn="0" w:oddVBand="0" w:evenVBand="0" w:oddHBand="1" w:evenHBand="0" w:firstRowFirstColumn="0" w:firstRowLastColumn="0" w:lastRowFirstColumn="0" w:lastRowLastColumn="0"/>
+            </w:pPr>
+            <w:r>
+              <w:t>Adrián Cantón</w:t>
+            </w:r>
+          </w:p>
+        </w:tc>
+        <w:tc>
+          <w:tcPr>
+            <w:tcW w:w="1417" w:type="dxa"/>
+          </w:tcPr>
+          <w:p>
+            <w:pPr>
+              <w:jc w:val="center"/>
+              <w:cnfStyle w:val="000000100000" w:firstRow="0" w:lastRow="0" w:firstColumn="0" w:lastColumn="0" w:oddVBand="0" w:evenVBand="0" w:oddHBand="1" w:evenHBand="0" w:firstRowFirstColumn="0" w:firstRowLastColumn="0" w:lastRowFirstColumn="0" w:lastRowLastColumn="0"/>
+            </w:pPr>
+            <w:r>
+              <w:t>Daniel Carpio</w:t>
+            </w:r>
+          </w:p>
+        </w:tc>
+        <w:tc>
+          <w:tcPr>
+            <w:tcW w:w="1701" w:type="dxa"/>
+          </w:tcPr>
+          <w:p>
+            <w:pPr>
+              <w:jc w:val="center"/>
+              <w:cnfStyle w:val="000000100000" w:firstRow="0" w:lastRow="0" w:firstColumn="0" w:lastColumn="0" w:oddVBand="0" w:evenVBand="0" w:oddHBand="1" w:evenHBand="0" w:firstRowFirstColumn="0" w:firstRowLastColumn="0" w:lastRowFirstColumn="0" w:lastRowLastColumn="0"/>
+            </w:pPr>
+            <w:r>
+              <w:t>Juan Rodríguez</w:t>
+            </w:r>
+          </w:p>
+        </w:tc>
+        <w:tc>
+          <w:tcPr>
+            <w:tcW w:w="1844" w:type="dxa"/>
+          </w:tcPr>
+          <w:p>
+            <w:pPr>
+              <w:jc w:val="center"/>
+              <w:cnfStyle w:val="000000100000" w:firstRow="0" w:lastRow="0" w:firstColumn="0" w:lastColumn="0" w:oddVBand="0" w:evenVBand="0" w:oddHBand="1" w:evenHBand="0" w:firstRowFirstColumn="0" w:firstRowLastColumn="0" w:lastRowFirstColumn="0" w:lastRowLastColumn="0"/>
+            </w:pPr>
+            <w:r>
+              <w:t>Pablo Rebollo</w:t>
+            </w:r>
+          </w:p>
+        </w:tc>
+        <w:tc>
+          <w:tcPr>
+            <w:tcW w:w="1559" w:type="dxa"/>
+          </w:tcPr>
+          <w:p>
+            <w:pPr>
+              <w:jc w:val="center"/>
+              <w:cnfStyle w:val="000000100000" w:firstRow="0" w:lastRow="0" w:firstColumn="0" w:lastColumn="0" w:oddVBand="0" w:evenVBand="0" w:oddHBand="1" w:evenHBand="0" w:firstRowFirstColumn="0" w:firstRowLastColumn="0" w:lastRowFirstColumn="0" w:lastRowLastColumn="0"/>
+            </w:pPr>
+            <w:r>
+              <w:t>Rafael Fresno</w:t>
+            </w:r>
+          </w:p>
+        </w:tc>
+      </w:tr>
+      <w:tr>
+        <w:tc>
+          <w:tcPr>
+            <w:cnfStyle w:val="001000000000" w:firstRow="0" w:lastRow="0" w:firstColumn="1" w:lastColumn="0" w:oddVBand="0" w:evenVBand="0" w:oddHBand="0" w:evenHBand="0" w:firstRowFirstColumn="0" w:firstRowLastColumn="0" w:lastRowFirstColumn="0" w:lastRowLastColumn="0"/>
+            <w:tcW w:w="987" w:type="dxa"/>
+            <w:vAlign w:val="center"/>
+          </w:tcPr>
+          <w:p>
+            <w:pPr>
+              <w:jc w:val="center"/>
+              <w:rPr>
+                <w:lang w:eastAsia="es-ES_tradnl"/>
+              </w:rPr>
+            </w:pPr>
+            <w:r>
+              <w:rPr>
+                <w:lang w:eastAsia="es-ES_tradnl"/>
+              </w:rPr>
+              <w:t>Mar</w:t>
+            </w:r>
+            <w:r>
+              <w:rPr>
+                <w:lang w:eastAsia="es-ES_tradnl"/>
+              </w:rPr>
+              <w:t>ch</w:t>
+            </w:r>
+            <w:r>
+              <w:rPr>
+                <w:lang w:eastAsia="es-ES_tradnl"/>
+              </w:rPr>
+              <w:t xml:space="preserve"> </w:t>
+            </w:r>
+            <w:r>
+              <w:rPr>
+                <w:lang w:eastAsia="es-ES_tradnl"/>
+              </w:rPr>
+              <w:t>25</w:t>
+            </w:r>
+          </w:p>
+        </w:tc>
+        <w:tc>
+          <w:tcPr>
+            <w:tcW w:w="8080" w:type="dxa"/>
+            <w:gridSpan w:val="5"/>
+          </w:tcPr>
+          <w:p>
+            <w:pPr>
+              <w:jc w:val="center"/>
+              <w:cnfStyle w:val="000000000000" w:firstRow="0" w:lastRow="0" w:firstColumn="0" w:lastColumn="0" w:oddVBand="0" w:evenVBand="0" w:oddHBand="0" w:evenHBand="0" w:firstRowFirstColumn="0" w:firstRowLastColumn="0" w:lastRowFirstColumn="0" w:lastRowLastColumn="0"/>
+              <w:rPr>
+                <w:lang w:val="en-US"/>
+              </w:rPr>
+            </w:pPr>
+            <w:r>
+              <w:rPr>
+                <w:lang w:val="en-US"/>
+              </w:rPr>
+              <w:t>Meeting in order to discuss the feedback received 1hx5</w:t>
+            </w:r>
+          </w:p>
+        </w:tc>
+      </w:tr>
+      <w:tr>
+        <w:trPr>
+          <w:cnfStyle w:val="000000100000" w:firstRow="0" w:lastRow="0" w:firstColumn="0" w:lastColumn="0" w:oddVBand="0" w:evenVBand="0" w:oddHBand="1" w:evenHBand="0" w:firstRowFirstColumn="0" w:firstRowLastColumn="0" w:lastRowFirstColumn="0" w:lastRowLastColumn="0"/>
+        </w:trPr>
+        <w:tc>
+          <w:tcPr>
+            <w:cnfStyle w:val="001000000000" w:firstRow="0" w:lastRow="0" w:firstColumn="1" w:lastColumn="0" w:oddVBand="0" w:evenVBand="0" w:oddHBand="0" w:evenHBand="0" w:firstRowFirstColumn="0" w:firstRowLastColumn="0" w:lastRowFirstColumn="0" w:lastRowLastColumn="0"/>
+            <w:tcW w:w="987" w:type="dxa"/>
+            <w:vAlign w:val="center"/>
+          </w:tcPr>
+          <w:p>
+            <w:pPr>
+              <w:jc w:val="center"/>
+              <w:rPr>
+                <w:lang w:val="en-US" w:eastAsia="es-ES_tradnl"/>
+              </w:rPr>
+            </w:pPr>
+            <w:r>
+              <w:rPr>
+                <w:lang w:val="en-US" w:eastAsia="es-ES_tradnl"/>
+              </w:rPr>
+              <w:t>March 28</w:t>
+            </w:r>
+          </w:p>
+        </w:tc>
+        <w:tc>
+          <w:tcPr>
+            <w:tcW w:w="1559" w:type="dxa"/>
+          </w:tcPr>
+          <w:p>
+            <w:pPr>
+              <w:jc w:val="center"/>
+              <w:cnfStyle w:val="000000100000" w:firstRow="0" w:lastRow="0" w:firstColumn="0" w:lastColumn="0" w:oddVBand="0" w:evenVBand="0" w:oddHBand="1" w:evenHBand="0" w:firstRowFirstColumn="0" w:firstRowLastColumn="0" w:lastRowFirstColumn="0" w:lastRowLastColumn="0"/>
+              <w:rPr>
+                <w:lang w:val="en-US"/>
+              </w:rPr>
+            </w:pPr>
+            <w:r>
+              <w:rPr>
+                <w:lang w:val="en-US"/>
+              </w:rPr>
+              <w:t>Set up</w:t>
+            </w:r>
+            <w:r>
+              <w:rPr>
+                <w:lang w:val="en-US"/>
+              </w:rPr>
+              <w:t xml:space="preserve"> </w:t>
+            </w:r>
+            <w:r>
+              <w:rPr>
+                <w:lang w:val="en-US"/>
+              </w:rPr>
+              <w:t>Travis for deployment</w:t>
+            </w:r>
+            <w:r>
+              <w:rPr>
+                <w:lang w:val="en-US"/>
+              </w:rPr>
+              <w:t xml:space="preserve">: </w:t>
+            </w:r>
+            <w:r>
+              <w:rPr>
+                <w:lang w:val="en-US"/>
+              </w:rPr>
+              <w:t xml:space="preserve">1h </w:t>
+            </w:r>
+          </w:p>
+          <w:p>
+            <w:pPr>
+              <w:jc w:val="center"/>
+              <w:cnfStyle w:val="000000100000" w:firstRow="0" w:lastRow="0" w:firstColumn="0" w:lastColumn="0" w:oddVBand="0" w:evenVBand="0" w:oddHBand="1" w:evenHBand="0" w:firstRowFirstColumn="0" w:firstRowLastColumn="0" w:lastRowFirstColumn="0" w:lastRowLastColumn="0"/>
+              <w:rPr>
+                <w:lang w:val="en-US"/>
+              </w:rPr>
+            </w:pPr>
+            <w:r>
+              <w:rPr>
+                <w:lang w:val="en-US"/>
+              </w:rPr>
+              <w:t>Modular capsules</w:t>
+            </w:r>
+            <w:r>
+              <w:rPr>
+                <w:lang w:val="en-US"/>
+              </w:rPr>
+              <w:t>:5h</w:t>
+            </w:r>
+          </w:p>
+          <w:p>
+            <w:pPr>
+              <w:jc w:val="center"/>
+              <w:cnfStyle w:val="000000100000" w:firstRow="0" w:lastRow="0" w:firstColumn="0" w:lastColumn="0" w:oddVBand="0" w:evenVBand="0" w:oddHBand="1" w:evenHBand="0" w:firstRowFirstColumn="0" w:firstRowLastColumn="0" w:lastRowFirstColumn="0" w:lastRowLastColumn="0"/>
+              <w:rPr>
+                <w:lang w:val="en-US"/>
+              </w:rPr>
+            </w:pPr>
+            <w:r>
+              <w:rPr>
+                <w:lang w:val="en-US"/>
+              </w:rPr>
+              <w:t>E</w:t>
+            </w:r>
+            <w:r>
+              <w:rPr>
+                <w:lang w:val="en-US"/>
+              </w:rPr>
+              <w:t xml:space="preserve">nd </w:t>
+            </w:r>
+            <w:r>
+              <w:rPr>
+                <w:lang w:val="en-US"/>
+              </w:rPr>
+              <w:t xml:space="preserve">piloting plan: </w:t>
+            </w:r>
+            <w:r>
+              <w:rPr>
+                <w:lang w:val="en-US"/>
+              </w:rPr>
+              <w:t>2.5h</w:t>
+            </w:r>
+          </w:p>
+        </w:tc>
+        <w:tc>
+          <w:tcPr>
+            <w:tcW w:w="1417" w:type="dxa"/>
+          </w:tcPr>
+          <w:p>
+            <w:pPr>
+              <w:jc w:val="center"/>
+              <w:cnfStyle w:val="000000100000" w:firstRow="0" w:lastRow="0" w:firstColumn="0" w:lastColumn="0" w:oddVBand="0" w:evenVBand="0" w:oddHBand="1" w:evenHBand="0" w:firstRowFirstColumn="0" w:firstRowLastColumn="0" w:lastRowFirstColumn="0" w:lastRowLastColumn="0"/>
+              <w:rPr>
+                <w:lang w:val="en-US"/>
+              </w:rPr>
+            </w:pPr>
+            <w:r>
+              <w:rPr>
+                <w:lang w:val="en-US"/>
+              </w:rPr>
+              <w:t>Search capsules</w:t>
+            </w:r>
+            <w:r>
+              <w:rPr>
+                <w:lang w:val="en-US"/>
+              </w:rPr>
+              <w:t>:</w:t>
+            </w:r>
+            <w:r>
+              <w:rPr>
+                <w:lang w:val="en-US"/>
+              </w:rPr>
+              <w:t xml:space="preserve"> </w:t>
+            </w:r>
+            <w:r>
+              <w:rPr>
+                <w:lang w:val="en-US"/>
+              </w:rPr>
+              <w:t>1.5h</w:t>
+            </w:r>
+          </w:p>
+          <w:p>
+            <w:pPr>
+              <w:jc w:val="center"/>
+              <w:cnfStyle w:val="000000100000" w:firstRow="0" w:lastRow="0" w:firstColumn="0" w:lastColumn="0" w:oddVBand="0" w:evenVBand="0" w:oddHBand="1" w:evenHBand="0" w:firstRowFirstColumn="0" w:firstRowLastColumn="0" w:lastRowFirstColumn="0" w:lastRowLastColumn="0"/>
+              <w:rPr>
+                <w:lang w:val="en-US"/>
+              </w:rPr>
+            </w:pPr>
+            <w:r>
+              <w:rPr>
+                <w:lang w:val="en-US"/>
+              </w:rPr>
+              <w:t>U</w:t>
+            </w:r>
+            <w:r>
+              <w:rPr>
+                <w:lang w:val="en-US"/>
+              </w:rPr>
+              <w:t>ser interface</w:t>
+            </w:r>
+          </w:p>
+          <w:p>
+            <w:pPr>
+              <w:jc w:val="center"/>
+              <w:cnfStyle w:val="000000100000" w:firstRow="0" w:lastRow="0" w:firstColumn="0" w:lastColumn="0" w:oddVBand="0" w:evenVBand="0" w:oddHBand="1" w:evenHBand="0" w:firstRowFirstColumn="0" w:firstRowLastColumn="0" w:lastRowFirstColumn="0" w:lastRowLastColumn="0"/>
+              <w:rPr>
+                <w:lang w:val="en-US"/>
+              </w:rPr>
+            </w:pPr>
+            <w:r>
+              <w:rPr>
+                <w:lang w:val="en-US"/>
+              </w:rPr>
+              <w:t>4</w:t>
+            </w:r>
+            <w:r>
+              <w:rPr>
+                <w:lang w:val="en-US"/>
+              </w:rPr>
+              <w:t>h</w:t>
+            </w:r>
+          </w:p>
+        </w:tc>
+        <w:tc>
+          <w:tcPr>
+            <w:tcW w:w="1701" w:type="dxa"/>
+          </w:tcPr>
+          <w:p>
+            <w:pPr>
+              <w:jc w:val="center"/>
+              <w:cnfStyle w:val="000000100000" w:firstRow="0" w:lastRow="0" w:firstColumn="0" w:lastColumn="0" w:oddVBand="0" w:evenVBand="0" w:oddHBand="1" w:evenHBand="0" w:firstRowFirstColumn="0" w:firstRowLastColumn="0" w:lastRowFirstColumn="0" w:lastRowLastColumn="0"/>
+              <w:rPr>
+                <w:lang w:val="en-US"/>
+              </w:rPr>
+            </w:pPr>
+            <w:r>
+              <w:rPr>
+                <w:lang w:val="en-US"/>
+              </w:rPr>
+              <w:t>Share private capsules</w:t>
+            </w:r>
+            <w:r>
+              <w:rPr>
+                <w:lang w:val="en-US"/>
+              </w:rPr>
+              <w:t>, email automation</w:t>
+            </w:r>
+            <w:r>
+              <w:rPr>
+                <w:lang w:val="en-US"/>
+              </w:rPr>
+              <w:t>:</w:t>
+            </w:r>
+          </w:p>
+          <w:p>
+            <w:pPr>
+              <w:jc w:val="center"/>
+              <w:cnfStyle w:val="000000100000" w:firstRow="0" w:lastRow="0" w:firstColumn="0" w:lastColumn="0" w:oddVBand="0" w:evenVBand="0" w:oddHBand="1" w:evenHBand="0" w:firstRowFirstColumn="0" w:firstRowLastColumn="0" w:lastRowFirstColumn="0" w:lastRowLastColumn="0"/>
+            </w:pPr>
+            <w:r>
+              <w:t>4h</w:t>
+            </w:r>
+          </w:p>
+          <w:p>
+            <w:pPr>
+              <w:jc w:val="center"/>
+              <w:cnfStyle w:val="000000100000" w:firstRow="0" w:lastRow="0" w:firstColumn="0" w:lastColumn="0" w:oddVBand="0" w:evenVBand="0" w:oddHBand="1" w:evenHBand="0" w:firstRowFirstColumn="0" w:firstRowLastColumn="0" w:lastRowFirstColumn="0" w:lastRowLastColumn="0"/>
+              <w:rPr>
+                <w:lang w:val="en-US"/>
+              </w:rPr>
+            </w:pPr>
+            <w:r>
+              <w:rPr>
+                <w:lang w:val="en-US"/>
+              </w:rPr>
+              <w:t xml:space="preserve">List capsules a user </w:t>
+            </w:r>
+            <w:r>
+              <w:rPr>
+                <w:lang w:val="en-US"/>
+              </w:rPr>
+              <w:t>has created:1h</w:t>
+            </w:r>
+          </w:p>
+          <w:p>
+            <w:pPr>
+              <w:jc w:val="center"/>
+              <w:cnfStyle w:val="000000100000" w:firstRow="0" w:lastRow="0" w:firstColumn="0" w:lastColumn="0" w:oddVBand="0" w:evenVBand="0" w:oddHBand="1" w:evenHBand="0" w:firstRowFirstColumn="0" w:firstRowLastColumn="0" w:lastRowFirstColumn="0" w:lastRowLastColumn="0"/>
+              <w:rPr>
+                <w:lang w:val="en-US"/>
+              </w:rPr>
+            </w:pPr>
+            <w:r>
+              <w:rPr>
+                <w:lang w:val="en-US"/>
+              </w:rPr>
+              <w:t>List pagination:1h</w:t>
+            </w:r>
+          </w:p>
+        </w:tc>
+        <w:tc>
+          <w:tcPr>
+            <w:tcW w:w="1844" w:type="dxa"/>
+          </w:tcPr>
+          <w:p>
+            <w:pPr>
+              <w:jc w:val="center"/>
+              <w:cnfStyle w:val="000000100000" w:firstRow="0" w:lastRow="0" w:firstColumn="0" w:lastColumn="0" w:oddVBand="0" w:evenVBand="0" w:oddHBand="1" w:evenHBand="0" w:firstRowFirstColumn="0" w:firstRowLastColumn="0" w:lastRowFirstColumn="0" w:lastRowLastColumn="0"/>
+              <w:rPr>
+                <w:lang w:val="en-US"/>
+              </w:rPr>
+            </w:pPr>
+            <w:r>
+              <w:rPr>
+                <w:lang w:val="en-US"/>
+              </w:rPr>
+              <w:t>Deadman switch</w:t>
+            </w:r>
+            <w:r>
+              <w:rPr>
+                <w:lang w:val="en-US"/>
+              </w:rPr>
+              <w:t xml:space="preserve"> creation, modification and refresh</w:t>
+            </w:r>
+            <w:r>
+              <w:rPr>
+                <w:lang w:val="en-US"/>
+              </w:rPr>
+              <w:t>:</w:t>
+            </w:r>
+          </w:p>
+          <w:p>
+            <w:pPr>
+              <w:jc w:val="center"/>
+              <w:cnfStyle w:val="000000100000" w:firstRow="0" w:lastRow="0" w:firstColumn="0" w:lastColumn="0" w:oddVBand="0" w:evenVBand="0" w:oddHBand="1" w:evenHBand="0" w:firstRowFirstColumn="0" w:firstRowLastColumn="0" w:lastRowFirstColumn="0" w:lastRowLastColumn="0"/>
+              <w:rPr>
+                <w:lang w:val="en-US"/>
+              </w:rPr>
+            </w:pPr>
+            <w:r>
+              <w:rPr>
+                <w:lang w:val="en-US"/>
+              </w:rPr>
+              <w:t>4</w:t>
+            </w:r>
+            <w:r>
+              <w:rPr>
+                <w:lang w:val="en-US"/>
+              </w:rPr>
+              <w:t>h</w:t>
+            </w:r>
+          </w:p>
+        </w:tc>
+        <w:tc>
+          <w:tcPr>
+            <w:tcW w:w="1559" w:type="dxa"/>
+          </w:tcPr>
+          <w:p>
+            <w:pPr>
+              <w:jc w:val="center"/>
+              <w:cnfStyle w:val="000000100000" w:firstRow="0" w:lastRow="0" w:firstColumn="0" w:lastColumn="0" w:oddVBand="0" w:evenVBand="0" w:oddHBand="1" w:evenHBand="0" w:firstRowFirstColumn="0" w:firstRowLastColumn="0" w:lastRowFirstColumn="0" w:lastRowLastColumn="0"/>
+              <w:rPr>
+                <w:lang w:val="en-US"/>
+              </w:rPr>
+            </w:pPr>
+            <w:r>
+              <w:rPr>
+                <w:lang w:val="en-US"/>
+              </w:rPr>
+              <w:t>Set up Travis for deploymen</w:t>
+            </w:r>
+            <w:r>
+              <w:rPr>
+                <w:lang w:val="en-US"/>
+              </w:rPr>
+              <w:t>t</w:t>
+            </w:r>
+            <w:r>
+              <w:rPr>
+                <w:lang w:val="en-US"/>
+              </w:rPr>
+              <w:t>:1h</w:t>
+            </w:r>
+          </w:p>
+          <w:p>
+            <w:pPr>
+              <w:jc w:val="center"/>
+              <w:cnfStyle w:val="000000100000" w:firstRow="0" w:lastRow="0" w:firstColumn="0" w:lastColumn="0" w:oddVBand="0" w:evenVBand="0" w:oddHBand="1" w:evenHBand="0" w:firstRowFirstColumn="0" w:firstRowLastColumn="0" w:lastRowFirstColumn="0" w:lastRowLastColumn="0"/>
+              <w:rPr>
+                <w:lang w:val="en-US"/>
+              </w:rPr>
+            </w:pPr>
+            <w:r>
+              <w:rPr>
+                <w:lang w:val="en-US"/>
+              </w:rPr>
+              <w:t>Social network integration</w:t>
+            </w:r>
+            <w:r>
+              <w:rPr>
+                <w:lang w:val="en-US"/>
+              </w:rPr>
+              <w:t>:</w:t>
+            </w:r>
+          </w:p>
+          <w:p>
+            <w:pPr>
+              <w:jc w:val="center"/>
+              <w:cnfStyle w:val="000000100000" w:firstRow="0" w:lastRow="0" w:firstColumn="0" w:lastColumn="0" w:oddVBand="0" w:evenVBand="0" w:oddHBand="1" w:evenHBand="0" w:firstRowFirstColumn="0" w:firstRowLastColumn="0" w:lastRowFirstColumn="0" w:lastRowLastColumn="0"/>
+              <w:rPr>
+                <w:lang w:val="en-US"/>
+              </w:rPr>
+            </w:pPr>
+            <w:r>
+              <w:rPr>
+                <w:lang w:val="en-US"/>
+              </w:rPr>
+              <w:t>4h</w:t>
+            </w:r>
+          </w:p>
+          <w:p>
+            <w:pPr>
+              <w:jc w:val="center"/>
+              <w:cnfStyle w:val="000000100000" w:firstRow="0" w:lastRow="0" w:firstColumn="0" w:lastColumn="0" w:oddVBand="0" w:evenVBand="0" w:oddHBand="1" w:evenHBand="0" w:firstRowFirstColumn="0" w:firstRowLastColumn="0" w:lastRowFirstColumn="0" w:lastRowLastColumn="0"/>
+              <w:rPr>
+                <w:lang w:val="en-US"/>
+              </w:rPr>
+            </w:pPr>
+          </w:p>
+        </w:tc>
+      </w:tr>
+      <w:tr>
+        <w:tc>
+          <w:tcPr>
+            <w:cnfStyle w:val="001000000000" w:firstRow="0" w:lastRow="0" w:firstColumn="1" w:lastColumn="0" w:oddVBand="0" w:evenVBand="0" w:oddHBand="0" w:evenHBand="0" w:firstRowFirstColumn="0" w:firstRowLastColumn="0" w:lastRowFirstColumn="0" w:lastRowLastColumn="0"/>
+            <w:tcW w:w="987" w:type="dxa"/>
+            <w:vMerge w:val="restart"/>
+            <w:vAlign w:val="center"/>
+          </w:tcPr>
+          <w:p>
+            <w:pPr>
+              <w:jc w:val="center"/>
+              <w:rPr>
+                <w:lang w:eastAsia="es-ES_tradnl"/>
+              </w:rPr>
+            </w:pPr>
+            <w:r>
+              <w:rPr>
+                <w:lang w:eastAsia="es-ES_tradnl"/>
+              </w:rPr>
+              <w:t>March 29</w:t>
+            </w:r>
+          </w:p>
+        </w:tc>
+        <w:tc>
+          <w:tcPr>
+            <w:tcW w:w="8080" w:type="dxa"/>
+            <w:gridSpan w:val="5"/>
+          </w:tcPr>
+          <w:p>
+            <w:pPr>
+              <w:jc w:val="center"/>
+              <w:cnfStyle w:val="000000000000" w:firstRow="0" w:lastRow="0" w:firstColumn="0" w:lastColumn="0" w:oddVBand="0" w:evenVBand="0" w:oddHBand="0" w:evenHBand="0" w:firstRowFirstColumn="0" w:firstRowLastColumn="0" w:lastRowFirstColumn="0" w:lastRowLastColumn="0"/>
+              <w:rPr>
+                <w:lang w:val="en-US"/>
+              </w:rPr>
+            </w:pPr>
+            <w:r>
+              <w:rPr>
+                <w:lang w:val="en-US"/>
+              </w:rPr>
+              <w:t>Sprint review</w:t>
+            </w:r>
+            <w:r>
+              <w:rPr>
+                <w:lang w:val="en-US"/>
+              </w:rPr>
+              <w:t xml:space="preserve"> and Sprint 2 planification</w:t>
+            </w:r>
+            <w:r>
+              <w:rPr>
+                <w:lang w:val="en-US"/>
+              </w:rPr>
+              <w:t xml:space="preserve"> meeting. </w:t>
+            </w:r>
+            <w:r>
+              <w:rPr>
+                <w:lang w:val="en-US"/>
+              </w:rPr>
+              <w:t>1</w:t>
+            </w:r>
+            <w:r>
+              <w:rPr>
+                <w:lang w:val="en-US"/>
+              </w:rPr>
+              <w:t>hx5</w:t>
+            </w:r>
+          </w:p>
+        </w:tc>
+      </w:tr>
+      <w:tr>
+        <w:trPr>
+          <w:cnfStyle w:val="000000100000" w:firstRow="0" w:lastRow="0" w:firstColumn="0" w:lastColumn="0" w:oddVBand="0" w:evenVBand="0" w:oddHBand="1" w:evenHBand="0" w:firstRowFirstColumn="0" w:firstRowLastColumn="0" w:lastRowFirstColumn="0" w:lastRowLastColumn="0"/>
+        </w:trPr>
+        <w:tc>
+          <w:tcPr>
+            <w:cnfStyle w:val="001000000000" w:firstRow="0" w:lastRow="0" w:firstColumn="1" w:lastColumn="0" w:oddVBand="0" w:evenVBand="0" w:oddHBand="0" w:evenHBand="0" w:firstRowFirstColumn="0" w:firstRowLastColumn="0" w:lastRowFirstColumn="0" w:lastRowLastColumn="0"/>
+            <w:tcW w:w="987" w:type="dxa"/>
+            <w:vMerge/>
+            <w:vAlign w:val="center"/>
+          </w:tcPr>
+          <w:p>
+            <w:pPr>
+              <w:jc w:val="center"/>
+              <w:rPr>
+                <w:lang w:val="en-US" w:eastAsia="es-ES_tradnl"/>
+              </w:rPr>
+            </w:pPr>
+          </w:p>
+        </w:tc>
+        <w:tc>
+          <w:tcPr>
+            <w:tcW w:w="4677" w:type="dxa"/>
+            <w:gridSpan w:val="3"/>
+          </w:tcPr>
+          <w:p>
+            <w:pPr>
+              <w:jc w:val="center"/>
+              <w:cnfStyle w:val="000000100000" w:firstRow="0" w:lastRow="0" w:firstColumn="0" w:lastColumn="0" w:oddVBand="0" w:evenVBand="0" w:oddHBand="1" w:evenHBand="0" w:firstRowFirstColumn="0" w:firstRowLastColumn="0" w:lastRowFirstColumn="0" w:lastRowLastColumn="0"/>
+              <w:rPr>
+                <w:lang w:val="en-US"/>
+              </w:rPr>
+            </w:pPr>
+            <w:r>
+              <w:rPr>
+                <w:lang w:val="en-US"/>
+              </w:rPr>
+              <w:t>Generate documentation related to the sprint 0,5hx3</w:t>
+            </w:r>
+          </w:p>
+        </w:tc>
+        <w:tc>
+          <w:tcPr>
+            <w:tcW w:w="1844" w:type="dxa"/>
+          </w:tcPr>
+          <w:p>
+            <w:pPr>
+              <w:jc w:val="center"/>
+              <w:cnfStyle w:val="000000100000" w:firstRow="0" w:lastRow="0" w:firstColumn="0" w:lastColumn="0" w:oddVBand="0" w:evenVBand="0" w:oddHBand="1" w:evenHBand="0" w:firstRowFirstColumn="0" w:firstRowLastColumn="0" w:lastRowFirstColumn="0" w:lastRowLastColumn="0"/>
+              <w:rPr>
+                <w:u w:val="single"/>
+                <w:lang w:val="en-US"/>
+              </w:rPr>
+            </w:pPr>
+            <w:r>
+              <w:rPr>
+                <w:lang w:val="en-US"/>
+              </w:rPr>
+              <w:t xml:space="preserve">Deliverable documentation </w:t>
+            </w:r>
+            <w:r>
+              <w:rPr>
+                <w:lang w:val="en-US"/>
+              </w:rPr>
+              <w:t xml:space="preserve">and rehearsal. </w:t>
+            </w:r>
+            <w:r>
+              <w:rPr>
+                <w:lang w:val="en-US"/>
+              </w:rPr>
+              <w:t>3</w:t>
+            </w:r>
+            <w:r>
+              <w:rPr>
+                <w:lang w:val="en-US"/>
+              </w:rPr>
+              <w:t>h</w:t>
+            </w:r>
+          </w:p>
+        </w:tc>
+        <w:tc>
+          <w:tcPr>
+            <w:tcW w:w="1559" w:type="dxa"/>
+          </w:tcPr>
+          <w:p>
+            <w:pPr>
+              <w:jc w:val="center"/>
+              <w:cnfStyle w:val="000000100000" w:firstRow="0" w:lastRow="0" w:firstColumn="0" w:lastColumn="0" w:oddVBand="0" w:evenVBand="0" w:oddHBand="1" w:evenHBand="0" w:firstRowFirstColumn="0" w:firstRowLastColumn="0" w:lastRowFirstColumn="0" w:lastRowLastColumn="0"/>
+              <w:rPr>
+                <w:u w:val="single"/>
+                <w:lang w:val="en-US"/>
+              </w:rPr>
+            </w:pPr>
+            <w:r>
+              <w:rPr>
+                <w:lang w:val="en-US"/>
+              </w:rPr>
+              <w:t xml:space="preserve">Work on </w:t>
+            </w:r>
+            <w:r>
+              <w:rPr>
+                <w:lang w:val="en-US"/>
+              </w:rPr>
+              <w:t>the PowerPoint slides</w:t>
+            </w:r>
+            <w:r>
+              <w:rPr>
+                <w:lang w:val="en-US"/>
+              </w:rPr>
+              <w:t xml:space="preserve"> 2.5h</w:t>
+            </w:r>
+          </w:p>
+        </w:tc>
+      </w:tr>
+    </w:tbl>
+    <w:p>
+      <w:pPr>
+        <w:rPr>
+          <w:lang w:val="en-US"/>
+        </w:rPr>
+      </w:pPr>
+    </w:p>
+    <w:p>
+      <w:pPr>
+        <w:pStyle w:val="Ttulo1"/>
+        <w:rPr>
+          <w:lang w:val="en-US"/>
+        </w:rPr>
+      </w:pPr>
+      <w:r>
+        <w:rPr>
+          <w:lang w:val="en-US"/>
+        </w:rPr>
+        <w:t xml:space="preserve">Sprint 1 state after Week </w:t>
+      </w:r>
+      <w:r>
+        <w:rPr>
+          <w:lang w:val="en-US"/>
+        </w:rPr>
+        <w:t>2</w:t>
+      </w:r>
+      <w:r>
+        <w:rPr>
+          <w:lang w:val="en-US"/>
+        </w:rPr>
+        <w:t>(March 2</w:t>
+      </w:r>
+      <w:r>
+        <w:rPr>
+          <w:lang w:val="en-US"/>
+        </w:rPr>
+        <w:t>9</w:t>
+      </w:r>
+      <w:bookmarkStart w:id="0" w:name="_GoBack"/>
+      <w:bookmarkEnd w:id="0"/>
+      <w:r>
+        <w:rPr>
+          <w:lang w:val="en-US"/>
+        </w:rPr>
+        <w:t>th)</w:t>
+      </w:r>
+    </w:p>
     <w:p>
       <w:pPr>
         <w:rPr>
@@ -6507,6 +8210,119 @@
     </w:lvl>
   </w:abstractNum>
   <w:abstractNum w:abstractNumId="1" w15:restartNumberingAfterBreak="0">
+    <w:nsid w:val="16AB45AD"/>
+    <w:multiLevelType w:val="hybridMultilevel"/>
+    <w:tmpl w:val="ED44F604"/>
+    <w:lvl w:ilvl="0" w:tplc="0C0A0001">
+      <w:start w:val="1"/>
+      <w:numFmt w:val="bullet"/>
+      <w:lvlText w:val=""/>
+      <w:lvlJc w:val="left"/>
+      <w:pPr>
+        <w:ind w:left="720" w:hanging="360"/>
+      </w:pPr>
+      <w:rPr>
+        <w:rFonts w:ascii="Symbol" w:hAnsi="Symbol" w:hint="default"/>
+      </w:rPr>
+    </w:lvl>
+    <w:lvl w:ilvl="1" w:tplc="0C0A0003" w:tentative="1">
+      <w:start w:val="1"/>
+      <w:numFmt w:val="bullet"/>
+      <w:lvlText w:val="o"/>
+      <w:lvlJc w:val="left"/>
+      <w:pPr>
+        <w:ind w:left="1440" w:hanging="360"/>
+      </w:pPr>
+      <w:rPr>
+        <w:rFonts w:ascii="Courier New" w:hAnsi="Courier New" w:cs="Courier New" w:hint="default"/>
+      </w:rPr>
+    </w:lvl>
+    <w:lvl w:ilvl="2" w:tplc="0C0A0005" w:tentative="1">
+      <w:start w:val="1"/>
+      <w:numFmt w:val="bullet"/>
+      <w:lvlText w:val=""/>
+      <w:lvlJc w:val="left"/>
+      <w:pPr>
+        <w:ind w:left="2160" w:hanging="360"/>
+      </w:pPr>
+      <w:rPr>
+        <w:rFonts w:ascii="Wingdings" w:hAnsi="Wingdings" w:hint="default"/>
+      </w:rPr>
+    </w:lvl>
+    <w:lvl w:ilvl="3" w:tplc="0C0A0001" w:tentative="1">
+      <w:start w:val="1"/>
+      <w:numFmt w:val="bullet"/>
+      <w:lvlText w:val=""/>
+      <w:lvlJc w:val="left"/>
+      <w:pPr>
+        <w:ind w:left="2880" w:hanging="360"/>
+      </w:pPr>
+      <w:rPr>
+        <w:rFonts w:ascii="Symbol" w:hAnsi="Symbol" w:hint="default"/>
+      </w:rPr>
+    </w:lvl>
+    <w:lvl w:ilvl="4" w:tplc="0C0A0003" w:tentative="1">
+      <w:start w:val="1"/>
+      <w:numFmt w:val="bullet"/>
+      <w:lvlText w:val="o"/>
+      <w:lvlJc w:val="left"/>
+      <w:pPr>
+        <w:ind w:left="3600" w:hanging="360"/>
+      </w:pPr>
+      <w:rPr>
+        <w:rFonts w:ascii="Courier New" w:hAnsi="Courier New" w:cs="Courier New" w:hint="default"/>
+      </w:rPr>
+    </w:lvl>
+    <w:lvl w:ilvl="5" w:tplc="0C0A0005" w:tentative="1">
+      <w:start w:val="1"/>
+      <w:numFmt w:val="bullet"/>
+      <w:lvlText w:val=""/>
+      <w:lvlJc w:val="left"/>
+      <w:pPr>
+        <w:ind w:left="4320" w:hanging="360"/>
+      </w:pPr>
+      <w:rPr>
+        <w:rFonts w:ascii="Wingdings" w:hAnsi="Wingdings" w:hint="default"/>
+      </w:rPr>
+    </w:lvl>
+    <w:lvl w:ilvl="6" w:tplc="0C0A0001" w:tentative="1">
+      <w:start w:val="1"/>
+      <w:numFmt w:val="bullet"/>
+      <w:lvlText w:val=""/>
+      <w:lvlJc w:val="left"/>
+      <w:pPr>
+        <w:ind w:left="5040" w:hanging="360"/>
+      </w:pPr>
+      <w:rPr>
+        <w:rFonts w:ascii="Symbol" w:hAnsi="Symbol" w:hint="default"/>
+      </w:rPr>
+    </w:lvl>
+    <w:lvl w:ilvl="7" w:tplc="0C0A0003" w:tentative="1">
+      <w:start w:val="1"/>
+      <w:numFmt w:val="bullet"/>
+      <w:lvlText w:val="o"/>
+      <w:lvlJc w:val="left"/>
+      <w:pPr>
+        <w:ind w:left="5760" w:hanging="360"/>
+      </w:pPr>
+      <w:rPr>
+        <w:rFonts w:ascii="Courier New" w:hAnsi="Courier New" w:cs="Courier New" w:hint="default"/>
+      </w:rPr>
+    </w:lvl>
+    <w:lvl w:ilvl="8" w:tplc="0C0A0005" w:tentative="1">
+      <w:start w:val="1"/>
+      <w:numFmt w:val="bullet"/>
+      <w:lvlText w:val=""/>
+      <w:lvlJc w:val="left"/>
+      <w:pPr>
+        <w:ind w:left="6480" w:hanging="360"/>
+      </w:pPr>
+      <w:rPr>
+        <w:rFonts w:ascii="Wingdings" w:hAnsi="Wingdings" w:hint="default"/>
+      </w:rPr>
+    </w:lvl>
+  </w:abstractNum>
+  <w:abstractNum w:abstractNumId="2" w15:restartNumberingAfterBreak="0">
     <w:nsid w:val="1AD2134E"/>
     <w:multiLevelType w:val="hybridMultilevel"/>
     <w:tmpl w:val="6964C3B8"/>
@@ -6619,7 +8435,7 @@
       </w:rPr>
     </w:lvl>
   </w:abstractNum>
-  <w:abstractNum w:abstractNumId="2" w15:restartNumberingAfterBreak="0">
+  <w:abstractNum w:abstractNumId="3" w15:restartNumberingAfterBreak="0">
     <w:nsid w:val="208C4150"/>
     <w:multiLevelType w:val="hybridMultilevel"/>
     <w:tmpl w:val="970C378A"/>
@@ -6732,7 +8548,7 @@
       </w:rPr>
     </w:lvl>
   </w:abstractNum>
-  <w:abstractNum w:abstractNumId="3" w15:restartNumberingAfterBreak="0">
+  <w:abstractNum w:abstractNumId="4" w15:restartNumberingAfterBreak="0">
     <w:nsid w:val="23BB0351"/>
     <w:multiLevelType w:val="hybridMultilevel"/>
     <w:tmpl w:val="B4E4321C"/>
@@ -6845,7 +8661,7 @@
       </w:rPr>
     </w:lvl>
   </w:abstractNum>
-  <w:abstractNum w:abstractNumId="4" w15:restartNumberingAfterBreak="0">
+  <w:abstractNum w:abstractNumId="5" w15:restartNumberingAfterBreak="0">
     <w:nsid w:val="2B8E2269"/>
     <w:multiLevelType w:val="hybridMultilevel"/>
     <w:tmpl w:val="85E88218"/>
@@ -6958,7 +8774,7 @@
       </w:rPr>
     </w:lvl>
   </w:abstractNum>
-  <w:abstractNum w:abstractNumId="5" w15:restartNumberingAfterBreak="0">
+  <w:abstractNum w:abstractNumId="6" w15:restartNumberingAfterBreak="0">
     <w:nsid w:val="3D1C217D"/>
     <w:multiLevelType w:val="hybridMultilevel"/>
     <w:tmpl w:val="D22C5C6C"/>
@@ -7071,7 +8887,7 @@
       </w:rPr>
     </w:lvl>
   </w:abstractNum>
-  <w:abstractNum w:abstractNumId="6" w15:restartNumberingAfterBreak="0">
+  <w:abstractNum w:abstractNumId="7" w15:restartNumberingAfterBreak="0">
     <w:nsid w:val="3EE101F2"/>
     <w:multiLevelType w:val="hybridMultilevel"/>
     <w:tmpl w:val="79F4FD60"/>
@@ -7184,7 +9000,7 @@
       </w:rPr>
     </w:lvl>
   </w:abstractNum>
-  <w:abstractNum w:abstractNumId="7" w15:restartNumberingAfterBreak="0">
+  <w:abstractNum w:abstractNumId="8" w15:restartNumberingAfterBreak="0">
     <w:nsid w:val="40E12701"/>
     <w:multiLevelType w:val="hybridMultilevel"/>
     <w:tmpl w:val="FE18749E"/>
@@ -7297,7 +9113,7 @@
       </w:rPr>
     </w:lvl>
   </w:abstractNum>
-  <w:abstractNum w:abstractNumId="8" w15:restartNumberingAfterBreak="0">
+  <w:abstractNum w:abstractNumId="9" w15:restartNumberingAfterBreak="0">
     <w:nsid w:val="4B5408E0"/>
     <w:multiLevelType w:val="hybridMultilevel"/>
     <w:tmpl w:val="66C05E5A"/>
@@ -7410,7 +9226,7 @@
       </w:rPr>
     </w:lvl>
   </w:abstractNum>
-  <w:abstractNum w:abstractNumId="9" w15:restartNumberingAfterBreak="0">
+  <w:abstractNum w:abstractNumId="10" w15:restartNumberingAfterBreak="0">
     <w:nsid w:val="4EB70E0E"/>
     <w:multiLevelType w:val="hybridMultilevel"/>
     <w:tmpl w:val="DFBE2CF8"/>
@@ -7523,7 +9339,7 @@
       </w:rPr>
     </w:lvl>
   </w:abstractNum>
-  <w:abstractNum w:abstractNumId="10" w15:restartNumberingAfterBreak="0">
+  <w:abstractNum w:abstractNumId="11" w15:restartNumberingAfterBreak="0">
     <w:nsid w:val="4FCE6903"/>
     <w:multiLevelType w:val="hybridMultilevel"/>
     <w:tmpl w:val="F0906C1E"/>
@@ -7636,7 +9452,7 @@
       </w:rPr>
     </w:lvl>
   </w:abstractNum>
-  <w:abstractNum w:abstractNumId="11" w15:restartNumberingAfterBreak="0">
+  <w:abstractNum w:abstractNumId="12" w15:restartNumberingAfterBreak="0">
     <w:nsid w:val="51CD6C3A"/>
     <w:multiLevelType w:val="hybridMultilevel"/>
     <w:tmpl w:val="665C3CB4"/>
@@ -7749,7 +9565,7 @@
       </w:rPr>
     </w:lvl>
   </w:abstractNum>
-  <w:abstractNum w:abstractNumId="12" w15:restartNumberingAfterBreak="0">
+  <w:abstractNum w:abstractNumId="13" w15:restartNumberingAfterBreak="0">
     <w:nsid w:val="56926928"/>
     <w:multiLevelType w:val="hybridMultilevel"/>
     <w:tmpl w:val="3C42FBA2"/>
@@ -7862,7 +9678,7 @@
       </w:rPr>
     </w:lvl>
   </w:abstractNum>
-  <w:abstractNum w:abstractNumId="13" w15:restartNumberingAfterBreak="0">
+  <w:abstractNum w:abstractNumId="14" w15:restartNumberingAfterBreak="0">
     <w:nsid w:val="663F5E57"/>
     <w:multiLevelType w:val="hybridMultilevel"/>
     <w:tmpl w:val="131C92B4"/>
@@ -7975,7 +9791,7 @@
       </w:rPr>
     </w:lvl>
   </w:abstractNum>
-  <w:abstractNum w:abstractNumId="14" w15:restartNumberingAfterBreak="0">
+  <w:abstractNum w:abstractNumId="15" w15:restartNumberingAfterBreak="0">
     <w:nsid w:val="6BF27E5E"/>
     <w:multiLevelType w:val="hybridMultilevel"/>
     <w:tmpl w:val="7320338E"/>
@@ -8088,7 +9904,7 @@
       </w:rPr>
     </w:lvl>
   </w:abstractNum>
-  <w:abstractNum w:abstractNumId="15" w15:restartNumberingAfterBreak="0">
+  <w:abstractNum w:abstractNumId="16" w15:restartNumberingAfterBreak="0">
     <w:nsid w:val="6E3946A0"/>
     <w:multiLevelType w:val="hybridMultilevel"/>
     <w:tmpl w:val="599AEF04"/>
@@ -8201,7 +10017,7 @@
       </w:rPr>
     </w:lvl>
   </w:abstractNum>
-  <w:abstractNum w:abstractNumId="16" w15:restartNumberingAfterBreak="0">
+  <w:abstractNum w:abstractNumId="17" w15:restartNumberingAfterBreak="0">
     <w:nsid w:val="77555607"/>
     <w:multiLevelType w:val="hybridMultilevel"/>
     <w:tmpl w:val="0E5889F2"/>
@@ -8315,55 +10131,58 @@
     </w:lvl>
   </w:abstractNum>
   <w:num w:numId="1">
+    <w:abstractNumId w:val="13"/>
+  </w:num>
+  <w:num w:numId="2">
+    <w:abstractNumId w:val="9"/>
+  </w:num>
+  <w:num w:numId="3">
+    <w:abstractNumId w:val="16"/>
+  </w:num>
+  <w:num w:numId="4">
+    <w:abstractNumId w:val="8"/>
+  </w:num>
+  <w:num w:numId="5">
+    <w:abstractNumId w:val="10"/>
+  </w:num>
+  <w:num w:numId="6">
+    <w:abstractNumId w:val="15"/>
+  </w:num>
+  <w:num w:numId="7">
     <w:abstractNumId w:val="12"/>
   </w:num>
-  <w:num w:numId="2">
-    <w:abstractNumId w:val="8"/>
+  <w:num w:numId="8">
+    <w:abstractNumId w:val="6"/>
   </w:num>
-  <w:num w:numId="3">
-    <w:abstractNumId w:val="15"/>
+  <w:num w:numId="9">
+    <w:abstractNumId w:val="11"/>
   </w:num>
-  <w:num w:numId="4">
-    <w:abstractNumId w:val="7"/>
+  <w:num w:numId="10">
+    <w:abstractNumId w:val="5"/>
   </w:num>
-  <w:num w:numId="5">
-    <w:abstractNumId w:val="9"/>
-  </w:num>
-  <w:num w:numId="6">
+  <w:num w:numId="11">
     <w:abstractNumId w:val="14"/>
   </w:num>
-  <w:num w:numId="7">
-    <w:abstractNumId w:val="11"/>
-  </w:num>
-  <w:num w:numId="8">
-    <w:abstractNumId w:val="5"/>
-  </w:num>
-  <w:num w:numId="9">
-    <w:abstractNumId w:val="10"/>
-  </w:num>
-  <w:num w:numId="10">
-    <w:abstractNumId w:val="4"/>
-  </w:num>
-  <w:num w:numId="11">
-    <w:abstractNumId w:val="13"/>
-  </w:num>
   <w:num w:numId="12">
-    <w:abstractNumId w:val="2"/>
+    <w:abstractNumId w:val="3"/>
   </w:num>
   <w:num w:numId="13">
-    <w:abstractNumId w:val="1"/>
+    <w:abstractNumId w:val="2"/>
   </w:num>
   <w:num w:numId="14">
     <w:abstractNumId w:val="0"/>
   </w:num>
   <w:num w:numId="15">
-    <w:abstractNumId w:val="3"/>
+    <w:abstractNumId w:val="4"/>
   </w:num>
   <w:num w:numId="16">
-    <w:abstractNumId w:val="6"/>
+    <w:abstractNumId w:val="7"/>
   </w:num>
   <w:num w:numId="17">
-    <w:abstractNumId w:val="16"/>
+    <w:abstractNumId w:val="17"/>
+  </w:num>
+  <w:num w:numId="18">
+    <w:abstractNumId w:val="1"/>
   </w:num>
   <w:numIdMacAtCleanup w:val="14"/>
 </w:numbering>
@@ -8974,6 +10793,7 @@
   <w:style w:type="character" w:default="1" w:styleId="Fuentedeprrafopredeter">
     <w:name w:val="Default Paragraph Font"/>
     <w:uiPriority w:val="1"/>
+    <w:semiHidden/>
     <w:unhideWhenUsed/>
   </w:style>
   <w:style w:type="table" w:default="1" w:styleId="Tablanormal">
@@ -10029,7 +11849,7 @@
 </file>
 
 <file path=customXml/itemProps2.xml><?xml version="1.0" encoding="utf-8"?>
-<ds:datastoreItem xmlns:ds="http://schemas.openxmlformats.org/officeDocument/2006/customXml" ds:itemID="{B70F4FE3-4857-4BD2-BD47-081D872BAC9C}">
+<ds:datastoreItem xmlns:ds="http://schemas.openxmlformats.org/officeDocument/2006/customXml" ds:itemID="{E4D4B559-9CD8-400C-95CB-75D4E0101A4F}">
   <ds:schemaRefs>
     <ds:schemaRef ds:uri="http://schemas.openxmlformats.org/officeDocument/2006/bibliography"/>
   </ds:schemaRefs>

</xml_diff>

<commit_message>
Update Sprint 1 documentation.docx
</commit_message>
<xml_diff>
--- a/docs/Deliverable 2/Sprint 1 documentation.docx
+++ b/docs/Deliverable 2/Sprint 1 documentation.docx
@@ -67,7 +67,6 @@
         <w:dataBinding w:prefixMappings="xmlns:ns0='http://purl.org/dc/elements/1.1/' xmlns:ns1='http://schemas.openxmlformats.org/package/2006/metadata/core-properties' " w:xpath="/ns1:coreProperties[1]/ns0:title[1]" w:storeItemID="{6C3C8BC8-F283-45AE-878A-BAB7291924A1}"/>
         <w:text/>
       </w:sdtPr>
-      <w:sdtEndPr/>
       <w:sdtContent>
         <w:p>
           <w:pPr>
@@ -2858,19 +2857,43 @@
         </w:rPr>
         <w:t xml:space="preserve">ach sprint, we will have the tasks with their corresponding time estimation. At the end of the week, the estimated time will be divided by the real time invested in that task. This will be the </w:t>
       </w:r>
-      <w:proofErr w:type="spellStart"/>
-      <w:r>
-        <w:rPr>
-          <w:lang w:val="en-US"/>
-        </w:rPr>
-        <w:t>effiency</w:t>
-      </w:r>
-      <w:proofErr w:type="spellEnd"/>
-      <w:r>
-        <w:rPr>
-          <w:lang w:val="en-US"/>
-        </w:rPr>
-        <w:t xml:space="preserve"> ratio of this task. For each team member, the mean of their efficiency will be calculated, and it will be the member’s performance ratio. </w:t>
+      <w:r>
+        <w:rPr>
+          <w:lang w:val="en-US"/>
+        </w:rPr>
+        <w:t>efficacy</w:t>
+      </w:r>
+      <w:r>
+        <w:rPr>
+          <w:lang w:val="en-US"/>
+        </w:rPr>
+        <w:t xml:space="preserve"> ratio of this task. For each team member, the mean of their efficiency will be calculated, and it will be the member’s performance ratio.</w:t>
+      </w:r>
+      <w:r>
+        <w:rPr>
+          <w:lang w:val="en-US"/>
+        </w:rPr>
+        <w:t xml:space="preserve"> If the task is left unfinished, their ratio will be used in order to calculate a member effectivity if its &lt;1, because </w:t>
+      </w:r>
+      <w:proofErr w:type="gramStart"/>
+      <w:r>
+        <w:rPr>
+          <w:lang w:val="en-US"/>
+        </w:rPr>
+        <w:t>a</w:t>
+      </w:r>
+      <w:proofErr w:type="gramEnd"/>
+      <w:r>
+        <w:rPr>
+          <w:lang w:val="en-US"/>
+        </w:rPr>
+        <w:t xml:space="preserve"> unfinished task should only affect negatively to the efficiency ratio of a person and not the other way around.</w:t>
+      </w:r>
+      <w:r>
+        <w:rPr>
+          <w:lang w:val="en-US"/>
+        </w:rPr>
+        <w:t xml:space="preserve"> </w:t>
       </w:r>
       <w:r>
         <w:rPr>
@@ -2908,6 +2931,7 @@
         <w:rPr>
           <w:lang w:val="en-US"/>
         </w:rPr>
+        <w:lastRenderedPageBreak/>
         <w:t>A ratio between 0.8 and 0.5 is considered less efficient than expected, and a ratio smaller than 0.5 means that there have been major issues with that task and the reason why will be investigated</w:t>
       </w:r>
       <w:r>
@@ -2927,7 +2951,6 @@
         <w:rPr>
           <w:lang w:val="en-US"/>
         </w:rPr>
-        <w:lastRenderedPageBreak/>
         <w:t xml:space="preserve">Besides this ratio, it will also be </w:t>
       </w:r>
       <w:proofErr w:type="gramStart"/>
@@ -4672,7 +4695,19 @@
         <w:rPr>
           <w:lang w:val="en-US"/>
         </w:rPr>
-        <w:t>Sprint 1 state after Week 1(March 22th)</w:t>
+        <w:t>Sprint 1 stat</w:t>
+      </w:r>
+      <w:r>
+        <w:rPr>
+          <w:lang w:val="en-US"/>
+        </w:rPr>
+        <w:t>us</w:t>
+      </w:r>
+      <w:r>
+        <w:rPr>
+          <w:lang w:val="en-US"/>
+        </w:rPr>
+        <w:t xml:space="preserve"> after Week 1(March 22th)</w:t>
       </w:r>
     </w:p>
     <w:p>
@@ -5714,7 +5749,7 @@
               <w:rPr>
                 <w:lang w:val="en-US"/>
               </w:rPr>
-              <w:t>In progress</w:t>
+              <w:t>Finished</w:t>
             </w:r>
           </w:p>
         </w:tc>
@@ -7518,124 +7553,128 @@
         <w:rPr>
           <w:lang w:val="en-US"/>
         </w:rPr>
-        <w:t xml:space="preserve">Besides, </w:t>
+        <w:t>Besides, each member had to work on the unfinished tasks, although these were not accounted for the time estimation of the second week, as they were supposed to be finished the previous week.</w:t>
+      </w:r>
+    </w:p>
+    <w:p>
+      <w:pPr>
+        <w:rPr>
+          <w:lang w:val="en-US"/>
+        </w:rPr>
+      </w:pPr>
+      <w:r>
+        <w:rPr>
+          <w:lang w:val="en-US"/>
+        </w:rPr>
+        <w:br w:type="page"/>
+      </w:r>
+    </w:p>
+    <w:p>
+      <w:pPr>
+        <w:rPr>
+          <w:lang w:val="en-US"/>
+        </w:rPr>
+      </w:pPr>
+    </w:p>
+    <w:p>
+      <w:pPr>
+        <w:pStyle w:val="Ttulo1"/>
+        <w:rPr>
+          <w:lang w:val="en-US"/>
+        </w:rPr>
+      </w:pPr>
+      <w:r>
+        <w:rPr>
+          <w:lang w:val="en-US"/>
+        </w:rPr>
+        <w:t>Sprint 1 stat</w:t>
+      </w:r>
+      <w:r>
+        <w:rPr>
+          <w:lang w:val="en-US"/>
+        </w:rPr>
+        <w:t>us</w:t>
+      </w:r>
+      <w:r>
+        <w:rPr>
+          <w:lang w:val="en-US"/>
+        </w:rPr>
+        <w:t xml:space="preserve"> after Week </w:t>
+      </w:r>
+      <w:r>
+        <w:rPr>
+          <w:lang w:val="en-US"/>
+        </w:rPr>
+        <w:t>2</w:t>
+      </w:r>
+      <w:r>
+        <w:rPr>
+          <w:lang w:val="en-US"/>
+        </w:rPr>
+        <w:t>(March 2</w:t>
+      </w:r>
+      <w:r>
+        <w:rPr>
+          <w:lang w:val="en-US"/>
+        </w:rPr>
+        <w:t>9</w:t>
+      </w:r>
+      <w:r>
+        <w:rPr>
+          <w:lang w:val="en-US"/>
+        </w:rPr>
+        <w:t>th)</w:t>
+      </w:r>
+    </w:p>
+    <w:p>
+      <w:pPr>
+        <w:rPr>
+          <w:lang w:val="en-US"/>
+        </w:rPr>
+      </w:pPr>
+      <w:r>
+        <w:rPr>
+          <w:lang w:val="en-US"/>
+        </w:rPr>
+        <w:t>The status of our tasks</w:t>
+      </w:r>
+      <w:r>
+        <w:rPr>
+          <w:lang w:val="en-US"/>
+        </w:rPr>
+        <w:t xml:space="preserve"> planned for the second week</w:t>
+      </w:r>
+      <w:r>
+        <w:rPr>
+          <w:lang w:val="en-US"/>
+        </w:rPr>
+        <w:t xml:space="preserve"> by the end of the sprint was the </w:t>
+      </w:r>
+      <w:r>
+        <w:rPr>
+          <w:lang w:val="en-US"/>
+        </w:rPr>
+        <w:t>following (</w:t>
+      </w:r>
+      <w:r>
+        <w:rPr>
+          <w:lang w:val="en-US"/>
+        </w:rPr>
+        <w:t xml:space="preserve">once again, not </w:t>
       </w:r>
       <w:proofErr w:type="gramStart"/>
       <w:r>
         <w:rPr>
           <w:lang w:val="en-US"/>
         </w:rPr>
-        <w:t>each ,member</w:t>
+        <w:t>taking into account</w:t>
       </w:r>
       <w:proofErr w:type="gramEnd"/>
       <w:r>
         <w:rPr>
           <w:lang w:val="en-US"/>
         </w:rPr>
-        <w:t xml:space="preserve"> had to work on the unfinished tasks, although these were not accounted for the time estimation of the second week, as they were supposed to be finished the previous week.</w:t>
-      </w:r>
-    </w:p>
-    <w:p>
-      <w:pPr>
-        <w:rPr>
-          <w:lang w:val="en-US"/>
-        </w:rPr>
-      </w:pPr>
-      <w:r>
-        <w:rPr>
-          <w:lang w:val="en-US"/>
-        </w:rPr>
-        <w:br w:type="page"/>
-      </w:r>
-    </w:p>
-    <w:p>
-      <w:pPr>
-        <w:rPr>
-          <w:lang w:val="en-US"/>
-        </w:rPr>
-      </w:pPr>
-    </w:p>
-    <w:p>
-      <w:pPr>
-        <w:pStyle w:val="Ttulo1"/>
-        <w:rPr>
-          <w:lang w:val="en-US"/>
-        </w:rPr>
-      </w:pPr>
-      <w:r>
-        <w:rPr>
-          <w:lang w:val="en-US"/>
-        </w:rPr>
-        <w:t xml:space="preserve">Sprint 1 state after Week </w:t>
-      </w:r>
-      <w:r>
-        <w:rPr>
-          <w:lang w:val="en-US"/>
-        </w:rPr>
-        <w:t>2</w:t>
-      </w:r>
-      <w:r>
-        <w:rPr>
-          <w:lang w:val="en-US"/>
-        </w:rPr>
-        <w:t>(March 2</w:t>
-      </w:r>
-      <w:r>
-        <w:rPr>
-          <w:lang w:val="en-US"/>
-        </w:rPr>
-        <w:t>9</w:t>
-      </w:r>
-      <w:r>
-        <w:rPr>
-          <w:lang w:val="en-US"/>
-        </w:rPr>
-        <w:t>th)</w:t>
-      </w:r>
-    </w:p>
-    <w:p>
-      <w:pPr>
-        <w:rPr>
-          <w:lang w:val="en-US"/>
-        </w:rPr>
-      </w:pPr>
-      <w:r>
-        <w:rPr>
-          <w:lang w:val="en-US"/>
-        </w:rPr>
-        <w:t>The status of our tasks</w:t>
-      </w:r>
-      <w:r>
-        <w:rPr>
-          <w:lang w:val="en-US"/>
-        </w:rPr>
-        <w:t xml:space="preserve"> planned for the second week</w:t>
-      </w:r>
-      <w:r>
-        <w:rPr>
-          <w:lang w:val="en-US"/>
-        </w:rPr>
-        <w:t xml:space="preserve"> by the end of the sprint was the </w:t>
-      </w:r>
-      <w:proofErr w:type="gramStart"/>
-      <w:r>
-        <w:rPr>
-          <w:lang w:val="en-US"/>
-        </w:rPr>
-        <w:t>following</w:t>
-      </w:r>
-      <w:r>
-        <w:rPr>
-          <w:lang w:val="en-US"/>
-        </w:rPr>
-        <w:t>(</w:t>
-      </w:r>
-      <w:proofErr w:type="gramEnd"/>
-      <w:r>
-        <w:rPr>
-          <w:lang w:val="en-US"/>
-        </w:rPr>
-        <w:t>once again, not taking into account the meetings)</w:t>
+        <w:t xml:space="preserve"> the meetings)</w:t>
       </w:r>
       <w:r>
         <w:rPr>
@@ -7943,6 +7982,12 @@
               <w:jc w:val="center"/>
               <w:cnfStyle w:val="000000100000" w:firstRow="0" w:lastRow="0" w:firstColumn="0" w:lastColumn="0" w:oddVBand="0" w:evenVBand="0" w:oddHBand="1" w:evenHBand="0" w:firstRowFirstColumn="0" w:firstRowLastColumn="0" w:lastRowFirstColumn="0" w:lastRowLastColumn="0"/>
             </w:pPr>
+            <w:r>
+              <w:t>3</w:t>
+            </w:r>
+            <w:r>
+              <w:t>h</w:t>
+            </w:r>
           </w:p>
         </w:tc>
       </w:tr>
@@ -8064,6 +8109,18 @@
                 <w:lang w:val="en-US"/>
               </w:rPr>
             </w:pPr>
+            <w:r>
+              <w:rPr>
+                <w:lang w:val="en-US"/>
+              </w:rPr>
+              <w:t>4</w:t>
+            </w:r>
+            <w:r>
+              <w:rPr>
+                <w:lang w:val="en-US"/>
+              </w:rPr>
+              <w:t>.5h</w:t>
+            </w:r>
           </w:p>
         </w:tc>
       </w:tr>
@@ -8198,6 +8255,12 @@
                 <w:lang w:val="en-US"/>
               </w:rPr>
             </w:pPr>
+            <w:r>
+              <w:rPr>
+                <w:lang w:val="en-US"/>
+              </w:rPr>
+              <w:t>1h</w:t>
+            </w:r>
           </w:p>
         </w:tc>
       </w:tr>
@@ -8325,6 +8388,12 @@
                 <w:lang w:val="en-US"/>
               </w:rPr>
             </w:pPr>
+            <w:r>
+              <w:rPr>
+                <w:lang w:val="en-US"/>
+              </w:rPr>
+              <w:t>3h</w:t>
+            </w:r>
           </w:p>
         </w:tc>
       </w:tr>
@@ -8355,7 +8424,7 @@
                 <w:b w:val="0"/>
                 <w:lang w:val="en-US"/>
               </w:rPr>
-              <w:t>User interface</w:t>
+              <w:t>Search capsules</w:t>
             </w:r>
           </w:p>
         </w:tc>
@@ -8427,13 +8496,7 @@
               <w:rPr>
                 <w:lang w:val="en-US"/>
               </w:rPr>
-              <w:t>4</w:t>
-            </w:r>
-            <w:r>
-              <w:rPr>
-                <w:lang w:val="en-US"/>
-              </w:rPr>
-              <w:t>h</w:t>
+              <w:t>1.5</w:t>
             </w:r>
           </w:p>
         </w:tc>
@@ -8453,6 +8516,12 @@
                 <w:lang w:val="en-US"/>
               </w:rPr>
             </w:pPr>
+            <w:r>
+              <w:rPr>
+                <w:lang w:val="en-US"/>
+              </w:rPr>
+              <w:t>1h</w:t>
+            </w:r>
           </w:p>
         </w:tc>
       </w:tr>
@@ -8482,7 +8551,7 @@
                 <w:b w:val="0"/>
                 <w:lang w:val="en-US"/>
               </w:rPr>
-              <w:t>List capsules a user has created</w:t>
+              <w:t>User interface</w:t>
             </w:r>
           </w:p>
         </w:tc>
@@ -8506,7 +8575,7 @@
               <w:rPr>
                 <w:lang w:val="en-US"/>
               </w:rPr>
-              <w:t>Juan R.</w:t>
+              <w:t>Daniel C.</w:t>
             </w:r>
           </w:p>
         </w:tc>
@@ -8554,7 +8623,7 @@
               <w:rPr>
                 <w:lang w:val="en-US"/>
               </w:rPr>
-              <w:t>1</w:t>
+              <w:t>4</w:t>
             </w:r>
             <w:r>
               <w:rPr>
@@ -8580,6 +8649,12 @@
                 <w:lang w:val="en-US"/>
               </w:rPr>
             </w:pPr>
+            <w:r>
+              <w:rPr>
+                <w:lang w:val="en-US"/>
+              </w:rPr>
+              <w:t>7h</w:t>
+            </w:r>
           </w:p>
         </w:tc>
       </w:tr>
@@ -8610,7 +8685,7 @@
                 <w:b w:val="0"/>
                 <w:lang w:val="en-US"/>
               </w:rPr>
-              <w:t>List pagination</w:t>
+              <w:t>List capsules a user has created</w:t>
             </w:r>
           </w:p>
         </w:tc>
@@ -8658,7 +8733,7 @@
               <w:rPr>
                 <w:lang w:val="en-US"/>
               </w:rPr>
-              <w:t>Postponed</w:t>
+              <w:t>Finished</w:t>
             </w:r>
           </w:p>
         </w:tc>
@@ -8682,7 +8757,13 @@
               <w:rPr>
                 <w:lang w:val="en-US"/>
               </w:rPr>
-              <w:t>1h</w:t>
+              <w:t>1</w:t>
+            </w:r>
+            <w:r>
+              <w:rPr>
+                <w:lang w:val="en-US"/>
+              </w:rPr>
+              <w:t>h</w:t>
             </w:r>
           </w:p>
         </w:tc>
@@ -8702,6 +8783,12 @@
                 <w:lang w:val="en-US"/>
               </w:rPr>
             </w:pPr>
+            <w:r>
+              <w:rPr>
+                <w:lang w:val="en-US"/>
+              </w:rPr>
+              <w:t>1h</w:t>
+            </w:r>
           </w:p>
         </w:tc>
       </w:tr>
@@ -8731,7 +8818,7 @@
                 <w:b w:val="0"/>
                 <w:lang w:val="en-US"/>
               </w:rPr>
-              <w:t>Deadman switch creation, modification and refresh</w:t>
+              <w:t>List pagination</w:t>
             </w:r>
           </w:p>
         </w:tc>
@@ -8755,13 +8842,7 @@
               <w:rPr>
                 <w:lang w:val="en-US"/>
               </w:rPr>
-              <w:t>Pa</w:t>
-            </w:r>
-            <w:r>
-              <w:rPr>
-                <w:lang w:val="en-US"/>
-              </w:rPr>
-              <w:t>blo R.</w:t>
+              <w:t>Juan R.</w:t>
             </w:r>
           </w:p>
         </w:tc>
@@ -8785,7 +8866,7 @@
               <w:rPr>
                 <w:lang w:val="en-US"/>
               </w:rPr>
-              <w:t>Finished</w:t>
+              <w:t>Finished but not included in the deliverable</w:t>
             </w:r>
           </w:p>
         </w:tc>
@@ -8809,7 +8890,7 @@
               <w:rPr>
                 <w:lang w:val="en-US"/>
               </w:rPr>
-              <w:t>4</w:t>
+              <w:t>1h</w:t>
             </w:r>
           </w:p>
         </w:tc>
@@ -8829,6 +8910,12 @@
                 <w:lang w:val="en-US"/>
               </w:rPr>
             </w:pPr>
+            <w:r>
+              <w:rPr>
+                <w:lang w:val="en-US"/>
+              </w:rPr>
+              <w:t>3h</w:t>
+            </w:r>
           </w:p>
         </w:tc>
       </w:tr>
@@ -8859,21 +8946,7 @@
                 <w:b w:val="0"/>
                 <w:lang w:val="en-US"/>
               </w:rPr>
-              <w:t>Social network inte</w:t>
-            </w:r>
-            <w:r>
-              <w:rPr>
-                <w:b w:val="0"/>
-                <w:lang w:val="en-US"/>
-              </w:rPr>
-              <w:t>gra</w:t>
-            </w:r>
-            <w:r>
-              <w:rPr>
-                <w:b w:val="0"/>
-                <w:lang w:val="en-US"/>
-              </w:rPr>
-              <w:t>tion</w:t>
+              <w:t>Deadman switch creation, modification and refresh</w:t>
             </w:r>
           </w:p>
         </w:tc>
@@ -8897,7 +8970,13 @@
               <w:rPr>
                 <w:lang w:val="en-US"/>
               </w:rPr>
-              <w:t>Rafael F.</w:t>
+              <w:t>Pa</w:t>
+            </w:r>
+            <w:r>
+              <w:rPr>
+                <w:lang w:val="en-US"/>
+              </w:rPr>
+              <w:t>blo R.</w:t>
             </w:r>
           </w:p>
         </w:tc>
@@ -8921,7 +9000,7 @@
               <w:rPr>
                 <w:lang w:val="en-US"/>
               </w:rPr>
-              <w:t>Postponed</w:t>
+              <w:t>Finished</w:t>
             </w:r>
           </w:p>
         </w:tc>
@@ -8965,6 +9044,12 @@
                 <w:lang w:val="en-US"/>
               </w:rPr>
             </w:pPr>
+            <w:r>
+              <w:rPr>
+                <w:lang w:val="en-US"/>
+              </w:rPr>
+              <w:t>5h</w:t>
+            </w:r>
           </w:p>
         </w:tc>
       </w:tr>
@@ -8994,7 +9079,21 @@
                 <w:b w:val="0"/>
                 <w:lang w:val="en-US"/>
               </w:rPr>
-              <w:t>Documentation for the sprint</w:t>
+              <w:t>Social network inte</w:t>
+            </w:r>
+            <w:r>
+              <w:rPr>
+                <w:b w:val="0"/>
+                <w:lang w:val="en-US"/>
+              </w:rPr>
+              <w:t>gra</w:t>
+            </w:r>
+            <w:r>
+              <w:rPr>
+                <w:b w:val="0"/>
+                <w:lang w:val="en-US"/>
+              </w:rPr>
+              <w:t>tion</w:t>
             </w:r>
           </w:p>
         </w:tc>
@@ -9018,37 +9117,7 @@
               <w:rPr>
                 <w:lang w:val="en-US"/>
               </w:rPr>
-              <w:t>Adrian C.</w:t>
-            </w:r>
-          </w:p>
-          <w:p>
-            <w:pPr>
-              <w:jc w:val="center"/>
-              <w:cnfStyle w:val="000000000000" w:firstRow="0" w:lastRow="0" w:firstColumn="0" w:lastColumn="0" w:oddVBand="0" w:evenVBand="0" w:oddHBand="0" w:evenHBand="0" w:firstRowFirstColumn="0" w:firstRowLastColumn="0" w:lastRowFirstColumn="0" w:lastRowLastColumn="0"/>
-              <w:rPr>
-                <w:lang w:val="en-US"/>
-              </w:rPr>
-            </w:pPr>
-            <w:r>
-              <w:rPr>
-                <w:lang w:val="en-US"/>
-              </w:rPr>
-              <w:t>Daniel C.</w:t>
-            </w:r>
-          </w:p>
-          <w:p>
-            <w:pPr>
-              <w:jc w:val="center"/>
-              <w:cnfStyle w:val="000000000000" w:firstRow="0" w:lastRow="0" w:firstColumn="0" w:lastColumn="0" w:oddVBand="0" w:evenVBand="0" w:oddHBand="0" w:evenHBand="0" w:firstRowFirstColumn="0" w:firstRowLastColumn="0" w:lastRowFirstColumn="0" w:lastRowLastColumn="0"/>
-              <w:rPr>
-                <w:lang w:val="en-US"/>
-              </w:rPr>
-            </w:pPr>
-            <w:r>
-              <w:rPr>
-                <w:lang w:val="en-US"/>
-              </w:rPr>
-              <w:t>Juan R.</w:t>
+              <w:t>Rafael F.</w:t>
             </w:r>
           </w:p>
         </w:tc>
@@ -9072,7 +9141,7 @@
               <w:rPr>
                 <w:lang w:val="en-US"/>
               </w:rPr>
-              <w:t>Finished</w:t>
+              <w:t>Postponed</w:t>
             </w:r>
           </w:p>
         </w:tc>
@@ -9096,13 +9165,7 @@
               <w:rPr>
                 <w:lang w:val="en-US"/>
               </w:rPr>
-              <w:t>1</w:t>
-            </w:r>
-            <w:r>
-              <w:rPr>
-                <w:lang w:val="en-US"/>
-              </w:rPr>
-              <w:t>.5h</w:t>
+              <w:t>4</w:t>
             </w:r>
           </w:p>
         </w:tc>
@@ -9122,6 +9185,12 @@
                 <w:lang w:val="en-US"/>
               </w:rPr>
             </w:pPr>
+            <w:r>
+              <w:rPr>
+                <w:lang w:val="en-US"/>
+              </w:rPr>
+              <w:t>1h</w:t>
+            </w:r>
           </w:p>
         </w:tc>
       </w:tr>
@@ -9152,14 +9221,7 @@
                 <w:b w:val="0"/>
                 <w:lang w:val="en-US"/>
               </w:rPr>
-              <w:t>Work on the deliverable documentation</w:t>
-            </w:r>
-            <w:r>
-              <w:rPr>
-                <w:b w:val="0"/>
-                <w:lang w:val="en-US"/>
-              </w:rPr>
-              <w:t xml:space="preserve"> and rehearsal</w:t>
+              <w:t>Documentation for the sprint</w:t>
             </w:r>
           </w:p>
         </w:tc>
@@ -9183,7 +9245,37 @@
               <w:rPr>
                 <w:lang w:val="en-US"/>
               </w:rPr>
-              <w:t>Pablo R.</w:t>
+              <w:t>Adrian C.</w:t>
+            </w:r>
+          </w:p>
+          <w:p>
+            <w:pPr>
+              <w:jc w:val="center"/>
+              <w:cnfStyle w:val="000000100000" w:firstRow="0" w:lastRow="0" w:firstColumn="0" w:lastColumn="0" w:oddVBand="0" w:evenVBand="0" w:oddHBand="1" w:evenHBand="0" w:firstRowFirstColumn="0" w:firstRowLastColumn="0" w:lastRowFirstColumn="0" w:lastRowLastColumn="0"/>
+              <w:rPr>
+                <w:lang w:val="en-US"/>
+              </w:rPr>
+            </w:pPr>
+            <w:r>
+              <w:rPr>
+                <w:lang w:val="en-US"/>
+              </w:rPr>
+              <w:t>Daniel C.</w:t>
+            </w:r>
+          </w:p>
+          <w:p>
+            <w:pPr>
+              <w:jc w:val="center"/>
+              <w:cnfStyle w:val="000000100000" w:firstRow="0" w:lastRow="0" w:firstColumn="0" w:lastColumn="0" w:oddVBand="0" w:evenVBand="0" w:oddHBand="1" w:evenHBand="0" w:firstRowFirstColumn="0" w:firstRowLastColumn="0" w:lastRowFirstColumn="0" w:lastRowLastColumn="0"/>
+              <w:rPr>
+                <w:lang w:val="en-US"/>
+              </w:rPr>
+            </w:pPr>
+            <w:r>
+              <w:rPr>
+                <w:lang w:val="en-US"/>
+              </w:rPr>
+              <w:t>Juan R.</w:t>
             </w:r>
           </w:p>
         </w:tc>
@@ -9231,10 +9323,14 @@
               <w:rPr>
                 <w:lang w:val="en-US"/>
               </w:rPr>
-              <w:t>3h</w:t>
-            </w:r>
-            <w:bookmarkStart w:id="0" w:name="_GoBack"/>
-            <w:bookmarkEnd w:id="0"/>
+              <w:t>1</w:t>
+            </w:r>
+            <w:r>
+              <w:rPr>
+                <w:lang w:val="en-US"/>
+              </w:rPr>
+              <w:t>.5h</w:t>
+            </w:r>
           </w:p>
         </w:tc>
         <w:tc>
@@ -9253,6 +9349,12 @@
                 <w:lang w:val="en-US"/>
               </w:rPr>
             </w:pPr>
+            <w:r>
+              <w:rPr>
+                <w:lang w:val="en-US"/>
+              </w:rPr>
+              <w:t>1.5</w:t>
+            </w:r>
           </w:p>
         </w:tc>
       </w:tr>
@@ -9266,6 +9368,147 @@
             <w:tcW w:w="1843" w:type="dxa"/>
             <w:tcBorders>
               <w:top w:val="single" w:sz="4" w:space="0" w:color="auto"/>
+              <w:bottom w:val="single" w:sz="4" w:space="0" w:color="auto"/>
+            </w:tcBorders>
+          </w:tcPr>
+          <w:p>
+            <w:pPr>
+              <w:jc w:val="center"/>
+              <w:rPr>
+                <w:b w:val="0"/>
+                <w:lang w:val="en-US"/>
+              </w:rPr>
+            </w:pPr>
+            <w:r>
+              <w:rPr>
+                <w:b w:val="0"/>
+                <w:lang w:val="en-US"/>
+              </w:rPr>
+              <w:t>Work on the deliverable documentation</w:t>
+            </w:r>
+            <w:r>
+              <w:rPr>
+                <w:b w:val="0"/>
+                <w:lang w:val="en-US"/>
+              </w:rPr>
+              <w:t xml:space="preserve"> and rehearsal</w:t>
+            </w:r>
+          </w:p>
+        </w:tc>
+        <w:tc>
+          <w:tcPr>
+            <w:tcW w:w="1559" w:type="dxa"/>
+            <w:tcBorders>
+              <w:top w:val="nil"/>
+              <w:bottom w:val="nil"/>
+            </w:tcBorders>
+          </w:tcPr>
+          <w:p>
+            <w:pPr>
+              <w:jc w:val="center"/>
+              <w:cnfStyle w:val="000000000000" w:firstRow="0" w:lastRow="0" w:firstColumn="0" w:lastColumn="0" w:oddVBand="0" w:evenVBand="0" w:oddHBand="0" w:evenHBand="0" w:firstRowFirstColumn="0" w:firstRowLastColumn="0" w:lastRowFirstColumn="0" w:lastRowLastColumn="0"/>
+              <w:rPr>
+                <w:lang w:val="en-US"/>
+              </w:rPr>
+            </w:pPr>
+            <w:r>
+              <w:rPr>
+                <w:lang w:val="en-US"/>
+              </w:rPr>
+              <w:t>Pablo R.</w:t>
+            </w:r>
+          </w:p>
+        </w:tc>
+        <w:tc>
+          <w:tcPr>
+            <w:tcW w:w="2694" w:type="dxa"/>
+            <w:tcBorders>
+              <w:top w:val="nil"/>
+              <w:bottom w:val="nil"/>
+            </w:tcBorders>
+          </w:tcPr>
+          <w:p>
+            <w:pPr>
+              <w:jc w:val="center"/>
+              <w:cnfStyle w:val="000000000000" w:firstRow="0" w:lastRow="0" w:firstColumn="0" w:lastColumn="0" w:oddVBand="0" w:evenVBand="0" w:oddHBand="0" w:evenHBand="0" w:firstRowFirstColumn="0" w:firstRowLastColumn="0" w:lastRowFirstColumn="0" w:lastRowLastColumn="0"/>
+              <w:rPr>
+                <w:lang w:val="en-US"/>
+              </w:rPr>
+            </w:pPr>
+            <w:r>
+              <w:rPr>
+                <w:lang w:val="en-US"/>
+              </w:rPr>
+              <w:t>Finished</w:t>
+            </w:r>
+          </w:p>
+        </w:tc>
+        <w:tc>
+          <w:tcPr>
+            <w:tcW w:w="1275" w:type="dxa"/>
+            <w:tcBorders>
+              <w:top w:val="nil"/>
+              <w:bottom w:val="nil"/>
+            </w:tcBorders>
+          </w:tcPr>
+          <w:p>
+            <w:pPr>
+              <w:jc w:val="center"/>
+              <w:cnfStyle w:val="000000000000" w:firstRow="0" w:lastRow="0" w:firstColumn="0" w:lastColumn="0" w:oddVBand="0" w:evenVBand="0" w:oddHBand="0" w:evenHBand="0" w:firstRowFirstColumn="0" w:firstRowLastColumn="0" w:lastRowFirstColumn="0" w:lastRowLastColumn="0"/>
+              <w:rPr>
+                <w:lang w:val="en-US"/>
+              </w:rPr>
+            </w:pPr>
+            <w:r>
+              <w:rPr>
+                <w:lang w:val="en-US"/>
+              </w:rPr>
+              <w:t>3h</w:t>
+            </w:r>
+          </w:p>
+        </w:tc>
+        <w:tc>
+          <w:tcPr>
+            <w:tcW w:w="1123" w:type="dxa"/>
+            <w:tcBorders>
+              <w:top w:val="nil"/>
+              <w:bottom w:val="nil"/>
+            </w:tcBorders>
+          </w:tcPr>
+          <w:p>
+            <w:pPr>
+              <w:jc w:val="center"/>
+              <w:cnfStyle w:val="000000000000" w:firstRow="0" w:lastRow="0" w:firstColumn="0" w:lastColumn="0" w:oddVBand="0" w:evenVBand="0" w:oddHBand="0" w:evenHBand="0" w:firstRowFirstColumn="0" w:firstRowLastColumn="0" w:lastRowFirstColumn="0" w:lastRowLastColumn="0"/>
+              <w:rPr>
+                <w:lang w:val="en-US"/>
+              </w:rPr>
+            </w:pPr>
+            <w:r>
+              <w:rPr>
+                <w:lang w:val="en-US"/>
+              </w:rPr>
+              <w:t>4</w:t>
+            </w:r>
+            <w:r>
+              <w:rPr>
+                <w:lang w:val="en-US"/>
+              </w:rPr>
+              <w:t>h</w:t>
+            </w:r>
+          </w:p>
+        </w:tc>
+      </w:tr>
+      <w:tr>
+        <w:trPr>
+          <w:cnfStyle w:val="000000100000" w:firstRow="0" w:lastRow="0" w:firstColumn="0" w:lastColumn="0" w:oddVBand="0" w:evenVBand="0" w:oddHBand="1" w:evenHBand="0" w:firstRowFirstColumn="0" w:firstRowLastColumn="0" w:lastRowFirstColumn="0" w:lastRowLastColumn="0"/>
+          <w:trHeight w:val="293"/>
+        </w:trPr>
+        <w:tc>
+          <w:tcPr>
+            <w:cnfStyle w:val="001000000000" w:firstRow="0" w:lastRow="0" w:firstColumn="1" w:lastColumn="0" w:oddVBand="0" w:evenVBand="0" w:oddHBand="0" w:evenHBand="0" w:firstRowFirstColumn="0" w:firstRowLastColumn="0" w:lastRowFirstColumn="0" w:lastRowLastColumn="0"/>
+            <w:tcW w:w="1843" w:type="dxa"/>
+            <w:tcBorders>
+              <w:top w:val="single" w:sz="4" w:space="0" w:color="auto"/>
             </w:tcBorders>
           </w:tcPr>
           <w:p>
@@ -9309,7 +9552,7 @@
           <w:p>
             <w:pPr>
               <w:jc w:val="center"/>
-              <w:cnfStyle w:val="000000000000" w:firstRow="0" w:lastRow="0" w:firstColumn="0" w:lastColumn="0" w:oddVBand="0" w:evenVBand="0" w:oddHBand="0" w:evenHBand="0" w:firstRowFirstColumn="0" w:firstRowLastColumn="0" w:lastRowFirstColumn="0" w:lastRowLastColumn="0"/>
+              <w:cnfStyle w:val="000000100000" w:firstRow="0" w:lastRow="0" w:firstColumn="0" w:lastColumn="0" w:oddVBand="0" w:evenVBand="0" w:oddHBand="1" w:evenHBand="0" w:firstRowFirstColumn="0" w:firstRowLastColumn="0" w:lastRowFirstColumn="0" w:lastRowLastColumn="0"/>
               <w:rPr>
                 <w:lang w:val="en-US"/>
               </w:rPr>
@@ -9332,7 +9575,7 @@
           <w:p>
             <w:pPr>
               <w:jc w:val="center"/>
-              <w:cnfStyle w:val="000000000000" w:firstRow="0" w:lastRow="0" w:firstColumn="0" w:lastColumn="0" w:oddVBand="0" w:evenVBand="0" w:oddHBand="0" w:evenHBand="0" w:firstRowFirstColumn="0" w:firstRowLastColumn="0" w:lastRowFirstColumn="0" w:lastRowLastColumn="0"/>
+              <w:cnfStyle w:val="000000100000" w:firstRow="0" w:lastRow="0" w:firstColumn="0" w:lastColumn="0" w:oddVBand="0" w:evenVBand="0" w:oddHBand="1" w:evenHBand="0" w:firstRowFirstColumn="0" w:firstRowLastColumn="0" w:lastRowFirstColumn="0" w:lastRowLastColumn="0"/>
               <w:rPr>
                 <w:lang w:val="en-US"/>
               </w:rPr>
@@ -9355,16 +9598,22 @@
           <w:p>
             <w:pPr>
               <w:jc w:val="center"/>
-              <w:cnfStyle w:val="000000000000" w:firstRow="0" w:lastRow="0" w:firstColumn="0" w:lastColumn="0" w:oddVBand="0" w:evenVBand="0" w:oddHBand="0" w:evenHBand="0" w:firstRowFirstColumn="0" w:firstRowLastColumn="0" w:lastRowFirstColumn="0" w:lastRowLastColumn="0"/>
-              <w:rPr>
-                <w:lang w:val="en-US"/>
-              </w:rPr>
-            </w:pPr>
-            <w:r>
-              <w:rPr>
-                <w:lang w:val="en-US"/>
-              </w:rPr>
-              <w:t>2.5h</w:t>
+              <w:cnfStyle w:val="000000100000" w:firstRow="0" w:lastRow="0" w:firstColumn="0" w:lastColumn="0" w:oddVBand="0" w:evenVBand="0" w:oddHBand="1" w:evenHBand="0" w:firstRowFirstColumn="0" w:firstRowLastColumn="0" w:lastRowFirstColumn="0" w:lastRowLastColumn="0"/>
+              <w:rPr>
+                <w:lang w:val="en-US"/>
+              </w:rPr>
+            </w:pPr>
+            <w:r>
+              <w:rPr>
+                <w:lang w:val="en-US"/>
+              </w:rPr>
+              <w:t>3</w:t>
+            </w:r>
+            <w:r>
+              <w:rPr>
+                <w:lang w:val="en-US"/>
+              </w:rPr>
+              <w:t>h</w:t>
             </w:r>
           </w:p>
         </w:tc>
@@ -9378,11 +9627,23 @@
           <w:p>
             <w:pPr>
               <w:jc w:val="center"/>
-              <w:cnfStyle w:val="000000000000" w:firstRow="0" w:lastRow="0" w:firstColumn="0" w:lastColumn="0" w:oddVBand="0" w:evenVBand="0" w:oddHBand="0" w:evenHBand="0" w:firstRowFirstColumn="0" w:firstRowLastColumn="0" w:lastRowFirstColumn="0" w:lastRowLastColumn="0"/>
-              <w:rPr>
-                <w:lang w:val="en-US"/>
-              </w:rPr>
-            </w:pPr>
+              <w:cnfStyle w:val="000000100000" w:firstRow="0" w:lastRow="0" w:firstColumn="0" w:lastColumn="0" w:oddVBand="0" w:evenVBand="0" w:oddHBand="1" w:evenHBand="0" w:firstRowFirstColumn="0" w:firstRowLastColumn="0" w:lastRowFirstColumn="0" w:lastRowLastColumn="0"/>
+              <w:rPr>
+                <w:lang w:val="en-US"/>
+              </w:rPr>
+            </w:pPr>
+            <w:r>
+              <w:rPr>
+                <w:lang w:val="en-US"/>
+              </w:rPr>
+              <w:t>5.</w:t>
+            </w:r>
+            <w:r>
+              <w:rPr>
+                <w:lang w:val="en-US"/>
+              </w:rPr>
+              <w:t>5</w:t>
+            </w:r>
           </w:p>
         </w:tc>
       </w:tr>
@@ -9393,6 +9654,754 @@
           <w:lang w:val="en-US"/>
         </w:rPr>
       </w:pPr>
+      <w:r>
+        <w:rPr>
+          <w:lang w:val="en-US"/>
+        </w:rPr>
+        <w:t>The reasons why some of the tasks could not be carried out are the following:</w:t>
+      </w:r>
+    </w:p>
+    <w:p>
+      <w:pPr>
+        <w:pStyle w:val="Prrafodelista"/>
+        <w:numPr>
+          <w:ilvl w:val="0"/>
+          <w:numId w:val="18"/>
+        </w:numPr>
+        <w:rPr>
+          <w:lang w:val="en-US"/>
+        </w:rPr>
+      </w:pPr>
+      <w:r>
+        <w:rPr>
+          <w:lang w:val="en-US"/>
+        </w:rPr>
+        <w:t>Due to conflicts between lists pagination and searching capsules we decided not to include pagination in our product for this sprint even if it was basically done in order to avoid unexpected errors when listing or searching for capsules. The root of this problem was that both tasks started relati</w:t>
+      </w:r>
+      <w:r>
+        <w:rPr>
+          <w:lang w:val="en-US"/>
+        </w:rPr>
+        <w:t>vely near the end of the sprint and lack of coordination between the developers working on these features.</w:t>
+      </w:r>
+    </w:p>
+    <w:p>
+      <w:pPr>
+        <w:pStyle w:val="Prrafodelista"/>
+        <w:numPr>
+          <w:ilvl w:val="0"/>
+          <w:numId w:val="18"/>
+        </w:numPr>
+        <w:rPr>
+          <w:lang w:val="en-US"/>
+        </w:rPr>
+      </w:pPr>
+      <w:r>
+        <w:rPr>
+          <w:lang w:val="en-US"/>
+        </w:rPr>
+        <w:lastRenderedPageBreak/>
+        <w:t>Social network integration was postponed. The member who was in charge of this feature spent time investigating how to implement it, but reached the conclusion that it would not be completely ready before the deadline, and that it was much more important to carry out his other tasks instead of focusing in one that probably would not be finished in time, so our team agreed to leave this feature for the next sprint.</w:t>
+      </w:r>
+    </w:p>
+    <w:p>
+      <w:pPr>
+        <w:rPr>
+          <w:lang w:val="en-US"/>
+        </w:rPr>
+      </w:pPr>
+      <w:r>
+        <w:rPr>
+          <w:lang w:val="en-US"/>
+        </w:rPr>
+        <w:t>The performance ratios of our team members at the end of the sprint was the following:</w:t>
+      </w:r>
+    </w:p>
+    <w:p>
+      <w:pPr>
+        <w:pStyle w:val="Prrafodelista"/>
+        <w:numPr>
+          <w:ilvl w:val="0"/>
+          <w:numId w:val="18"/>
+        </w:numPr>
+        <w:rPr>
+          <w:lang w:val="en-US"/>
+        </w:rPr>
+      </w:pPr>
+      <w:r>
+        <w:rPr>
+          <w:lang w:val="en-US"/>
+        </w:rPr>
+        <w:t xml:space="preserve">Adrián </w:t>
+      </w:r>
+      <w:proofErr w:type="spellStart"/>
+      <w:r>
+        <w:rPr>
+          <w:lang w:val="en-US"/>
+        </w:rPr>
+        <w:t>Cantón</w:t>
+      </w:r>
+      <w:proofErr w:type="spellEnd"/>
+      <w:r>
+        <w:rPr>
+          <w:lang w:val="en-US"/>
+        </w:rPr>
+        <w:t>: 1.3</w:t>
+      </w:r>
+      <w:r>
+        <w:rPr>
+          <w:lang w:val="en-US"/>
+        </w:rPr>
+        <w:t>1</w:t>
+      </w:r>
+    </w:p>
+    <w:p>
+      <w:pPr>
+        <w:pStyle w:val="Prrafodelista"/>
+        <w:numPr>
+          <w:ilvl w:val="0"/>
+          <w:numId w:val="18"/>
+        </w:numPr>
+        <w:rPr>
+          <w:lang w:val="en-US"/>
+        </w:rPr>
+      </w:pPr>
+      <w:r>
+        <w:rPr>
+          <w:lang w:val="en-US"/>
+        </w:rPr>
+        <w:t>Daniel Carpio: 1.0</w:t>
+      </w:r>
+      <w:r>
+        <w:rPr>
+          <w:lang w:val="en-US"/>
+        </w:rPr>
+        <w:t>2</w:t>
+      </w:r>
+    </w:p>
+    <w:p>
+      <w:pPr>
+        <w:pStyle w:val="Prrafodelista"/>
+        <w:numPr>
+          <w:ilvl w:val="0"/>
+          <w:numId w:val="18"/>
+        </w:numPr>
+        <w:rPr>
+          <w:lang w:val="en-US"/>
+        </w:rPr>
+      </w:pPr>
+      <w:r>
+        <w:rPr>
+          <w:lang w:val="en-US"/>
+        </w:rPr>
+        <w:t>Rafael F: 0.6</w:t>
+      </w:r>
+      <w:r>
+        <w:rPr>
+          <w:lang w:val="en-US"/>
+        </w:rPr>
+        <w:t>0</w:t>
+      </w:r>
+    </w:p>
+    <w:p>
+      <w:pPr>
+        <w:pStyle w:val="Prrafodelista"/>
+        <w:numPr>
+          <w:ilvl w:val="0"/>
+          <w:numId w:val="18"/>
+        </w:numPr>
+        <w:rPr>
+          <w:lang w:val="en-US"/>
+        </w:rPr>
+      </w:pPr>
+      <w:r>
+        <w:rPr>
+          <w:lang w:val="en-US"/>
+        </w:rPr>
+        <w:t>Pablo R: 0.</w:t>
+      </w:r>
+      <w:r>
+        <w:rPr>
+          <w:lang w:val="en-US"/>
+        </w:rPr>
+        <w:t>77</w:t>
+      </w:r>
+    </w:p>
+    <w:p>
+      <w:pPr>
+        <w:pStyle w:val="Prrafodelista"/>
+        <w:numPr>
+          <w:ilvl w:val="0"/>
+          <w:numId w:val="18"/>
+        </w:numPr>
+        <w:rPr>
+          <w:lang w:val="en-US"/>
+        </w:rPr>
+      </w:pPr>
+      <w:r>
+        <w:rPr>
+          <w:lang w:val="en-US"/>
+        </w:rPr>
+        <w:t xml:space="preserve">Juan R: </w:t>
+      </w:r>
+      <w:r>
+        <w:rPr>
+          <w:lang w:val="en-US"/>
+        </w:rPr>
+        <w:t>0.87</w:t>
+      </w:r>
+    </w:p>
+    <w:p>
+      <w:pPr>
+        <w:rPr>
+          <w:lang w:val="en-US"/>
+        </w:rPr>
+      </w:pPr>
+      <w:r>
+        <w:rPr>
+          <w:lang w:val="en-US"/>
+        </w:rPr>
+        <w:t xml:space="preserve">With these results we </w:t>
+      </w:r>
+      <w:proofErr w:type="gramStart"/>
+      <w:r>
+        <w:rPr>
+          <w:lang w:val="en-US"/>
+        </w:rPr>
+        <w:t>came to the conclusion</w:t>
+      </w:r>
+      <w:proofErr w:type="gramEnd"/>
+      <w:r>
+        <w:rPr>
+          <w:lang w:val="en-US"/>
+        </w:rPr>
+        <w:t xml:space="preserve"> that our performance has not improved but worsened, but it still was within acceptable limit. We think that our main problem is that our time estimations are very poor and that we were unable to focus the scope of the sprint correctly. For this reason, during our review meeting we came to the conclusion that we need a more detailed planification of our next sprint </w:t>
+      </w:r>
+      <w:r>
+        <w:rPr>
+          <w:lang w:val="en-US"/>
+        </w:rPr>
+        <w:t xml:space="preserve">and that we should try to limit the features that are going to be added so we don’t start working on them to eventually postpone them because we realize later that it will not be possible finishing </w:t>
+      </w:r>
+      <w:bookmarkStart w:id="0" w:name="_GoBack"/>
+      <w:bookmarkEnd w:id="0"/>
+      <w:r>
+        <w:rPr>
+          <w:lang w:val="en-US"/>
+        </w:rPr>
+        <w:t>them for this sprint.</w:t>
+      </w:r>
+    </w:p>
+    <w:p>
+      <w:pPr>
+        <w:pStyle w:val="Ttulo1"/>
+        <w:rPr>
+          <w:lang w:val="en-US"/>
+        </w:rPr>
+      </w:pPr>
+      <w:r>
+        <w:rPr>
+          <w:lang w:val="en-US"/>
+        </w:rPr>
+        <w:t>Lessons learnt</w:t>
+      </w:r>
+    </w:p>
+    <w:p>
+      <w:r>
+        <w:t>Paginación incompatible con la b</w:t>
+      </w:r>
+      <w:r>
+        <w:t>úsqueda.</w:t>
+      </w:r>
+    </w:p>
+    <w:p>
+      <w:r>
+        <w:t xml:space="preserve">No hemos sabido diferenciar los casos de uso </w:t>
+      </w:r>
+      <w:proofErr w:type="spellStart"/>
+      <w:r>
+        <w:t>core</w:t>
+      </w:r>
+      <w:proofErr w:type="spellEnd"/>
+      <w:r>
+        <w:t xml:space="preserve"> del resto</w:t>
+      </w:r>
+    </w:p>
+    <w:p>
+      <w:r>
+        <w:t>Hemos abarcado demasiado</w:t>
+      </w:r>
+    </w:p>
+    <w:p>
+      <w:r>
+        <w:t xml:space="preserve">No se han hecho las capsulas bien usando </w:t>
+      </w:r>
+      <w:proofErr w:type="gramStart"/>
+      <w:r>
+        <w:t>objetos formulario</w:t>
+      </w:r>
+      <w:proofErr w:type="gramEnd"/>
+    </w:p>
+    <w:p>
+      <w:r>
+        <w:t xml:space="preserve">Dividir el archivo </w:t>
+      </w:r>
+      <w:proofErr w:type="spellStart"/>
+      <w:r>
+        <w:t>views</w:t>
+      </w:r>
+      <w:proofErr w:type="spellEnd"/>
+      <w:r>
+        <w:t xml:space="preserve"> un poco para que no esté todo agrupado y haya menos conflicto</w:t>
+      </w:r>
+    </w:p>
+    <w:p/>
+    <w:p/>
+    <w:p>
+      <w:pPr>
+        <w:pStyle w:val="Ttulo1"/>
+        <w:rPr>
+          <w:lang w:val="en-US"/>
+        </w:rPr>
+      </w:pPr>
+      <w:r>
+        <w:rPr>
+          <w:lang w:val="en-US"/>
+        </w:rPr>
+        <w:t>Items produced as result of the sprint</w:t>
+      </w:r>
+    </w:p>
+    <w:p>
+      <w:pPr>
+        <w:rPr>
+          <w:lang w:val="en-US"/>
+        </w:rPr>
+      </w:pPr>
+    </w:p>
+    <w:p>
+      <w:pPr>
+        <w:pStyle w:val="Ttulo1"/>
+        <w:rPr>
+          <w:lang w:val="en-US"/>
+        </w:rPr>
+      </w:pPr>
+      <w:r>
+        <w:rPr>
+          <w:lang w:val="en-US"/>
+        </w:rPr>
+        <w:t>Sprint 2 planning</w:t>
+      </w:r>
+    </w:p>
+    <w:p>
+      <w:r>
+        <w:t xml:space="preserve">Local </w:t>
+      </w:r>
+      <w:proofErr w:type="spellStart"/>
+      <w:proofErr w:type="gramStart"/>
+      <w:r>
+        <w:t>settings</w:t>
+      </w:r>
+      <w:r>
+        <w:t>:Dani</w:t>
+      </w:r>
+      <w:proofErr w:type="spellEnd"/>
+      <w:proofErr w:type="gramEnd"/>
+      <w:r>
+        <w:t xml:space="preserve"> 30min</w:t>
+      </w:r>
+    </w:p>
+    <w:p>
+      <w:r>
+        <w:t xml:space="preserve">Registro de </w:t>
+      </w:r>
+      <w:proofErr w:type="spellStart"/>
+      <w:proofErr w:type="gramStart"/>
+      <w:r>
+        <w:t>usuario</w:t>
+      </w:r>
+      <w:r>
+        <w:t>:Juan</w:t>
+      </w:r>
+      <w:proofErr w:type="spellEnd"/>
+      <w:proofErr w:type="gramEnd"/>
+      <w:r>
+        <w:t xml:space="preserve"> 1.30 h</w:t>
+      </w:r>
+    </w:p>
+    <w:p>
+      <w:r>
+        <w:t xml:space="preserve">Método de pago </w:t>
+      </w:r>
+      <w:r>
+        <w:t xml:space="preserve">y restricciones de las </w:t>
+      </w:r>
+      <w:proofErr w:type="spellStart"/>
+      <w:proofErr w:type="gramStart"/>
+      <w:r>
+        <w:t>paginas:Adri</w:t>
+      </w:r>
+      <w:proofErr w:type="spellEnd"/>
+      <w:proofErr w:type="gramEnd"/>
+      <w:r>
+        <w:t xml:space="preserve"> 6h</w:t>
+      </w:r>
+    </w:p>
+    <w:p>
+      <w:proofErr w:type="spellStart"/>
+      <w:r>
+        <w:t>Admin</w:t>
+      </w:r>
+      <w:proofErr w:type="spellEnd"/>
+      <w:r>
+        <w:t xml:space="preserve"> </w:t>
+      </w:r>
+      <w:proofErr w:type="spellStart"/>
+      <w:r>
+        <w:t>dashboard</w:t>
+      </w:r>
+      <w:proofErr w:type="spellEnd"/>
+      <w:r>
+        <w:t xml:space="preserve"> y banear </w:t>
+      </w:r>
+      <w:proofErr w:type="spellStart"/>
+      <w:proofErr w:type="gramStart"/>
+      <w:r>
+        <w:t>u</w:t>
+      </w:r>
+      <w:r>
+        <w:t>suarios</w:t>
+      </w:r>
+      <w:r>
+        <w:t>:Juan</w:t>
+      </w:r>
+      <w:proofErr w:type="spellEnd"/>
+      <w:proofErr w:type="gramEnd"/>
+      <w:r>
+        <w:t xml:space="preserve"> 3.30</w:t>
+      </w:r>
+    </w:p>
+    <w:p>
+      <w:r>
+        <w:t xml:space="preserve">Redes </w:t>
+      </w:r>
+      <w:proofErr w:type="spellStart"/>
+      <w:proofErr w:type="gramStart"/>
+      <w:r>
+        <w:t>sociales</w:t>
+      </w:r>
+      <w:r>
+        <w:t>:Rafa</w:t>
+      </w:r>
+      <w:proofErr w:type="spellEnd"/>
+      <w:proofErr w:type="gramEnd"/>
+      <w:r>
+        <w:t xml:space="preserve"> 5</w:t>
+      </w:r>
+    </w:p>
+    <w:p/>
+    <w:p>
+      <w:r>
+        <w:t xml:space="preserve">Página de </w:t>
+      </w:r>
+      <w:proofErr w:type="spellStart"/>
+      <w:r>
+        <w:t>my</w:t>
+      </w:r>
+      <w:proofErr w:type="spellEnd"/>
+      <w:r>
+        <w:t xml:space="preserve"> </w:t>
+      </w:r>
+      <w:proofErr w:type="spellStart"/>
+      <w:r>
+        <w:t>account</w:t>
+      </w:r>
+      <w:proofErr w:type="spellEnd"/>
+      <w:r>
+        <w:t>:</w:t>
+      </w:r>
+    </w:p>
+    <w:p>
+      <w:pPr>
+        <w:pStyle w:val="Prrafodelista"/>
+        <w:numPr>
+          <w:ilvl w:val="0"/>
+          <w:numId w:val="19"/>
+        </w:numPr>
+      </w:pPr>
+      <w:r>
+        <w:lastRenderedPageBreak/>
+        <w:t xml:space="preserve">Editar redes </w:t>
+      </w:r>
+      <w:proofErr w:type="spellStart"/>
+      <w:proofErr w:type="gramStart"/>
+      <w:r>
+        <w:t>sociales</w:t>
+      </w:r>
+      <w:r>
+        <w:t>:Rafa</w:t>
+      </w:r>
+      <w:proofErr w:type="spellEnd"/>
+      <w:proofErr w:type="gramEnd"/>
+      <w:r>
+        <w:t xml:space="preserve"> 2</w:t>
+      </w:r>
+    </w:p>
+    <w:p>
+      <w:pPr>
+        <w:pStyle w:val="Prrafodelista"/>
+        <w:numPr>
+          <w:ilvl w:val="0"/>
+          <w:numId w:val="19"/>
+        </w:numPr>
+      </w:pPr>
+      <w:r>
+        <w:t xml:space="preserve">Editar correo de </w:t>
+      </w:r>
+      <w:proofErr w:type="spellStart"/>
+      <w:proofErr w:type="gramStart"/>
+      <w:r>
+        <w:t>aviso</w:t>
+      </w:r>
+      <w:r>
+        <w:t>:Juan</w:t>
+      </w:r>
+      <w:proofErr w:type="spellEnd"/>
+      <w:proofErr w:type="gramEnd"/>
+      <w:r>
+        <w:t xml:space="preserve"> 1</w:t>
+      </w:r>
+    </w:p>
+    <w:p>
+      <w:r>
+        <w:t xml:space="preserve">Llevar a cabo plan de </w:t>
+      </w:r>
+      <w:proofErr w:type="spellStart"/>
+      <w:proofErr w:type="gramStart"/>
+      <w:r>
+        <w:t>pilotaje</w:t>
+      </w:r>
+      <w:r>
+        <w:t>:Adri</w:t>
+      </w:r>
+      <w:proofErr w:type="spellEnd"/>
+      <w:proofErr w:type="gramEnd"/>
+      <w:r>
+        <w:t xml:space="preserve">  -</w:t>
+      </w:r>
+    </w:p>
+    <w:p>
+      <w:r>
+        <w:t xml:space="preserve">Mejorar </w:t>
+      </w:r>
+      <w:proofErr w:type="spellStart"/>
+      <w:proofErr w:type="gramStart"/>
+      <w:r>
+        <w:t>automatizaciones</w:t>
+      </w:r>
+      <w:r>
+        <w:t>:Pablo</w:t>
+      </w:r>
+      <w:proofErr w:type="spellEnd"/>
+      <w:proofErr w:type="gramEnd"/>
+      <w:r>
+        <w:t xml:space="preserve"> </w:t>
+      </w:r>
+    </w:p>
+    <w:p>
+      <w:r>
+        <w:t xml:space="preserve">Borrar capsulas </w:t>
+      </w:r>
+      <w:proofErr w:type="spellStart"/>
+      <w:proofErr w:type="gramStart"/>
+      <w:r>
+        <w:t>caducadas</w:t>
+      </w:r>
+      <w:r>
+        <w:t>:Pablo</w:t>
+      </w:r>
+      <w:proofErr w:type="spellEnd"/>
+      <w:proofErr w:type="gramEnd"/>
+    </w:p>
+    <w:p>
+      <w:r>
+        <w:t xml:space="preserve">Avisar antes de </w:t>
+      </w:r>
+      <w:proofErr w:type="spellStart"/>
+      <w:proofErr w:type="gramStart"/>
+      <w:r>
+        <w:t>expiración:Pablo</w:t>
+      </w:r>
+      <w:proofErr w:type="spellEnd"/>
+      <w:proofErr w:type="gramEnd"/>
+    </w:p>
+    <w:p/>
+    <w:p>
+      <w:r>
+        <w:t xml:space="preserve">Terminar </w:t>
+      </w:r>
+      <w:proofErr w:type="spellStart"/>
+      <w:proofErr w:type="gramStart"/>
+      <w:r>
+        <w:t>paginación</w:t>
+      </w:r>
+      <w:r>
+        <w:t>:Juan</w:t>
+      </w:r>
+      <w:proofErr w:type="spellEnd"/>
+      <w:proofErr w:type="gramEnd"/>
+      <w:r>
+        <w:t xml:space="preserve"> 1.30</w:t>
+      </w:r>
+    </w:p>
+    <w:p>
+      <w:r>
+        <w:t>Usar objeto formulario</w:t>
+      </w:r>
+      <w:r>
+        <w:t>: Adri</w:t>
+      </w:r>
+      <w:r>
+        <w:t xml:space="preserve"> 4</w:t>
+      </w:r>
+    </w:p>
+    <w:p>
+      <w:pPr>
+        <w:rPr>
+          <w:lang w:val="en-US"/>
+        </w:rPr>
+      </w:pPr>
+      <w:r>
+        <w:rPr>
+          <w:lang w:val="en-US"/>
+        </w:rPr>
+        <w:t xml:space="preserve">Meter </w:t>
+      </w:r>
+      <w:proofErr w:type="spellStart"/>
+      <w:proofErr w:type="gramStart"/>
+      <w:r>
+        <w:rPr>
+          <w:lang w:val="en-US"/>
+        </w:rPr>
+        <w:t>sonarcloud</w:t>
+      </w:r>
+      <w:r>
+        <w:rPr>
+          <w:lang w:val="en-US"/>
+        </w:rPr>
+        <w:t>:Adri</w:t>
+      </w:r>
+      <w:proofErr w:type="spellEnd"/>
+      <w:proofErr w:type="gramEnd"/>
+      <w:r>
+        <w:rPr>
+          <w:lang w:val="en-US"/>
+        </w:rPr>
+        <w:t xml:space="preserve"> 2</w:t>
+      </w:r>
+    </w:p>
+    <w:p>
+      <w:pPr>
+        <w:rPr>
+          <w:lang w:val="en-US"/>
+        </w:rPr>
+      </w:pPr>
+      <w:proofErr w:type="spellStart"/>
+      <w:proofErr w:type="gramStart"/>
+      <w:r>
+        <w:rPr>
+          <w:lang w:val="en-US"/>
+        </w:rPr>
+        <w:t>Jmeter:</w:t>
+      </w:r>
+      <w:r>
+        <w:rPr>
+          <w:lang w:val="en-US"/>
+        </w:rPr>
+        <w:t>Pablo</w:t>
+      </w:r>
+      <w:proofErr w:type="spellEnd"/>
+      <w:proofErr w:type="gramEnd"/>
+    </w:p>
+    <w:p>
+      <w:r>
+        <w:t xml:space="preserve">Front </w:t>
+      </w:r>
+      <w:proofErr w:type="spellStart"/>
+      <w:proofErr w:type="gramStart"/>
+      <w:r>
+        <w:t>end</w:t>
+      </w:r>
+      <w:r>
+        <w:t>:dani</w:t>
+      </w:r>
+      <w:proofErr w:type="spellEnd"/>
+      <w:proofErr w:type="gramEnd"/>
+      <w:r>
+        <w:t xml:space="preserve"> 1</w:t>
+      </w:r>
+      <w:r>
+        <w:t>4</w:t>
+      </w:r>
+    </w:p>
+    <w:p>
+      <w:proofErr w:type="spellStart"/>
+      <w:r>
+        <w:t>Powerpoint</w:t>
+      </w:r>
+      <w:proofErr w:type="spellEnd"/>
+      <w:r>
+        <w:t xml:space="preserve"> y </w:t>
+      </w:r>
+      <w:proofErr w:type="spellStart"/>
+      <w:proofErr w:type="gramStart"/>
+      <w:r>
+        <w:t>documentación</w:t>
+      </w:r>
+      <w:r>
+        <w:t>:Pablo</w:t>
+      </w:r>
+      <w:proofErr w:type="spellEnd"/>
+      <w:proofErr w:type="gramEnd"/>
+      <w:r>
+        <w:t xml:space="preserve"> y Rafa</w:t>
+      </w:r>
+      <w:r>
+        <w:t xml:space="preserve"> </w:t>
+      </w:r>
+      <w:proofErr w:type="spellStart"/>
+      <w:r>
+        <w:t>Powerpoint</w:t>
+      </w:r>
+      <w:proofErr w:type="spellEnd"/>
+      <w:r>
+        <w:t xml:space="preserve"> x2: 3x2  </w:t>
+      </w:r>
+      <w:proofErr w:type="spellStart"/>
+      <w:r>
+        <w:t>Doc</w:t>
+      </w:r>
+      <w:proofErr w:type="spellEnd"/>
+      <w:r>
+        <w:t xml:space="preserve"> y ensayos: -</w:t>
+      </w:r>
+    </w:p>
+    <w:p>
+      <w:r>
+        <w:t>Reuniones:</w:t>
+      </w:r>
+    </w:p>
+    <w:p>
+      <w:pPr>
+        <w:pStyle w:val="Ttulo1"/>
+      </w:pPr>
+      <w:proofErr w:type="spellStart"/>
+      <w:r>
+        <w:t>Piloting</w:t>
+      </w:r>
+      <w:proofErr w:type="spellEnd"/>
+      <w:r>
+        <w:t xml:space="preserve"> plan</w:t>
+      </w:r>
     </w:p>
     <w:sectPr>
       <w:headerReference w:type="default" r:id="rId13"/>
@@ -10282,6 +11291,119 @@
     </w:lvl>
   </w:abstractNum>
   <w:abstractNum w:abstractNumId="3" w15:restartNumberingAfterBreak="0">
+    <w:nsid w:val="1C1F100E"/>
+    <w:multiLevelType w:val="hybridMultilevel"/>
+    <w:tmpl w:val="222C5BB8"/>
+    <w:lvl w:ilvl="0" w:tplc="0C0A0001">
+      <w:start w:val="1"/>
+      <w:numFmt w:val="bullet"/>
+      <w:lvlText w:val=""/>
+      <w:lvlJc w:val="left"/>
+      <w:pPr>
+        <w:ind w:left="720" w:hanging="360"/>
+      </w:pPr>
+      <w:rPr>
+        <w:rFonts w:ascii="Symbol" w:hAnsi="Symbol" w:hint="default"/>
+      </w:rPr>
+    </w:lvl>
+    <w:lvl w:ilvl="1" w:tplc="0C0A0003" w:tentative="1">
+      <w:start w:val="1"/>
+      <w:numFmt w:val="bullet"/>
+      <w:lvlText w:val="o"/>
+      <w:lvlJc w:val="left"/>
+      <w:pPr>
+        <w:ind w:left="1440" w:hanging="360"/>
+      </w:pPr>
+      <w:rPr>
+        <w:rFonts w:ascii="Courier New" w:hAnsi="Courier New" w:cs="Courier New" w:hint="default"/>
+      </w:rPr>
+    </w:lvl>
+    <w:lvl w:ilvl="2" w:tplc="0C0A0005" w:tentative="1">
+      <w:start w:val="1"/>
+      <w:numFmt w:val="bullet"/>
+      <w:lvlText w:val=""/>
+      <w:lvlJc w:val="left"/>
+      <w:pPr>
+        <w:ind w:left="2160" w:hanging="360"/>
+      </w:pPr>
+      <w:rPr>
+        <w:rFonts w:ascii="Wingdings" w:hAnsi="Wingdings" w:hint="default"/>
+      </w:rPr>
+    </w:lvl>
+    <w:lvl w:ilvl="3" w:tplc="0C0A0001" w:tentative="1">
+      <w:start w:val="1"/>
+      <w:numFmt w:val="bullet"/>
+      <w:lvlText w:val=""/>
+      <w:lvlJc w:val="left"/>
+      <w:pPr>
+        <w:ind w:left="2880" w:hanging="360"/>
+      </w:pPr>
+      <w:rPr>
+        <w:rFonts w:ascii="Symbol" w:hAnsi="Symbol" w:hint="default"/>
+      </w:rPr>
+    </w:lvl>
+    <w:lvl w:ilvl="4" w:tplc="0C0A0003" w:tentative="1">
+      <w:start w:val="1"/>
+      <w:numFmt w:val="bullet"/>
+      <w:lvlText w:val="o"/>
+      <w:lvlJc w:val="left"/>
+      <w:pPr>
+        <w:ind w:left="3600" w:hanging="360"/>
+      </w:pPr>
+      <w:rPr>
+        <w:rFonts w:ascii="Courier New" w:hAnsi="Courier New" w:cs="Courier New" w:hint="default"/>
+      </w:rPr>
+    </w:lvl>
+    <w:lvl w:ilvl="5" w:tplc="0C0A0005" w:tentative="1">
+      <w:start w:val="1"/>
+      <w:numFmt w:val="bullet"/>
+      <w:lvlText w:val=""/>
+      <w:lvlJc w:val="left"/>
+      <w:pPr>
+        <w:ind w:left="4320" w:hanging="360"/>
+      </w:pPr>
+      <w:rPr>
+        <w:rFonts w:ascii="Wingdings" w:hAnsi="Wingdings" w:hint="default"/>
+      </w:rPr>
+    </w:lvl>
+    <w:lvl w:ilvl="6" w:tplc="0C0A0001" w:tentative="1">
+      <w:start w:val="1"/>
+      <w:numFmt w:val="bullet"/>
+      <w:lvlText w:val=""/>
+      <w:lvlJc w:val="left"/>
+      <w:pPr>
+        <w:ind w:left="5040" w:hanging="360"/>
+      </w:pPr>
+      <w:rPr>
+        <w:rFonts w:ascii="Symbol" w:hAnsi="Symbol" w:hint="default"/>
+      </w:rPr>
+    </w:lvl>
+    <w:lvl w:ilvl="7" w:tplc="0C0A0003" w:tentative="1">
+      <w:start w:val="1"/>
+      <w:numFmt w:val="bullet"/>
+      <w:lvlText w:val="o"/>
+      <w:lvlJc w:val="left"/>
+      <w:pPr>
+        <w:ind w:left="5760" w:hanging="360"/>
+      </w:pPr>
+      <w:rPr>
+        <w:rFonts w:ascii="Courier New" w:hAnsi="Courier New" w:cs="Courier New" w:hint="default"/>
+      </w:rPr>
+    </w:lvl>
+    <w:lvl w:ilvl="8" w:tplc="0C0A0005" w:tentative="1">
+      <w:start w:val="1"/>
+      <w:numFmt w:val="bullet"/>
+      <w:lvlText w:val=""/>
+      <w:lvlJc w:val="left"/>
+      <w:pPr>
+        <w:ind w:left="6480" w:hanging="360"/>
+      </w:pPr>
+      <w:rPr>
+        <w:rFonts w:ascii="Wingdings" w:hAnsi="Wingdings" w:hint="default"/>
+      </w:rPr>
+    </w:lvl>
+  </w:abstractNum>
+  <w:abstractNum w:abstractNumId="4" w15:restartNumberingAfterBreak="0">
     <w:nsid w:val="208C4150"/>
     <w:multiLevelType w:val="hybridMultilevel"/>
     <w:tmpl w:val="970C378A"/>
@@ -10394,7 +11516,7 @@
       </w:rPr>
     </w:lvl>
   </w:abstractNum>
-  <w:abstractNum w:abstractNumId="4" w15:restartNumberingAfterBreak="0">
+  <w:abstractNum w:abstractNumId="5" w15:restartNumberingAfterBreak="0">
     <w:nsid w:val="23BB0351"/>
     <w:multiLevelType w:val="hybridMultilevel"/>
     <w:tmpl w:val="B4E4321C"/>
@@ -10507,7 +11629,7 @@
       </w:rPr>
     </w:lvl>
   </w:abstractNum>
-  <w:abstractNum w:abstractNumId="5" w15:restartNumberingAfterBreak="0">
+  <w:abstractNum w:abstractNumId="6" w15:restartNumberingAfterBreak="0">
     <w:nsid w:val="2B8E2269"/>
     <w:multiLevelType w:val="hybridMultilevel"/>
     <w:tmpl w:val="85E88218"/>
@@ -10620,7 +11742,7 @@
       </w:rPr>
     </w:lvl>
   </w:abstractNum>
-  <w:abstractNum w:abstractNumId="6" w15:restartNumberingAfterBreak="0">
+  <w:abstractNum w:abstractNumId="7" w15:restartNumberingAfterBreak="0">
     <w:nsid w:val="3D1C217D"/>
     <w:multiLevelType w:val="hybridMultilevel"/>
     <w:tmpl w:val="D22C5C6C"/>
@@ -10733,7 +11855,7 @@
       </w:rPr>
     </w:lvl>
   </w:abstractNum>
-  <w:abstractNum w:abstractNumId="7" w15:restartNumberingAfterBreak="0">
+  <w:abstractNum w:abstractNumId="8" w15:restartNumberingAfterBreak="0">
     <w:nsid w:val="3EE101F2"/>
     <w:multiLevelType w:val="hybridMultilevel"/>
     <w:tmpl w:val="79F4FD60"/>
@@ -10846,7 +11968,7 @@
       </w:rPr>
     </w:lvl>
   </w:abstractNum>
-  <w:abstractNum w:abstractNumId="8" w15:restartNumberingAfterBreak="0">
+  <w:abstractNum w:abstractNumId="9" w15:restartNumberingAfterBreak="0">
     <w:nsid w:val="40E12701"/>
     <w:multiLevelType w:val="hybridMultilevel"/>
     <w:tmpl w:val="FE18749E"/>
@@ -10959,7 +12081,7 @@
       </w:rPr>
     </w:lvl>
   </w:abstractNum>
-  <w:abstractNum w:abstractNumId="9" w15:restartNumberingAfterBreak="0">
+  <w:abstractNum w:abstractNumId="10" w15:restartNumberingAfterBreak="0">
     <w:nsid w:val="4B5408E0"/>
     <w:multiLevelType w:val="hybridMultilevel"/>
     <w:tmpl w:val="66C05E5A"/>
@@ -11072,7 +12194,7 @@
       </w:rPr>
     </w:lvl>
   </w:abstractNum>
-  <w:abstractNum w:abstractNumId="10" w15:restartNumberingAfterBreak="0">
+  <w:abstractNum w:abstractNumId="11" w15:restartNumberingAfterBreak="0">
     <w:nsid w:val="4EB70E0E"/>
     <w:multiLevelType w:val="hybridMultilevel"/>
     <w:tmpl w:val="DFBE2CF8"/>
@@ -11185,7 +12307,7 @@
       </w:rPr>
     </w:lvl>
   </w:abstractNum>
-  <w:abstractNum w:abstractNumId="11" w15:restartNumberingAfterBreak="0">
+  <w:abstractNum w:abstractNumId="12" w15:restartNumberingAfterBreak="0">
     <w:nsid w:val="4FCE6903"/>
     <w:multiLevelType w:val="hybridMultilevel"/>
     <w:tmpl w:val="F0906C1E"/>
@@ -11298,7 +12420,7 @@
       </w:rPr>
     </w:lvl>
   </w:abstractNum>
-  <w:abstractNum w:abstractNumId="12" w15:restartNumberingAfterBreak="0">
+  <w:abstractNum w:abstractNumId="13" w15:restartNumberingAfterBreak="0">
     <w:nsid w:val="51CD6C3A"/>
     <w:multiLevelType w:val="hybridMultilevel"/>
     <w:tmpl w:val="665C3CB4"/>
@@ -11411,7 +12533,7 @@
       </w:rPr>
     </w:lvl>
   </w:abstractNum>
-  <w:abstractNum w:abstractNumId="13" w15:restartNumberingAfterBreak="0">
+  <w:abstractNum w:abstractNumId="14" w15:restartNumberingAfterBreak="0">
     <w:nsid w:val="56926928"/>
     <w:multiLevelType w:val="hybridMultilevel"/>
     <w:tmpl w:val="3C42FBA2"/>
@@ -11524,7 +12646,7 @@
       </w:rPr>
     </w:lvl>
   </w:abstractNum>
-  <w:abstractNum w:abstractNumId="14" w15:restartNumberingAfterBreak="0">
+  <w:abstractNum w:abstractNumId="15" w15:restartNumberingAfterBreak="0">
     <w:nsid w:val="663F5E57"/>
     <w:multiLevelType w:val="hybridMultilevel"/>
     <w:tmpl w:val="131C92B4"/>
@@ -11637,7 +12759,7 @@
       </w:rPr>
     </w:lvl>
   </w:abstractNum>
-  <w:abstractNum w:abstractNumId="15" w15:restartNumberingAfterBreak="0">
+  <w:abstractNum w:abstractNumId="16" w15:restartNumberingAfterBreak="0">
     <w:nsid w:val="6BF27E5E"/>
     <w:multiLevelType w:val="hybridMultilevel"/>
     <w:tmpl w:val="7320338E"/>
@@ -11750,7 +12872,7 @@
       </w:rPr>
     </w:lvl>
   </w:abstractNum>
-  <w:abstractNum w:abstractNumId="16" w15:restartNumberingAfterBreak="0">
+  <w:abstractNum w:abstractNumId="17" w15:restartNumberingAfterBreak="0">
     <w:nsid w:val="6E3946A0"/>
     <w:multiLevelType w:val="hybridMultilevel"/>
     <w:tmpl w:val="599AEF04"/>
@@ -11863,7 +12985,7 @@
       </w:rPr>
     </w:lvl>
   </w:abstractNum>
-  <w:abstractNum w:abstractNumId="17" w15:restartNumberingAfterBreak="0">
+  <w:abstractNum w:abstractNumId="18" w15:restartNumberingAfterBreak="0">
     <w:nsid w:val="77555607"/>
     <w:multiLevelType w:val="hybridMultilevel"/>
     <w:tmpl w:val="0E5889F2"/>
@@ -11977,40 +13099,40 @@
     </w:lvl>
   </w:abstractNum>
   <w:num w:numId="1">
+    <w:abstractNumId w:val="14"/>
+  </w:num>
+  <w:num w:numId="2">
+    <w:abstractNumId w:val="10"/>
+  </w:num>
+  <w:num w:numId="3">
+    <w:abstractNumId w:val="17"/>
+  </w:num>
+  <w:num w:numId="4">
+    <w:abstractNumId w:val="9"/>
+  </w:num>
+  <w:num w:numId="5">
+    <w:abstractNumId w:val="11"/>
+  </w:num>
+  <w:num w:numId="6">
+    <w:abstractNumId w:val="16"/>
+  </w:num>
+  <w:num w:numId="7">
     <w:abstractNumId w:val="13"/>
   </w:num>
-  <w:num w:numId="2">
-    <w:abstractNumId w:val="9"/>
+  <w:num w:numId="8">
+    <w:abstractNumId w:val="7"/>
   </w:num>
-  <w:num w:numId="3">
-    <w:abstractNumId w:val="16"/>
+  <w:num w:numId="9">
+    <w:abstractNumId w:val="12"/>
   </w:num>
-  <w:num w:numId="4">
-    <w:abstractNumId w:val="8"/>
+  <w:num w:numId="10">
+    <w:abstractNumId w:val="6"/>
   </w:num>
-  <w:num w:numId="5">
-    <w:abstractNumId w:val="10"/>
-  </w:num>
-  <w:num w:numId="6">
+  <w:num w:numId="11">
     <w:abstractNumId w:val="15"/>
   </w:num>
-  <w:num w:numId="7">
-    <w:abstractNumId w:val="12"/>
-  </w:num>
-  <w:num w:numId="8">
-    <w:abstractNumId w:val="6"/>
-  </w:num>
-  <w:num w:numId="9">
-    <w:abstractNumId w:val="11"/>
-  </w:num>
-  <w:num w:numId="10">
-    <w:abstractNumId w:val="5"/>
-  </w:num>
-  <w:num w:numId="11">
-    <w:abstractNumId w:val="14"/>
-  </w:num>
   <w:num w:numId="12">
-    <w:abstractNumId w:val="3"/>
+    <w:abstractNumId w:val="4"/>
   </w:num>
   <w:num w:numId="13">
     <w:abstractNumId w:val="2"/>
@@ -12019,16 +13141,19 @@
     <w:abstractNumId w:val="0"/>
   </w:num>
   <w:num w:numId="15">
-    <w:abstractNumId w:val="4"/>
+    <w:abstractNumId w:val="5"/>
   </w:num>
   <w:num w:numId="16">
-    <w:abstractNumId w:val="7"/>
+    <w:abstractNumId w:val="8"/>
   </w:num>
   <w:num w:numId="17">
-    <w:abstractNumId w:val="17"/>
+    <w:abstractNumId w:val="18"/>
   </w:num>
   <w:num w:numId="18">
     <w:abstractNumId w:val="1"/>
+  </w:num>
+  <w:num w:numId="19">
+    <w:abstractNumId w:val="3"/>
   </w:num>
   <w:numIdMacAtCleanup w:val="14"/>
 </w:numbering>
@@ -13695,7 +14820,7 @@
 </file>
 
 <file path=customXml/itemProps2.xml><?xml version="1.0" encoding="utf-8"?>
-<ds:datastoreItem xmlns:ds="http://schemas.openxmlformats.org/officeDocument/2006/customXml" ds:itemID="{E58064B4-990E-4ADA-AA91-7DEAC49FB28A}">
+<ds:datastoreItem xmlns:ds="http://schemas.openxmlformats.org/officeDocument/2006/customXml" ds:itemID="{CCF56291-DE10-401D-BD12-E9C919E8AE13}">
   <ds:schemaRefs>
     <ds:schemaRef ds:uri="http://schemas.openxmlformats.org/officeDocument/2006/bibliography"/>
   </ds:schemaRefs>

</xml_diff>